<commit_message>
Some doc stuff mostly
</commit_message>
<xml_diff>
--- a/docs/ResearchJournal.docx
+++ b/docs/ResearchJournal.docx
@@ -19,8 +19,71 @@
           <w:szCs w:val="24"/>
           <w:highlight w:val="white"/>
         </w:rPr>
-        <w:t xml:space="preserve">Date: </w:t>
-      </w:r>
+        <w:t>Date: September 27, 2016</w:t>
+      </w:r>
+    </w:p>
+    <w:p>
+      <w:pPr>
+        <w:rPr>
+          <w:rFonts w:ascii="Times New Roman" w:hAnsi="Times New Roman" w:cs="Times New Roman"/>
+          <w:sz w:val="24"/>
+          <w:szCs w:val="24"/>
+        </w:rPr>
+      </w:pPr>
+      <w:r>
+        <w:rPr>
+          <w:rFonts w:ascii="Times New Roman" w:eastAsia="Times New Roman" w:hAnsi="Times New Roman" w:cs="Times New Roman"/>
+          <w:sz w:val="24"/>
+          <w:szCs w:val="24"/>
+          <w:highlight w:val="white"/>
+        </w:rPr>
+        <w:t>This serves as an e-introduction among all of us—Magnus and I are interested to see if his swarm work can be integrated with our ant robot work to learn if collisions among densely packed task oriented collectives of robots can be used to ensure good flow, etc. I suggest that all the students and postdocs cc’d on this email self-organize to trade info on what we (they) are doing and then in the coming weeks we can all meet to see if anything emerges,</w:t>
+      </w:r>
+    </w:p>
+    <w:p>
+      <w:pPr>
+        <w:rPr>
+          <w:rFonts w:ascii="Times New Roman" w:hAnsi="Times New Roman" w:cs="Times New Roman"/>
+          <w:sz w:val="24"/>
+          <w:szCs w:val="24"/>
+        </w:rPr>
+      </w:pPr>
+    </w:p>
+    <w:p>
+      <w:pPr>
+        <w:rPr>
+          <w:rFonts w:ascii="Times New Roman" w:hAnsi="Times New Roman" w:cs="Times New Roman"/>
+          <w:sz w:val="24"/>
+          <w:szCs w:val="24"/>
+        </w:rPr>
+      </w:pPr>
+      <w:r>
+        <w:rPr>
+          <w:rFonts w:ascii="Times New Roman" w:eastAsia="Times New Roman" w:hAnsi="Times New Roman" w:cs="Times New Roman"/>
+          <w:sz w:val="24"/>
+          <w:szCs w:val="24"/>
+          <w:highlight w:val="white"/>
+        </w:rPr>
+        <w:t>The new research direction on using ant-inspired collisions in swarm robot control/localization seems very interesting.</w:t>
+      </w:r>
+    </w:p>
+    <w:p>
+      <w:pPr>
+        <w:rPr>
+          <w:rFonts w:ascii="Times New Roman" w:hAnsi="Times New Roman" w:cs="Times New Roman"/>
+          <w:sz w:val="24"/>
+          <w:szCs w:val="24"/>
+        </w:rPr>
+      </w:pPr>
+    </w:p>
+    <w:p>
+      <w:pPr>
+        <w:rPr>
+          <w:rFonts w:ascii="Times New Roman" w:hAnsi="Times New Roman" w:cs="Times New Roman"/>
+          <w:sz w:val="24"/>
+          <w:szCs w:val="24"/>
+        </w:rPr>
+      </w:pPr>
       <w:r>
         <w:rPr>
           <w:rFonts w:ascii="Times New Roman" w:eastAsia="Times New Roman" w:hAnsi="Times New Roman" w:cs="Times New Roman"/>
@@ -29,70 +92,65 @@
           <w:szCs w:val="24"/>
           <w:highlight w:val="white"/>
         </w:rPr>
-        <w:t>September 27, 2016</w:t>
-      </w:r>
-    </w:p>
-    <w:p>
-      <w:pPr>
-        <w:rPr>
-          <w:rFonts w:ascii="Times New Roman" w:hAnsi="Times New Roman" w:cs="Times New Roman"/>
-          <w:sz w:val="24"/>
-          <w:szCs w:val="24"/>
-        </w:rPr>
-      </w:pPr>
-      <w:r>
-        <w:rPr>
-          <w:rFonts w:ascii="Times New Roman" w:eastAsia="Times New Roman" w:hAnsi="Times New Roman" w:cs="Times New Roman"/>
-          <w:sz w:val="24"/>
-          <w:szCs w:val="24"/>
-          <w:highlight w:val="white"/>
-        </w:rPr>
-        <w:t>This serves as an e-introduction among all of us—Magnus and I are interested to see if his swarm work can be integrated with our ant robot work to learn if collisions among densely packed task oriented collectives of robots can be used to ensure good flow,</w:t>
-      </w:r>
-      <w:r>
-        <w:rPr>
-          <w:rFonts w:ascii="Times New Roman" w:eastAsia="Times New Roman" w:hAnsi="Times New Roman" w:cs="Times New Roman"/>
-          <w:sz w:val="24"/>
-          <w:szCs w:val="24"/>
-          <w:highlight w:val="white"/>
-        </w:rPr>
-        <w:t xml:space="preserve"> etc. I suggest that all the students and postdocs cc’d on this email self-organize to trade info on what we (they) are doing and then in the coming weeks we can all meet to see if anything emerges,</w:t>
-      </w:r>
-    </w:p>
-    <w:p>
-      <w:pPr>
-        <w:rPr>
-          <w:rFonts w:ascii="Times New Roman" w:hAnsi="Times New Roman" w:cs="Times New Roman"/>
-          <w:sz w:val="24"/>
-          <w:szCs w:val="24"/>
-        </w:rPr>
-      </w:pPr>
-    </w:p>
-    <w:p>
-      <w:pPr>
-        <w:rPr>
-          <w:rFonts w:ascii="Times New Roman" w:hAnsi="Times New Roman" w:cs="Times New Roman"/>
-          <w:sz w:val="24"/>
-          <w:szCs w:val="24"/>
-        </w:rPr>
-      </w:pPr>
-      <w:r>
-        <w:rPr>
-          <w:rFonts w:ascii="Times New Roman" w:eastAsia="Times New Roman" w:hAnsi="Times New Roman" w:cs="Times New Roman"/>
-          <w:sz w:val="24"/>
-          <w:szCs w:val="24"/>
-          <w:highlight w:val="white"/>
-        </w:rPr>
-        <w:t>The new research direction on using ant-inspired collisi</w:t>
-      </w:r>
-      <w:r>
-        <w:rPr>
-          <w:rFonts w:ascii="Times New Roman" w:eastAsia="Times New Roman" w:hAnsi="Times New Roman" w:cs="Times New Roman"/>
-          <w:sz w:val="24"/>
-          <w:szCs w:val="24"/>
-          <w:highlight w:val="white"/>
-        </w:rPr>
-        <w:t>ons in swarm robot control/localization seems very interesting.</w:t>
+        <w:t>Date: October 4, 2016</w:t>
+      </w:r>
+    </w:p>
+    <w:p>
+      <w:pPr>
+        <w:rPr>
+          <w:rFonts w:ascii="Times New Roman" w:hAnsi="Times New Roman" w:cs="Times New Roman"/>
+          <w:sz w:val="24"/>
+          <w:szCs w:val="24"/>
+        </w:rPr>
+      </w:pPr>
+      <w:r>
+        <w:rPr>
+          <w:rFonts w:ascii="Times New Roman" w:eastAsia="Times New Roman" w:hAnsi="Times New Roman" w:cs="Times New Roman"/>
+          <w:sz w:val="24"/>
+          <w:szCs w:val="24"/>
+          <w:highlight w:val="white"/>
+        </w:rPr>
+        <w:t xml:space="preserve">Grad Groups meeting today featured a woman from the library who overviewed the different resources available to graduate students. For research in engineering, she recommended </w:t>
+      </w:r>
+      <w:proofErr w:type="spellStart"/>
+      <w:r>
+        <w:rPr>
+          <w:rFonts w:ascii="Times New Roman" w:eastAsia="Times New Roman" w:hAnsi="Times New Roman" w:cs="Times New Roman"/>
+          <w:sz w:val="24"/>
+          <w:szCs w:val="24"/>
+          <w:highlight w:val="white"/>
+        </w:rPr>
+        <w:t>compendex</w:t>
+      </w:r>
+      <w:proofErr w:type="spellEnd"/>
+      <w:r>
+        <w:rPr>
+          <w:rFonts w:ascii="Times New Roman" w:eastAsia="Times New Roman" w:hAnsi="Times New Roman" w:cs="Times New Roman"/>
+          <w:sz w:val="24"/>
+          <w:szCs w:val="24"/>
+          <w:highlight w:val="white"/>
+        </w:rPr>
+        <w:t xml:space="preserve"> and </w:t>
+      </w:r>
+      <w:proofErr w:type="spellStart"/>
+      <w:r>
+        <w:rPr>
+          <w:rFonts w:ascii="Times New Roman" w:eastAsia="Times New Roman" w:hAnsi="Times New Roman" w:cs="Times New Roman"/>
+          <w:sz w:val="24"/>
+          <w:szCs w:val="24"/>
+          <w:highlight w:val="white"/>
+        </w:rPr>
+        <w:t>inspec</w:t>
+      </w:r>
+      <w:proofErr w:type="spellEnd"/>
+      <w:r>
+        <w:rPr>
+          <w:rFonts w:ascii="Times New Roman" w:eastAsia="Times New Roman" w:hAnsi="Times New Roman" w:cs="Times New Roman"/>
+          <w:sz w:val="24"/>
+          <w:szCs w:val="24"/>
+          <w:highlight w:val="white"/>
+        </w:rPr>
+        <w:t xml:space="preserve"> as good databases.</w:t>
       </w:r>
     </w:p>
     <w:p>
@@ -120,187 +178,25 @@
           <w:szCs w:val="24"/>
           <w:highlight w:val="white"/>
         </w:rPr>
-        <w:t xml:space="preserve">Date: October 4, </w:t>
-      </w:r>
-      <w:r>
-        <w:rPr>
-          <w:rFonts w:ascii="Times New Roman" w:eastAsia="Times New Roman" w:hAnsi="Times New Roman" w:cs="Times New Roman"/>
-          <w:b/>
-          <w:sz w:val="24"/>
-          <w:szCs w:val="24"/>
-          <w:highlight w:val="white"/>
-        </w:rPr>
-        <w:t>2016</w:t>
-      </w:r>
-    </w:p>
-    <w:p>
-      <w:pPr>
-        <w:rPr>
-          <w:rFonts w:ascii="Times New Roman" w:hAnsi="Times New Roman" w:cs="Times New Roman"/>
-          <w:sz w:val="24"/>
-          <w:szCs w:val="24"/>
-        </w:rPr>
-      </w:pPr>
-      <w:r>
-        <w:rPr>
-          <w:rFonts w:ascii="Times New Roman" w:eastAsia="Times New Roman" w:hAnsi="Times New Roman" w:cs="Times New Roman"/>
-          <w:sz w:val="24"/>
-          <w:szCs w:val="24"/>
-          <w:highlight w:val="white"/>
-        </w:rPr>
-        <w:t>Grad Groups meeting today featured a woman from the library who overviewed the different resources available to graduate students. For research in engineering, she recom</w:t>
-      </w:r>
-      <w:r>
-        <w:rPr>
-          <w:rFonts w:ascii="Times New Roman" w:eastAsia="Times New Roman" w:hAnsi="Times New Roman" w:cs="Times New Roman"/>
-          <w:sz w:val="24"/>
-          <w:szCs w:val="24"/>
-          <w:highlight w:val="white"/>
-        </w:rPr>
-        <w:t>mended</w:t>
-      </w:r>
-      <w:r>
-        <w:rPr>
-          <w:rFonts w:ascii="Times New Roman" w:eastAsia="Times New Roman" w:hAnsi="Times New Roman" w:cs="Times New Roman"/>
-          <w:sz w:val="24"/>
-          <w:szCs w:val="24"/>
-          <w:highlight w:val="white"/>
-        </w:rPr>
-        <w:t xml:space="preserve"> </w:t>
-      </w:r>
-      <w:proofErr w:type="spellStart"/>
-      <w:r>
-        <w:rPr>
-          <w:rFonts w:ascii="Times New Roman" w:eastAsia="Times New Roman" w:hAnsi="Times New Roman" w:cs="Times New Roman"/>
-          <w:sz w:val="24"/>
-          <w:szCs w:val="24"/>
-          <w:highlight w:val="white"/>
-        </w:rPr>
-        <w:t>compendex</w:t>
-      </w:r>
-      <w:proofErr w:type="spellEnd"/>
-      <w:r>
-        <w:rPr>
-          <w:rFonts w:ascii="Times New Roman" w:eastAsia="Times New Roman" w:hAnsi="Times New Roman" w:cs="Times New Roman"/>
-          <w:sz w:val="24"/>
-          <w:szCs w:val="24"/>
-          <w:highlight w:val="white"/>
-        </w:rPr>
-        <w:t xml:space="preserve"> and </w:t>
-      </w:r>
-      <w:proofErr w:type="spellStart"/>
-      <w:r>
-        <w:rPr>
-          <w:rFonts w:ascii="Times New Roman" w:eastAsia="Times New Roman" w:hAnsi="Times New Roman" w:cs="Times New Roman"/>
-          <w:sz w:val="24"/>
-          <w:szCs w:val="24"/>
-          <w:highlight w:val="white"/>
-        </w:rPr>
-        <w:t>inspec</w:t>
-      </w:r>
-      <w:proofErr w:type="spellEnd"/>
-      <w:r>
-        <w:rPr>
-          <w:rFonts w:ascii="Times New Roman" w:eastAsia="Times New Roman" w:hAnsi="Times New Roman" w:cs="Times New Roman"/>
-          <w:sz w:val="24"/>
-          <w:szCs w:val="24"/>
-          <w:highlight w:val="white"/>
-        </w:rPr>
-        <w:t xml:space="preserve"> as good databas</w:t>
-      </w:r>
-      <w:r>
-        <w:rPr>
-          <w:rFonts w:ascii="Times New Roman" w:eastAsia="Times New Roman" w:hAnsi="Times New Roman" w:cs="Times New Roman"/>
-          <w:sz w:val="24"/>
-          <w:szCs w:val="24"/>
-          <w:highlight w:val="white"/>
-        </w:rPr>
-        <w:t>es.</w:t>
-      </w:r>
-    </w:p>
-    <w:p>
-      <w:pPr>
-        <w:rPr>
-          <w:rFonts w:ascii="Times New Roman" w:hAnsi="Times New Roman" w:cs="Times New Roman"/>
-          <w:sz w:val="24"/>
-          <w:szCs w:val="24"/>
-        </w:rPr>
-      </w:pPr>
-    </w:p>
-    <w:p>
-      <w:pPr>
-        <w:rPr>
-          <w:rFonts w:ascii="Times New Roman" w:hAnsi="Times New Roman" w:cs="Times New Roman"/>
-          <w:sz w:val="24"/>
-          <w:szCs w:val="24"/>
-        </w:rPr>
-      </w:pPr>
-      <w:r>
-        <w:rPr>
-          <w:rFonts w:ascii="Times New Roman" w:eastAsia="Times New Roman" w:hAnsi="Times New Roman" w:cs="Times New Roman"/>
-          <w:b/>
-          <w:sz w:val="24"/>
-          <w:szCs w:val="24"/>
-          <w:highlight w:val="white"/>
-        </w:rPr>
-        <w:t>Date: O</w:t>
-      </w:r>
-      <w:r>
-        <w:rPr>
-          <w:rFonts w:ascii="Times New Roman" w:eastAsia="Times New Roman" w:hAnsi="Times New Roman" w:cs="Times New Roman"/>
-          <w:b/>
-          <w:sz w:val="24"/>
-          <w:szCs w:val="24"/>
-          <w:highlight w:val="white"/>
-        </w:rPr>
-        <w:t>c</w:t>
-      </w:r>
-      <w:r>
-        <w:rPr>
-          <w:rFonts w:ascii="Times New Roman" w:eastAsia="Times New Roman" w:hAnsi="Times New Roman" w:cs="Times New Roman"/>
-          <w:b/>
-          <w:sz w:val="24"/>
-          <w:szCs w:val="24"/>
-          <w:highlight w:val="white"/>
-        </w:rPr>
-        <w:t xml:space="preserve">tober 5, </w:t>
-      </w:r>
-      <w:r>
-        <w:rPr>
-          <w:rFonts w:ascii="Times New Roman" w:eastAsia="Times New Roman" w:hAnsi="Times New Roman" w:cs="Times New Roman"/>
-          <w:b/>
-          <w:sz w:val="24"/>
-          <w:szCs w:val="24"/>
-          <w:highlight w:val="white"/>
-        </w:rPr>
-        <w:t>2016</w:t>
-      </w:r>
-    </w:p>
-    <w:p>
-      <w:pPr>
-        <w:rPr>
-          <w:rFonts w:ascii="Times New Roman" w:hAnsi="Times New Roman" w:cs="Times New Roman"/>
-          <w:sz w:val="24"/>
-          <w:szCs w:val="24"/>
-        </w:rPr>
-      </w:pPr>
-      <w:r>
-        <w:rPr>
-          <w:rFonts w:ascii="Times New Roman" w:eastAsia="Times New Roman" w:hAnsi="Times New Roman" w:cs="Times New Roman"/>
-          <w:sz w:val="24"/>
-          <w:szCs w:val="24"/>
-          <w:highlight w:val="white"/>
-        </w:rPr>
-        <w:t>I was supposed to have a Skype call with JSP today to review the robotic ant systems, but he was not able to get online. Instead, we chatted on the phone, and I took down the following n</w:t>
-      </w:r>
-      <w:r>
-        <w:rPr>
-          <w:rFonts w:ascii="Times New Roman" w:eastAsia="Times New Roman" w:hAnsi="Times New Roman" w:cs="Times New Roman"/>
-          <w:sz w:val="24"/>
-          <w:szCs w:val="24"/>
-          <w:highlight w:val="white"/>
-        </w:rPr>
-        <w:t>otes:</w:t>
+        <w:t>Date: October 5, 2016</w:t>
+      </w:r>
+    </w:p>
+    <w:p>
+      <w:pPr>
+        <w:rPr>
+          <w:rFonts w:ascii="Times New Roman" w:hAnsi="Times New Roman" w:cs="Times New Roman"/>
+          <w:sz w:val="24"/>
+          <w:szCs w:val="24"/>
+        </w:rPr>
+      </w:pPr>
+      <w:r>
+        <w:rPr>
+          <w:rFonts w:ascii="Times New Roman" w:eastAsia="Times New Roman" w:hAnsi="Times New Roman" w:cs="Times New Roman"/>
+          <w:sz w:val="24"/>
+          <w:szCs w:val="24"/>
+          <w:highlight w:val="white"/>
+        </w:rPr>
+        <w:t>I was supposed to have a Skype call with JSP today to review the robotic ant systems, but he was not able to get online. Instead, we chatted on the phone, and I took down the following notes:</w:t>
       </w:r>
     </w:p>
     <w:p>
@@ -428,16 +324,7 @@
           <w:szCs w:val="24"/>
           <w:highlight w:val="white"/>
         </w:rPr>
-        <w:t xml:space="preserve">I also spent a good </w:t>
-      </w:r>
-      <w:r>
-        <w:rPr>
-          <w:rFonts w:ascii="Times New Roman" w:eastAsia="Times New Roman" w:hAnsi="Times New Roman" w:cs="Times New Roman"/>
-          <w:sz w:val="24"/>
-          <w:szCs w:val="24"/>
-          <w:highlight w:val="white"/>
-        </w:rPr>
-        <w:t xml:space="preserve">amount of time today studying </w:t>
+        <w:t xml:space="preserve">I also spent a good amount of time today studying </w:t>
       </w:r>
       <w:proofErr w:type="gramStart"/>
       <w:r>
@@ -468,16 +355,7 @@
           <w:szCs w:val="24"/>
           <w:highlight w:val="white"/>
         </w:rPr>
-        <w:t>I am not sure I understand the Watch Dog Timers (WTD), and I haven’t found a satisfactory explanatio</w:t>
-      </w:r>
-      <w:r>
-        <w:rPr>
-          <w:rFonts w:ascii="Times New Roman" w:eastAsia="Times New Roman" w:hAnsi="Times New Roman" w:cs="Times New Roman"/>
-          <w:sz w:val="24"/>
-          <w:szCs w:val="24"/>
-          <w:highlight w:val="white"/>
-        </w:rPr>
-        <w:t>n of them online. I would love an explanation of them from JSP.</w:t>
+        <w:t>I am not sure I understand the Watch Dog Timers (WTD), and I haven’t found a satisfactory explanation of them online. I would love an explanation of them from JSP.</w:t>
       </w:r>
       <w:commentRangeEnd w:id="1"/>
       <w:r>
@@ -541,25 +419,7 @@
           <w:szCs w:val="24"/>
           <w:highlight w:val="white"/>
         </w:rPr>
-        <w:t xml:space="preserve">I continued reviewing the code, and </w:t>
-      </w:r>
-      <w:r>
-        <w:rPr>
-          <w:rFonts w:ascii="Times New Roman" w:eastAsia="Times New Roman" w:hAnsi="Times New Roman" w:cs="Times New Roman"/>
-          <w:sz w:val="24"/>
-          <w:szCs w:val="24"/>
-          <w:highlight w:val="white"/>
-        </w:rPr>
-        <w:t>Dr. Goldman showed me how to turn on the robots. There is a black switch on the side which turns it on and off, as well as a bu</w:t>
-      </w:r>
-      <w:r>
-        <w:rPr>
-          <w:rFonts w:ascii="Times New Roman" w:eastAsia="Times New Roman" w:hAnsi="Times New Roman" w:cs="Times New Roman"/>
-          <w:sz w:val="24"/>
-          <w:szCs w:val="24"/>
-          <w:highlight w:val="white"/>
-        </w:rPr>
-        <w:t>tton on the main board which can be used to reset the robot.</w:t>
+        <w:t>I continued reviewing the code, and Dr. Goldman showed me how to turn on the robots. There is a black switch on the side which turns it on and off, as well as a button on the main board which can be used to reset the robot.</w:t>
       </w:r>
     </w:p>
     <w:p>
@@ -666,16 +526,7 @@
           <w:szCs w:val="24"/>
           <w:highlight w:val="white"/>
         </w:rPr>
-        <w:t xml:space="preserve">I made a power cable to hook up to the power supply, but the power supply did not provide a high enough current to power all of the systems on the robots. I had asked Will to show me how to charge the Li-Ion batteries so I could charge them while I worked </w:t>
-      </w:r>
-      <w:r>
-        <w:rPr>
-          <w:rFonts w:ascii="Times New Roman" w:eastAsia="Times New Roman" w:hAnsi="Times New Roman" w:cs="Times New Roman"/>
-          <w:sz w:val="24"/>
-          <w:szCs w:val="24"/>
-          <w:highlight w:val="white"/>
-        </w:rPr>
-        <w:t xml:space="preserve">on the cable, so we were able to plug them into the battery cartridge. I also tested each of the robots with fresh set of batteries to see if they were operational, and have started a </w:t>
+        <w:t xml:space="preserve">I made a power cable to hook up to the power supply, but the power supply did not provide a high enough current to power all of the systems on the robots. I had asked Will to show me how to charge the Li-Ion batteries so I could charge them while I worked on the cable, so we were able to plug them into the battery cartridge. I also tested each of the robots with fresh set of batteries to see if they were operational, and have started a </w:t>
       </w:r>
       <w:hyperlink r:id="rId7" w:anchor="gid=0">
         <w:r>
@@ -743,16 +594,7 @@
           <w:szCs w:val="24"/>
           <w:highlight w:val="white"/>
         </w:rPr>
-        <w:t>11:00AM - Will mentioned to me yesterday that the recharging process while the ants are running is not a straightforward proces</w:t>
-      </w:r>
-      <w:r>
-        <w:rPr>
-          <w:rFonts w:ascii="Times New Roman" w:eastAsia="Times New Roman" w:hAnsi="Times New Roman" w:cs="Times New Roman"/>
-          <w:sz w:val="24"/>
-          <w:szCs w:val="24"/>
-          <w:highlight w:val="white"/>
-        </w:rPr>
-        <w:t xml:space="preserve">s, and there are several files floating around on the lab desktop with tables I think might be necessary for regulating the charging method. </w:t>
+        <w:t xml:space="preserve">11:00AM - Will mentioned to me yesterday that the recharging process while the ants are running is not a straightforward process, and there are several files floating around on the lab desktop with tables I think might be necessary for regulating the charging method. </w:t>
       </w:r>
       <w:commentRangeStart w:id="3"/>
       <w:r>
@@ -798,16 +640,7 @@
           <w:szCs w:val="24"/>
           <w:highlight w:val="white"/>
         </w:rPr>
-        <w:t>12:00PM - Continued going through the docu</w:t>
-      </w:r>
-      <w:r>
-        <w:rPr>
-          <w:rFonts w:ascii="Times New Roman" w:eastAsia="Times New Roman" w:hAnsi="Times New Roman" w:cs="Times New Roman"/>
-          <w:sz w:val="24"/>
-          <w:szCs w:val="24"/>
-          <w:highlight w:val="white"/>
-        </w:rPr>
-        <w:t xml:space="preserve">mentation left by JSP and fleshing out the </w:t>
+        <w:t xml:space="preserve">12:00PM - Continued going through the documentation left by JSP and fleshing out the </w:t>
       </w:r>
       <w:hyperlink r:id="rId8" w:anchor="gid=0">
         <w:r>
@@ -829,16 +662,7 @@
           <w:szCs w:val="24"/>
           <w:highlight w:val="white"/>
         </w:rPr>
-        <w:t xml:space="preserve"> to get a better feel for the architecture and pre-existing problems. I also</w:t>
-      </w:r>
-      <w:r>
-        <w:rPr>
-          <w:rFonts w:ascii="Times New Roman" w:eastAsia="Times New Roman" w:hAnsi="Times New Roman" w:cs="Times New Roman"/>
-          <w:sz w:val="24"/>
-          <w:szCs w:val="24"/>
-          <w:highlight w:val="white"/>
-        </w:rPr>
-        <w:t xml:space="preserve"> started up a </w:t>
+        <w:t xml:space="preserve"> to get a better feel for the architecture and pre-existing problems. I also started up a </w:t>
       </w:r>
       <w:commentRangeStart w:id="4"/>
       <w:r>
@@ -976,52 +800,34 @@
           <w:szCs w:val="24"/>
           <w:highlight w:val="white"/>
         </w:rPr>
-        <w:t>4:00PM - Calling it a day. Feeling better about navigating the code. There seems to be some extraneous stuff left over from previous it</w:t>
-      </w:r>
-      <w:r>
-        <w:rPr>
-          <w:rFonts w:ascii="Times New Roman" w:eastAsia="Times New Roman" w:hAnsi="Times New Roman" w:cs="Times New Roman"/>
-          <w:sz w:val="24"/>
-          <w:szCs w:val="24"/>
-          <w:highlight w:val="white"/>
-        </w:rPr>
-        <w:t>erations, but I’d prefer to just get things running for now before going back and modifying working code to basically just look pretty. Best practices can be implemented after I have proven that I can get data with what we have right now.</w:t>
-      </w:r>
-    </w:p>
-    <w:p>
-      <w:pPr>
-        <w:rPr>
-          <w:rFonts w:ascii="Times New Roman" w:hAnsi="Times New Roman" w:cs="Times New Roman"/>
-          <w:sz w:val="24"/>
-          <w:szCs w:val="24"/>
-        </w:rPr>
-      </w:pPr>
-    </w:p>
-    <w:p>
-      <w:pPr>
-        <w:rPr>
-          <w:rFonts w:ascii="Times New Roman" w:hAnsi="Times New Roman" w:cs="Times New Roman"/>
-          <w:sz w:val="24"/>
-          <w:szCs w:val="24"/>
-        </w:rPr>
-      </w:pPr>
-      <w:r>
-        <w:rPr>
-          <w:rFonts w:ascii="Times New Roman" w:eastAsia="Times New Roman" w:hAnsi="Times New Roman" w:cs="Times New Roman"/>
-          <w:sz w:val="24"/>
-          <w:szCs w:val="24"/>
-          <w:highlight w:val="white"/>
-        </w:rPr>
-        <w:t xml:space="preserve">I was hoping to </w:t>
-      </w:r>
-      <w:r>
-        <w:rPr>
-          <w:rFonts w:ascii="Times New Roman" w:eastAsia="Times New Roman" w:hAnsi="Times New Roman" w:cs="Times New Roman"/>
-          <w:sz w:val="24"/>
-          <w:szCs w:val="24"/>
-          <w:highlight w:val="white"/>
-        </w:rPr>
-        <w:t>hear from JSP today, but I might just shoot him an email with all of my documented questions later tonight.</w:t>
+        <w:t>4:00PM - Calling it a day. Feeling better about navigating the code. There seems to be some extraneous stuff left over from previous iterations, but I’d prefer to just get things running for now before going back and modifying working code to basically just look pretty. Best practices can be implemented after I have proven that I can get data with what we have right now.</w:t>
+      </w:r>
+    </w:p>
+    <w:p>
+      <w:pPr>
+        <w:rPr>
+          <w:rFonts w:ascii="Times New Roman" w:hAnsi="Times New Roman" w:cs="Times New Roman"/>
+          <w:sz w:val="24"/>
+          <w:szCs w:val="24"/>
+        </w:rPr>
+      </w:pPr>
+    </w:p>
+    <w:p>
+      <w:pPr>
+        <w:rPr>
+          <w:rFonts w:ascii="Times New Roman" w:hAnsi="Times New Roman" w:cs="Times New Roman"/>
+          <w:sz w:val="24"/>
+          <w:szCs w:val="24"/>
+        </w:rPr>
+      </w:pPr>
+      <w:r>
+        <w:rPr>
+          <w:rFonts w:ascii="Times New Roman" w:eastAsia="Times New Roman" w:hAnsi="Times New Roman" w:cs="Times New Roman"/>
+          <w:sz w:val="24"/>
+          <w:szCs w:val="24"/>
+          <w:highlight w:val="white"/>
+        </w:rPr>
+        <w:t>I was hoping to hear from JSP today, but I might just shoot him an email with all of my documented questions later tonight.</w:t>
       </w:r>
     </w:p>
     <w:p>
@@ -1343,16 +1149,7 @@
           <w:szCs w:val="24"/>
           <w:highlight w:val="white"/>
         </w:rPr>
-        <w:t>Will mentioned to me yesterda</w:t>
-      </w:r>
-      <w:r>
-        <w:rPr>
-          <w:rFonts w:ascii="Times New Roman" w:eastAsia="Times New Roman" w:hAnsi="Times New Roman" w:cs="Times New Roman"/>
-          <w:sz w:val="24"/>
-          <w:szCs w:val="24"/>
-          <w:highlight w:val="white"/>
-        </w:rPr>
-        <w:t>y that the recharging process while the ants are running is not a straightforward process, can you tell me about the recharging procedure and what I need to do to make sure everything is properly tuned?</w:t>
+        <w:t>Will mentioned to me yesterday that the recharging process while the ants are running is not a straightforward process, can you tell me about the recharging procedure and what I need to do to make sure everything is properly tuned?</w:t>
       </w:r>
     </w:p>
     <w:p>
@@ -1413,16 +1210,7 @@
           <w:szCs w:val="24"/>
           <w:highlight w:val="white"/>
         </w:rPr>
-        <w:t>Debugging process? I am g</w:t>
-      </w:r>
-      <w:r>
-        <w:rPr>
-          <w:rFonts w:ascii="Times New Roman" w:eastAsia="Times New Roman" w:hAnsi="Times New Roman" w:cs="Times New Roman"/>
-          <w:sz w:val="24"/>
-          <w:szCs w:val="24"/>
-          <w:highlight w:val="white"/>
-        </w:rPr>
-        <w:t>uessing I can get a lot from the data logging capabilities of the system</w:t>
+        <w:t>Debugging process? I am guessing I can get a lot from the data logging capabilities of the system</w:t>
       </w:r>
     </w:p>
     <w:p>
@@ -1530,16 +1318,7 @@
           <w:szCs w:val="24"/>
           <w:highlight w:val="white"/>
         </w:rPr>
-        <w:t>You have, there is just a lot</w:t>
-      </w:r>
-      <w:r>
-        <w:rPr>
-          <w:rFonts w:ascii="Times New Roman" w:eastAsia="Times New Roman" w:hAnsi="Times New Roman" w:cs="Times New Roman"/>
-          <w:sz w:val="24"/>
-          <w:szCs w:val="24"/>
-          <w:highlight w:val="white"/>
-        </w:rPr>
-        <w:t xml:space="preserve"> of old code leftover from previous iterations</w:t>
+        <w:t>You have, there is just a lot of old code leftover from previous iterations</w:t>
       </w:r>
     </w:p>
     <w:p>
@@ -1697,17 +1476,7 @@
           <w:szCs w:val="24"/>
           <w:highlight w:val="white"/>
         </w:rPr>
-        <w:t>Two</w:t>
-      </w:r>
-      <w:r>
-        <w:rPr>
-          <w:rFonts w:ascii="Times New Roman" w:eastAsia="Times New Roman" w:hAnsi="Times New Roman" w:cs="Times New Roman"/>
-          <w:i/>
-          <w:sz w:val="24"/>
-          <w:szCs w:val="24"/>
-          <w:highlight w:val="white"/>
-        </w:rPr>
-        <w:t xml:space="preserve"> modes:</w:t>
+        <w:t>Two modes:</w:t>
       </w:r>
     </w:p>
     <w:p>
@@ -1889,16 +1658,7 @@
           <w:szCs w:val="24"/>
           <w:highlight w:val="white"/>
         </w:rPr>
-        <w:t xml:space="preserve"> - mainly for turning from one direction to another</w:t>
-      </w:r>
-      <w:r>
-        <w:rPr>
-          <w:rFonts w:ascii="Times New Roman" w:eastAsia="Times New Roman" w:hAnsi="Times New Roman" w:cs="Times New Roman"/>
-          <w:sz w:val="24"/>
-          <w:szCs w:val="24"/>
-          <w:highlight w:val="white"/>
-        </w:rPr>
-        <w:t xml:space="preserve"> (180 </w:t>
+        <w:t xml:space="preserve"> - mainly for turning from one direction to another (180 </w:t>
       </w:r>
       <w:proofErr w:type="spellStart"/>
       <w:r>
@@ -1974,16 +1734,7 @@
           <w:szCs w:val="24"/>
           <w:highlight w:val="white"/>
         </w:rPr>
-        <w:t>P</w:t>
-      </w:r>
-      <w:r>
-        <w:rPr>
-          <w:rFonts w:ascii="Times New Roman" w:eastAsia="Times New Roman" w:hAnsi="Times New Roman" w:cs="Times New Roman"/>
-          <w:sz w:val="24"/>
-          <w:szCs w:val="24"/>
-          <w:highlight w:val="white"/>
-        </w:rPr>
-        <w:t xml:space="preserve">ID needs some work, but Vadim is a better source than JSP. </w:t>
+        <w:t xml:space="preserve">PID needs some work, but Vadim is a better source than JSP. </w:t>
       </w:r>
     </w:p>
     <w:p>
@@ -2061,25 +1812,7 @@
           <w:szCs w:val="24"/>
           <w:highlight w:val="white"/>
         </w:rPr>
-        <w:t xml:space="preserve"> should be reliable. The point is that we want to distinguish the wall from the other ant</w:t>
-      </w:r>
-      <w:r>
-        <w:rPr>
-          <w:rFonts w:ascii="Times New Roman" w:eastAsia="Times New Roman" w:hAnsi="Times New Roman" w:cs="Times New Roman"/>
-          <w:sz w:val="24"/>
-          <w:szCs w:val="24"/>
-          <w:highlight w:val="white"/>
-        </w:rPr>
-        <w:t xml:space="preserve"> robots. Capacitive sensors charge and discharge the copper pads on the robot. If the time to charge changes, it can detect if it’s touching, and if it is, what type of material it is touching. When you connect it to a common ground, then the readings from</w:t>
-      </w:r>
-      <w:r>
-        <w:rPr>
-          <w:rFonts w:ascii="Times New Roman" w:eastAsia="Times New Roman" w:hAnsi="Times New Roman" w:cs="Times New Roman"/>
-          <w:sz w:val="24"/>
-          <w:szCs w:val="24"/>
-          <w:highlight w:val="white"/>
-        </w:rPr>
-        <w:t xml:space="preserve"> the sensors will be totally different.</w:t>
+        <w:t xml:space="preserve"> should be reliable. The point is that we want to distinguish the wall from the other ant robots. Capacitive sensors charge and discharge the copper pads on the robot. If the time to charge changes, it can detect if it’s touching, and if it is, what type of material it is touching. When you connect it to a common ground, then the readings from the sensors will be totally different.</w:t>
       </w:r>
     </w:p>
     <w:p>
@@ -2341,18 +2074,7 @@
             <w:highlight w:val="white"/>
             <w:u w:val="single"/>
           </w:rPr>
-          <w:t>Uploading to the</w:t>
-        </w:r>
-        <w:r>
-          <w:rPr>
-            <w:rFonts w:ascii="Times New Roman" w:eastAsia="Times New Roman" w:hAnsi="Times New Roman" w:cs="Times New Roman"/>
-            <w:color w:val="1155CC"/>
-            <w:sz w:val="24"/>
-            <w:szCs w:val="24"/>
-            <w:highlight w:val="white"/>
-            <w:u w:val="single"/>
-          </w:rPr>
-          <w:t xml:space="preserve"> </w:t>
+          <w:t xml:space="preserve">Uploading to the </w:t>
         </w:r>
         <w:proofErr w:type="spellStart"/>
         <w:r>
@@ -2481,16 +2203,7 @@
           <w:szCs w:val="24"/>
           <w:highlight w:val="white"/>
         </w:rPr>
-        <w:t>/FioWirelessV4 in the Arduin</w:t>
-      </w:r>
-      <w:r>
-        <w:rPr>
-          <w:rFonts w:ascii="Times New Roman" w:eastAsia="Times New Roman" w:hAnsi="Times New Roman" w:cs="Times New Roman"/>
-          <w:sz w:val="24"/>
-          <w:szCs w:val="24"/>
-          <w:highlight w:val="white"/>
-        </w:rPr>
-        <w:t xml:space="preserve">o UI and make sure that Tools&gt;Board&gt;Arduino </w:t>
+        <w:t xml:space="preserve">/FioWirelessV4 in the Arduino UI and make sure that Tools&gt;Board&gt;Arduino </w:t>
       </w:r>
       <w:proofErr w:type="spellStart"/>
       <w:r>
@@ -2556,16 +2269,7 @@
           <w:szCs w:val="24"/>
           <w:highlight w:val="white"/>
         </w:rPr>
-        <w:t>11:30AM - Uploaded software to both non-operational robots and their behavior did not change. Next step is checking the constants f</w:t>
-      </w:r>
-      <w:r>
-        <w:rPr>
-          <w:rFonts w:ascii="Times New Roman" w:eastAsia="Times New Roman" w:hAnsi="Times New Roman" w:cs="Times New Roman"/>
-          <w:sz w:val="24"/>
-          <w:szCs w:val="24"/>
-          <w:highlight w:val="white"/>
-        </w:rPr>
-        <w:t>iles for each robot.</w:t>
+        <w:t>11:30AM - Uploaded software to both non-operational robots and their behavior did not change. Next step is checking the constants files for each robot.</w:t>
       </w:r>
     </w:p>
     <w:p>
@@ -2656,16 +2360,7 @@
           <w:szCs w:val="24"/>
           <w:highlight w:val="white"/>
         </w:rPr>
-        <w:t xml:space="preserve"> values up to 2.5 and 3.5 and did not see any change</w:t>
-      </w:r>
-      <w:r>
-        <w:rPr>
-          <w:rFonts w:ascii="Times New Roman" w:eastAsia="Times New Roman" w:hAnsi="Times New Roman" w:cs="Times New Roman"/>
-          <w:sz w:val="24"/>
-          <w:szCs w:val="24"/>
-          <w:highlight w:val="white"/>
-        </w:rPr>
-        <w:t xml:space="preserve">s. Afterwards I returned the </w:t>
+        <w:t xml:space="preserve"> values up to 2.5 and 3.5 and did not see any changes. Afterwards I returned the </w:t>
       </w:r>
       <w:proofErr w:type="spellStart"/>
       <w:proofErr w:type="gramStart"/>
@@ -2781,16 +2476,7 @@
           <w:szCs w:val="24"/>
           <w:highlight w:val="white"/>
         </w:rPr>
-        <w:t xml:space="preserve"> ranges from 3100 </w:t>
-      </w:r>
-      <w:r>
-        <w:rPr>
-          <w:rFonts w:ascii="Times New Roman" w:eastAsia="Times New Roman" w:hAnsi="Times New Roman" w:cs="Times New Roman"/>
-          <w:sz w:val="24"/>
-          <w:szCs w:val="24"/>
-          <w:highlight w:val="white"/>
-        </w:rPr>
-        <w:t>to 9200 (always positive)</w:t>
+        <w:t xml:space="preserve"> ranges from 3100 to 9200 (always positive)</w:t>
       </w:r>
     </w:p>
     <w:p>
@@ -2973,16 +2659,7 @@
           <w:szCs w:val="24"/>
           <w:highlight w:val="white"/>
         </w:rPr>
-        <w:t xml:space="preserve"> some slide</w:t>
-      </w:r>
-      <w:r>
-        <w:rPr>
-          <w:rFonts w:ascii="Times New Roman" w:eastAsia="Times New Roman" w:hAnsi="Times New Roman" w:cs="Times New Roman"/>
-          <w:sz w:val="24"/>
-          <w:szCs w:val="24"/>
-          <w:highlight w:val="white"/>
-        </w:rPr>
-        <w:t xml:space="preserve">s yesterday which demonstrated that the capacitive charges vary depending on whether or not the robot is powered by USB (something about common ground?). I removed all test cases and ran Charlie in the test bed, and the </w:t>
+        <w:t xml:space="preserve"> some slides yesterday which demonstrated that the capacitive charges vary depending on whether or not the robot is powered by USB (something about common ground?). I removed all test cases and ran Charlie in the test bed, and the </w:t>
       </w:r>
       <w:proofErr w:type="spellStart"/>
       <w:r>
@@ -3002,16 +2679,7 @@
           <w:szCs w:val="24"/>
           <w:highlight w:val="white"/>
         </w:rPr>
-        <w:t xml:space="preserve"> serial output reflected all touc</w:t>
-      </w:r>
-      <w:r>
-        <w:rPr>
-          <w:rFonts w:ascii="Times New Roman" w:eastAsia="Times New Roman" w:hAnsi="Times New Roman" w:cs="Times New Roman"/>
-          <w:sz w:val="24"/>
-          <w:szCs w:val="24"/>
-          <w:highlight w:val="white"/>
-        </w:rPr>
-        <w:t>hes I introduced.</w:t>
+        <w:t xml:space="preserve"> serial output reflected all touches I introduced.</w:t>
       </w:r>
     </w:p>
     <w:p>
@@ -3107,16 +2775,7 @@
           <w:szCs w:val="24"/>
           <w:highlight w:val="white"/>
         </w:rPr>
-        <w:t xml:space="preserve"> to me. I think I get the idea behind the if/else statemen</w:t>
-      </w:r>
-      <w:r>
-        <w:rPr>
-          <w:rFonts w:ascii="Times New Roman" w:eastAsia="Times New Roman" w:hAnsi="Times New Roman" w:cs="Times New Roman"/>
-          <w:sz w:val="24"/>
-          <w:szCs w:val="24"/>
-          <w:highlight w:val="white"/>
-        </w:rPr>
-        <w:t xml:space="preserve">ts, but the meaning of </w:t>
+        <w:t xml:space="preserve"> to me. I think I get the idea behind the if/else statements, but the meaning of </w:t>
       </w:r>
       <w:proofErr w:type="spellStart"/>
       <w:r>
@@ -3202,25 +2861,7 @@
           <w:szCs w:val="24"/>
           <w:highlight w:val="white"/>
         </w:rPr>
-        <w:t xml:space="preserve"> regarding whether or not we should move to a different camera. We will need more processing power to use a webcam, because we will be required to </w:t>
-      </w:r>
-      <w:r>
-        <w:rPr>
-          <w:rFonts w:ascii="Times New Roman" w:eastAsia="Times New Roman" w:hAnsi="Times New Roman" w:cs="Times New Roman"/>
-          <w:sz w:val="24"/>
-          <w:szCs w:val="24"/>
-          <w:highlight w:val="white"/>
-        </w:rPr>
-        <w:t>handle the image processing onboard as opposed to on the camera itself like on the Pixy. He also recommended we use some sort of version control, which I am super happy about. When I asked the other members of the group why they didn’t use it, I think they</w:t>
-      </w:r>
-      <w:r>
-        <w:rPr>
-          <w:rFonts w:ascii="Times New Roman" w:eastAsia="Times New Roman" w:hAnsi="Times New Roman" w:cs="Times New Roman"/>
-          <w:sz w:val="24"/>
-          <w:szCs w:val="24"/>
-          <w:highlight w:val="white"/>
-        </w:rPr>
-        <w:t xml:space="preserve"> were just scared to change over and opted to just keep making copies on the desktop. So the main task of the day is getting the files on my computer and then starting a </w:t>
+        <w:t xml:space="preserve"> regarding whether or not we should move to a different camera. We will need more processing power to use a webcam, because we will be required to handle the image processing onboard as opposed to on the camera itself like on the Pixy. He also recommended we use some sort of version control, which I am super happy about. When I asked the other members of the group why they didn’t use it, I think they were just scared to change over and opted to just keep making copies on the desktop. So the main task of the day is getting the files on my computer and then starting a </w:t>
       </w:r>
       <w:proofErr w:type="spellStart"/>
       <w:r>
@@ -3324,16 +2965,7 @@
           <w:szCs w:val="24"/>
           <w:highlight w:val="white"/>
         </w:rPr>
-        <w:t>. In addition, there are a number of dependencies on external libraries found in the Documents/Arduino/libraries directory. The best solution I can thin</w:t>
-      </w:r>
-      <w:r>
-        <w:rPr>
-          <w:rFonts w:ascii="Times New Roman" w:eastAsia="Times New Roman" w:hAnsi="Times New Roman" w:cs="Times New Roman"/>
-          <w:sz w:val="24"/>
-          <w:szCs w:val="24"/>
-          <w:highlight w:val="white"/>
-        </w:rPr>
-        <w:t>k of it just having everyone install these themselves, due to the fact that I am not sure how a repository of libraries would affect the other libraries other people already have.</w:t>
+        <w:t>. In addition, there are a number of dependencies on external libraries found in the Documents/Arduino/libraries directory. The best solution I can think of it just having everyone install these themselves, due to the fact that I am not sure how a repository of libraries would affect the other libraries other people already have.</w:t>
       </w:r>
     </w:p>
     <w:p>
@@ -3354,18 +2986,7 @@
             <w:highlight w:val="white"/>
             <w:u w:val="single"/>
           </w:rPr>
-          <w:t xml:space="preserve">Private </w:t>
-        </w:r>
-        <w:r>
-          <w:rPr>
-            <w:rFonts w:ascii="Times New Roman" w:eastAsia="Times New Roman" w:hAnsi="Times New Roman" w:cs="Times New Roman"/>
-            <w:color w:val="1155CC"/>
-            <w:sz w:val="24"/>
-            <w:szCs w:val="24"/>
-            <w:highlight w:val="white"/>
-            <w:u w:val="single"/>
-          </w:rPr>
-          <w:t>repository is set up here.</w:t>
+          <w:t>Private repository is set up here.</w:t>
         </w:r>
       </w:hyperlink>
     </w:p>
@@ -3432,16 +3053,7 @@
           <w:szCs w:val="24"/>
           <w:highlight w:val="white"/>
         </w:rPr>
-        <w:t xml:space="preserve"> enterprise thing set up. It was a little messy with the security things in place, but I think it is all sorted out. I have the so</w:t>
-      </w:r>
-      <w:r>
-        <w:rPr>
-          <w:rFonts w:ascii="Times New Roman" w:eastAsia="Times New Roman" w:hAnsi="Times New Roman" w:cs="Times New Roman"/>
-          <w:sz w:val="24"/>
-          <w:szCs w:val="24"/>
-          <w:highlight w:val="white"/>
-        </w:rPr>
-        <w:t xml:space="preserve">ftware running on both my laptop and the lab machine. </w:t>
+        <w:t xml:space="preserve"> enterprise thing set up. It was a little messy with the security things in place, but I think it is all sorted out. I have the software running on both my laptop and the lab machine. </w:t>
       </w:r>
       <w:r>
         <w:rPr>
@@ -3520,25 +3132,7 @@
           <w:szCs w:val="24"/>
           <w:highlight w:val="white"/>
         </w:rPr>
-        <w:t>I believe JSP said that the IMU issues popped up all at once, which makes me think that a software bu</w:t>
-      </w:r>
-      <w:r>
-        <w:rPr>
-          <w:rFonts w:ascii="Times New Roman" w:eastAsia="Times New Roman" w:hAnsi="Times New Roman" w:cs="Times New Roman"/>
-          <w:sz w:val="24"/>
-          <w:szCs w:val="24"/>
-          <w:highlight w:val="white"/>
-        </w:rPr>
-        <w:t>g popped up during development that led to some IMU sensor data being interpreted incorrectly. There are several backup files saved to the desktop, and I am going to go through each one to see if there are any changes in the files dealing with the IMU that</w:t>
-      </w:r>
-      <w:r>
-        <w:rPr>
-          <w:rFonts w:ascii="Times New Roman" w:eastAsia="Times New Roman" w:hAnsi="Times New Roman" w:cs="Times New Roman"/>
-          <w:sz w:val="24"/>
-          <w:szCs w:val="24"/>
-          <w:highlight w:val="white"/>
-        </w:rPr>
-        <w:t xml:space="preserve"> may be the source of this incorrect behavior.</w:t>
+        <w:t>I believe JSP said that the IMU issues popped up all at once, which makes me think that a software bug popped up during development that led to some IMU sensor data being interpreted incorrectly. There are several backup files saved to the desktop, and I am going to go through each one to see if there are any changes in the files dealing with the IMU that may be the source of this incorrect behavior.</w:t>
       </w:r>
     </w:p>
     <w:p>
@@ -3594,16 +3188,7 @@
           <w:szCs w:val="24"/>
           <w:highlight w:val="white"/>
         </w:rPr>
-        <w:t>Got side tracked and ended up reformatting a lot of the test code. Now t</w:t>
-      </w:r>
-      <w:r>
-        <w:rPr>
-          <w:rFonts w:ascii="Times New Roman" w:eastAsia="Times New Roman" w:hAnsi="Times New Roman" w:cs="Times New Roman"/>
-          <w:sz w:val="24"/>
-          <w:szCs w:val="24"/>
-          <w:highlight w:val="white"/>
-        </w:rPr>
-        <w:t xml:space="preserve">he variables which activate the test loops are in a file called </w:t>
+        <w:t xml:space="preserve">Got side tracked and ended up reformatting a lot of the test code. Now the variables which activate the test loops are in a file called </w:t>
       </w:r>
       <w:proofErr w:type="spellStart"/>
       <w:r>
@@ -3673,16 +3258,7 @@
           <w:szCs w:val="24"/>
           <w:highlight w:val="white"/>
         </w:rPr>
-        <w:t>TestV</w:t>
-      </w:r>
-      <w:r>
-        <w:rPr>
-          <w:rFonts w:ascii="Times New Roman" w:eastAsia="Times New Roman" w:hAnsi="Times New Roman" w:cs="Times New Roman"/>
-          <w:sz w:val="24"/>
-          <w:szCs w:val="24"/>
-          <w:highlight w:val="white"/>
-        </w:rPr>
-        <w:t>als.h</w:t>
+        <w:t>TestVals.h</w:t>
       </w:r>
       <w:proofErr w:type="spellEnd"/>
       <w:r>
@@ -3759,16 +3335,7 @@
           <w:szCs w:val="24"/>
           <w:highlight w:val="white"/>
         </w:rPr>
-        <w:t>I found an infinite loop in due_digger_mk2.ino that looks like it is intentionally forcing WDT to rest</w:t>
-      </w:r>
-      <w:r>
-        <w:rPr>
-          <w:rFonts w:ascii="Times New Roman" w:eastAsia="Times New Roman" w:hAnsi="Times New Roman" w:cs="Times New Roman"/>
-          <w:sz w:val="24"/>
-          <w:szCs w:val="24"/>
-          <w:highlight w:val="white"/>
-        </w:rPr>
-        <w:t>art? Doesn’t seem like the best way to handle a hang.</w:t>
+        <w:t>I found an infinite loop in due_digger_mk2.ino that looks like it is intentionally forcing WDT to restart? Doesn’t seem like the best way to handle a hang.</w:t>
       </w:r>
     </w:p>
     <w:p>
@@ -3874,16 +3441,7 @@
           <w:szCs w:val="24"/>
           <w:highlight w:val="white"/>
         </w:rPr>
-        <w:t xml:space="preserve"> board is a bi</w:t>
-      </w:r>
-      <w:r>
-        <w:rPr>
-          <w:rFonts w:ascii="Times New Roman" w:eastAsia="Times New Roman" w:hAnsi="Times New Roman" w:cs="Times New Roman"/>
-          <w:sz w:val="24"/>
-          <w:szCs w:val="24"/>
-          <w:highlight w:val="white"/>
-        </w:rPr>
-        <w:t>t obsolete and out of the way.</w:t>
+        <w:t xml:space="preserve"> board is a bit obsolete and out of the way.</w:t>
       </w:r>
     </w:p>
     <w:p>
@@ -3988,16 +3546,7 @@
           <w:szCs w:val="24"/>
           <w:highlight w:val="white"/>
         </w:rPr>
-        <w:t>() in due_di</w:t>
-      </w:r>
-      <w:r>
-        <w:rPr>
-          <w:rFonts w:ascii="Times New Roman" w:eastAsia="Times New Roman" w:hAnsi="Times New Roman" w:cs="Times New Roman"/>
-          <w:sz w:val="24"/>
-          <w:szCs w:val="24"/>
-          <w:highlight w:val="white"/>
-        </w:rPr>
-        <w:t>gger_mk2/LinkArduinosI2C.h?</w:t>
+        <w:t>() in due_digger_mk2/LinkArduinosI2C.h?</w:t>
       </w:r>
     </w:p>
     <w:p>
@@ -4073,16 +3622,7 @@
           <w:szCs w:val="24"/>
           <w:highlight w:val="white"/>
         </w:rPr>
-        <w:t xml:space="preserve"> the servo motor fell out, so I had to do some tinkering to get everythi</w:t>
-      </w:r>
-      <w:r>
-        <w:rPr>
-          <w:rFonts w:ascii="Times New Roman" w:eastAsia="Times New Roman" w:hAnsi="Times New Roman" w:cs="Times New Roman"/>
-          <w:sz w:val="24"/>
-          <w:szCs w:val="24"/>
-          <w:highlight w:val="white"/>
-        </w:rPr>
-        <w:t>ng attached. The claw seems to be operational now, and I mounted the claw on Bravo so that they cannot fall out again.</w:t>
+        <w:t xml:space="preserve"> the servo motor fell out, so I had to do some tinkering to get everything attached. The claw seems to be operational now, and I mounted the claw on Bravo so that they cannot fall out again.</w:t>
       </w:r>
     </w:p>
     <w:p>
@@ -4185,16 +3725,7 @@
           <w:szCs w:val="24"/>
           <w:highlight w:val="white"/>
         </w:rPr>
-        <w:t xml:space="preserve"> i</w:t>
-      </w:r>
-      <w:r>
-        <w:rPr>
-          <w:rFonts w:ascii="Times New Roman" w:eastAsia="Times New Roman" w:hAnsi="Times New Roman" w:cs="Times New Roman"/>
-          <w:sz w:val="24"/>
-          <w:szCs w:val="24"/>
-          <w:highlight w:val="white"/>
-        </w:rPr>
-        <w:t>s the rotational acceleration about the z-axis?</w:t>
+        <w:t xml:space="preserve"> is the rotational acceleration about the z-axis?</w:t>
       </w:r>
     </w:p>
     <w:p>
@@ -4294,16 +3825,7 @@
           <w:szCs w:val="24"/>
           <w:highlight w:val="white"/>
         </w:rPr>
-        <w:t>So the LSM9DS0 on Bravo stopped working for a little while. I found that I was able to fix it by uploading code with all power su</w:t>
-      </w:r>
-      <w:r>
-        <w:rPr>
-          <w:rFonts w:ascii="Times New Roman" w:eastAsia="Times New Roman" w:hAnsi="Times New Roman" w:cs="Times New Roman"/>
-          <w:sz w:val="24"/>
-          <w:szCs w:val="24"/>
-          <w:highlight w:val="white"/>
-        </w:rPr>
-        <w:t>pplies unplugged, and then by...honestly, I don’t know. Resetting seems to help sometimes. I think there is an issue with power.</w:t>
+        <w:t>So the LSM9DS0 on Bravo stopped working for a little while. I found that I was able to fix it by uploading code with all power supplies unplugged, and then by...honestly, I don’t know. Resetting seems to help sometimes. I think there is an issue with power.</w:t>
       </w:r>
     </w:p>
     <w:p>
@@ -4572,16 +4094,7 @@
           <w:szCs w:val="24"/>
           <w:highlight w:val="white"/>
         </w:rPr>
-        <w:t>What is the</w:t>
-      </w:r>
-      <w:r>
-        <w:rPr>
-          <w:rFonts w:ascii="Times New Roman" w:eastAsia="Times New Roman" w:hAnsi="Times New Roman" w:cs="Times New Roman"/>
-          <w:sz w:val="24"/>
-          <w:szCs w:val="24"/>
-          <w:highlight w:val="white"/>
-        </w:rPr>
-        <w:t xml:space="preserve"> constant </w:t>
+        <w:t xml:space="preserve">What is the constant </w:t>
       </w:r>
       <w:proofErr w:type="spellStart"/>
       <w:r>
@@ -4845,16 +4358,7 @@
           <w:highlight w:val="white"/>
         </w:rPr>
         <w:br/>
-        <w:t>returns p</w:t>
-      </w:r>
-      <w:r>
-        <w:rPr>
-          <w:rFonts w:ascii="Times New Roman" w:eastAsia="Times New Roman" w:hAnsi="Times New Roman" w:cs="Times New Roman"/>
-          <w:sz w:val="24"/>
-          <w:szCs w:val="24"/>
-          <w:highlight w:val="white"/>
-        </w:rPr>
-        <w:t xml:space="preserve">ointer to an array </w:t>
+        <w:t xml:space="preserve">returns pointer to an array </w:t>
       </w:r>
       <w:proofErr w:type="spellStart"/>
       <w:r>
@@ -5111,16 +4615,7 @@
           <w:szCs w:val="24"/>
           <w:highlight w:val="white"/>
         </w:rPr>
-        <w:t>) with indicated if the area o</w:t>
-      </w:r>
-      <w:r>
-        <w:rPr>
-          <w:rFonts w:ascii="Times New Roman" w:eastAsia="Times New Roman" w:hAnsi="Times New Roman" w:cs="Times New Roman"/>
-          <w:sz w:val="24"/>
-          <w:szCs w:val="24"/>
-          <w:highlight w:val="white"/>
-        </w:rPr>
-        <w:t>f the pheromone trail is not large enough to move forward.</w:t>
+        <w:t>) with indicated if the area of the pheromone trail is not large enough to move forward.</w:t>
       </w:r>
     </w:p>
     <w:p>
@@ -5196,16 +4691,7 @@
           <w:highlight w:val="white"/>
         </w:rPr>
         <w:lastRenderedPageBreak/>
-        <w:t>Car is dead. Got to l</w:t>
-      </w:r>
-      <w:r>
-        <w:rPr>
-          <w:rFonts w:ascii="Times New Roman" w:eastAsia="Times New Roman" w:hAnsi="Times New Roman" w:cs="Times New Roman"/>
-          <w:sz w:val="24"/>
-          <w:szCs w:val="24"/>
-          <w:highlight w:val="white"/>
-        </w:rPr>
-        <w:t>eave early to work on it.</w:t>
+        <w:t>Car is dead. Got to leave early to work on it.</w:t>
       </w:r>
     </w:p>
     <w:p>
@@ -5608,16 +5094,7 @@
           <w:szCs w:val="24"/>
           <w:highlight w:val="white"/>
         </w:rPr>
-        <w:t>The robot can dump!!! The second time it</w:t>
-      </w:r>
-      <w:r>
-        <w:rPr>
-          <w:rFonts w:ascii="Times New Roman" w:eastAsia="Times New Roman" w:hAnsi="Times New Roman" w:cs="Times New Roman"/>
-          <w:sz w:val="24"/>
-          <w:szCs w:val="24"/>
-          <w:highlight w:val="white"/>
-        </w:rPr>
-        <w:t xml:space="preserve"> goes to dig, the robot seems to undershoot the bed when it attempts to grab the granular material. Not sure what that is.</w:t>
+        <w:t>The robot can dump!!! The second time it goes to dig, the robot seems to undershoot the bed when it attempts to grab the granular material. Not sure what that is.</w:t>
       </w:r>
     </w:p>
     <w:p>
@@ -5645,16 +5122,7 @@
           <w:szCs w:val="24"/>
           <w:highlight w:val="white"/>
         </w:rPr>
-        <w:t>goi</w:t>
-      </w:r>
-      <w:r>
-        <w:rPr>
-          <w:rFonts w:ascii="Times New Roman" w:eastAsia="Times New Roman" w:hAnsi="Times New Roman" w:cs="Times New Roman"/>
-          <w:sz w:val="24"/>
-          <w:szCs w:val="24"/>
-          <w:highlight w:val="white"/>
-        </w:rPr>
-        <w:t>ngOutMode</w:t>
+        <w:t>goingOutMode</w:t>
       </w:r>
       <w:proofErr w:type="spellEnd"/>
       <w:r>
@@ -5724,43 +5192,25 @@
           <w:szCs w:val="24"/>
           <w:highlight w:val="white"/>
         </w:rPr>
-        <w:t xml:space="preserve"> software, and mentioned </w:t>
-      </w:r>
-      <w:r>
-        <w:rPr>
-          <w:rFonts w:ascii="Times New Roman" w:eastAsia="Times New Roman" w:hAnsi="Times New Roman" w:cs="Times New Roman"/>
-          <w:sz w:val="24"/>
-          <w:szCs w:val="24"/>
-          <w:highlight w:val="white"/>
-        </w:rPr>
-        <w:t>that I might need to re-tune the camera on Bravo (I think this is necessary for one of the other robots as well).</w:t>
-      </w:r>
-    </w:p>
-    <w:p>
-      <w:pPr>
-        <w:rPr>
-          <w:rFonts w:ascii="Times New Roman" w:hAnsi="Times New Roman" w:cs="Times New Roman"/>
-          <w:sz w:val="24"/>
-          <w:szCs w:val="24"/>
-        </w:rPr>
-      </w:pPr>
-      <w:r>
-        <w:rPr>
-          <w:rFonts w:ascii="Times New Roman" w:eastAsia="Times New Roman" w:hAnsi="Times New Roman" w:cs="Times New Roman"/>
-          <w:sz w:val="24"/>
-          <w:szCs w:val="24"/>
-          <w:highlight w:val="white"/>
-        </w:rPr>
-        <w:t>Lastly, Dr. Goldman asked about the power supply. I have only been testing the robots with fully charged batteries (~4.2V) and the robots seems to operate underpowered. It may be a circuitry thing, but I think there is just a lot more hardware on the robot</w:t>
-      </w:r>
-      <w:r>
-        <w:rPr>
-          <w:rFonts w:ascii="Times New Roman" w:eastAsia="Times New Roman" w:hAnsi="Times New Roman" w:cs="Times New Roman"/>
-          <w:sz w:val="24"/>
-          <w:szCs w:val="24"/>
-          <w:highlight w:val="white"/>
-        </w:rPr>
-        <w:t>s than was originally planned for.</w:t>
+        <w:t xml:space="preserve"> software, and mentioned that I might need to re-tune the camera on Bravo (I think this is necessary for one of the other robots as well).</w:t>
+      </w:r>
+    </w:p>
+    <w:p>
+      <w:pPr>
+        <w:rPr>
+          <w:rFonts w:ascii="Times New Roman" w:hAnsi="Times New Roman" w:cs="Times New Roman"/>
+          <w:sz w:val="24"/>
+          <w:szCs w:val="24"/>
+        </w:rPr>
+      </w:pPr>
+      <w:r>
+        <w:rPr>
+          <w:rFonts w:ascii="Times New Roman" w:eastAsia="Times New Roman" w:hAnsi="Times New Roman" w:cs="Times New Roman"/>
+          <w:sz w:val="24"/>
+          <w:szCs w:val="24"/>
+          <w:highlight w:val="white"/>
+        </w:rPr>
+        <w:t>Lastly, Dr. Goldman asked about the power supply. I have only been testing the robots with fully charged batteries (~4.2V) and the robots seems to operate underpowered. It may be a circuitry thing, but I think there is just a lot more hardware on the robots than was originally planned for.</w:t>
       </w:r>
     </w:p>
     <w:p>
@@ -5895,16 +5345,7 @@
           <w:szCs w:val="24"/>
           <w:highlight w:val="white"/>
         </w:rPr>
-        <w:t>So I found some files in Desktop/antrobots_2.0 that ar</w:t>
-      </w:r>
-      <w:r>
-        <w:rPr>
-          <w:rFonts w:ascii="Times New Roman" w:eastAsia="Times New Roman" w:hAnsi="Times New Roman" w:cs="Times New Roman"/>
-          <w:sz w:val="24"/>
-          <w:szCs w:val="24"/>
-          <w:highlight w:val="white"/>
-        </w:rPr>
-        <w:t xml:space="preserve">e </w:t>
+        <w:t xml:space="preserve">So I found some files in Desktop/antrobots_2.0 that are </w:t>
       </w:r>
       <w:proofErr w:type="spellStart"/>
       <w:r>
@@ -5971,16 +5412,7 @@
           <w:szCs w:val="24"/>
           <w:highlight w:val="white"/>
         </w:rPr>
-        <w:t>Car b</w:t>
-      </w:r>
-      <w:r>
-        <w:rPr>
-          <w:rFonts w:ascii="Times New Roman" w:eastAsia="Times New Roman" w:hAnsi="Times New Roman" w:cs="Times New Roman"/>
-          <w:sz w:val="24"/>
-          <w:szCs w:val="24"/>
-          <w:highlight w:val="white"/>
-        </w:rPr>
-        <w:t xml:space="preserve">attery needs to be replaced and I have a </w:t>
+        <w:t xml:space="preserve">Car battery needs to be replaced and I have a </w:t>
       </w:r>
       <w:proofErr w:type="spellStart"/>
       <w:r>
@@ -6086,16 +5518,7 @@
           <w:szCs w:val="24"/>
           <w:highlight w:val="white"/>
         </w:rPr>
-        <w:t xml:space="preserve"> P</w:t>
-      </w:r>
-      <w:r>
-        <w:rPr>
-          <w:rFonts w:ascii="Times New Roman" w:eastAsia="Times New Roman" w:hAnsi="Times New Roman" w:cs="Times New Roman"/>
-          <w:sz w:val="24"/>
-          <w:szCs w:val="24"/>
-          <w:highlight w:val="white"/>
-        </w:rPr>
-        <w:t>ixy.</w:t>
+        <w:t xml:space="preserve"> Pixy.</w:t>
       </w:r>
     </w:p>
     <w:p>
@@ -6284,16 +5707,7 @@
           <w:szCs w:val="24"/>
           <w:highlight w:val="white"/>
         </w:rPr>
-        <w:t>Th</w:t>
-      </w:r>
-      <w:r>
-        <w:rPr>
-          <w:rFonts w:ascii="Times New Roman" w:eastAsia="Times New Roman" w:hAnsi="Times New Roman" w:cs="Times New Roman"/>
-          <w:sz w:val="24"/>
-          <w:szCs w:val="24"/>
-          <w:highlight w:val="white"/>
-        </w:rPr>
-        <w:t>e firmware for the Pixy has changed and the documentation does not reflect it.</w:t>
+        <w:t>The firmware for the Pixy has changed and the documentation does not reflect it.</w:t>
       </w:r>
     </w:p>
     <w:p>
@@ -6351,16 +5765,7 @@
           <w:szCs w:val="24"/>
           <w:highlight w:val="white"/>
         </w:rPr>
-        <w:t xml:space="preserve"> files I found to see which one operates best. This may allow me to </w:t>
-      </w:r>
-      <w:r>
-        <w:rPr>
-          <w:rFonts w:ascii="Times New Roman" w:eastAsia="Times New Roman" w:hAnsi="Times New Roman" w:cs="Times New Roman"/>
-          <w:sz w:val="24"/>
-          <w:szCs w:val="24"/>
-          <w:highlight w:val="white"/>
-        </w:rPr>
-        <w:t>observe the effects of firmware change on parameter processing.</w:t>
+        <w:t xml:space="preserve"> files I found to see which one operates best. This may allow me to observe the effects of firmware change on parameter processing.</w:t>
       </w:r>
     </w:p>
     <w:p>
@@ -7417,16 +6822,7 @@
           <w:szCs w:val="24"/>
           <w:highlight w:val="white"/>
         </w:rPr>
-        <w:t>I think that the robot freezes when there are not any pink blocks registered in the camera. I can</w:t>
-      </w:r>
-      <w:r>
-        <w:rPr>
-          <w:rFonts w:ascii="Times New Roman" w:eastAsia="Times New Roman" w:hAnsi="Times New Roman" w:cs="Times New Roman"/>
-          <w:sz w:val="24"/>
-          <w:szCs w:val="24"/>
-          <w:highlight w:val="white"/>
-        </w:rPr>
-        <w:t xml:space="preserve"> “unfreeze” the robot by waving my rather pink hand in front of it...I should get outside more…</w:t>
+        <w:t>I think that the robot freezes when there are not any pink blocks registered in the camera. I can “unfreeze” the robot by waving my rather pink hand in front of it...I should get outside more…</w:t>
       </w:r>
     </w:p>
     <w:p>
@@ -7504,16 +6900,7 @@
           <w:szCs w:val="24"/>
           <w:highlight w:val="white"/>
         </w:rPr>
-        <w:t xml:space="preserve"> path following is very good, while the </w:t>
-      </w:r>
-      <w:r>
-        <w:rPr>
-          <w:rFonts w:ascii="Times New Roman" w:eastAsia="Times New Roman" w:hAnsi="Times New Roman" w:cs="Times New Roman"/>
-          <w:sz w:val="24"/>
-          <w:szCs w:val="24"/>
-          <w:highlight w:val="white"/>
-        </w:rPr>
-        <w:t xml:space="preserve">path following for </w:t>
+        <w:t xml:space="preserve"> path following is very good, while the path following for </w:t>
       </w:r>
       <w:proofErr w:type="spellStart"/>
       <w:r>
@@ -7610,16 +6997,7 @@
           <w:szCs w:val="24"/>
           <w:highlight w:val="white"/>
         </w:rPr>
-        <w:t xml:space="preserve"> (the original method), with some slight modifications to handle behavior switching, but all in all everything is the same. I developed a test for the P</w:t>
-      </w:r>
-      <w:r>
-        <w:rPr>
-          <w:rFonts w:ascii="Times New Roman" w:eastAsia="Times New Roman" w:hAnsi="Times New Roman" w:cs="Times New Roman"/>
-          <w:sz w:val="24"/>
-          <w:szCs w:val="24"/>
-          <w:highlight w:val="white"/>
-        </w:rPr>
-        <w:t>ID controller and will work on evaluating the output of the camera readings.</w:t>
+        <w:t xml:space="preserve"> (the original method), with some slight modifications to handle behavior switching, but all in all everything is the same. I developed a test for the PID controller and will work on evaluating the output of the camera readings.</w:t>
       </w:r>
     </w:p>
     <w:p>
@@ -7819,16 +7197,7 @@
           <w:szCs w:val="24"/>
           <w:highlight w:val="white"/>
         </w:rPr>
-        <w:t xml:space="preserve"> an</w:t>
-      </w:r>
-      <w:r>
-        <w:rPr>
-          <w:rFonts w:ascii="Times New Roman" w:eastAsia="Times New Roman" w:hAnsi="Times New Roman" w:cs="Times New Roman"/>
-          <w:sz w:val="24"/>
-          <w:szCs w:val="24"/>
-          <w:highlight w:val="white"/>
-        </w:rPr>
-        <w:t>d it was able to follow the lane in both directions with the .</w:t>
+        <w:t xml:space="preserve"> and it was able to follow the lane in both directions with the .</w:t>
       </w:r>
       <w:proofErr w:type="spellStart"/>
       <w:r>
@@ -8015,16 +7384,7 @@
           <w:szCs w:val="24"/>
           <w:highlight w:val="white"/>
         </w:rPr>
-        <w:t xml:space="preserve"> is true, we go t</w:t>
-      </w:r>
-      <w:r>
-        <w:rPr>
-          <w:rFonts w:ascii="Times New Roman" w:eastAsia="Times New Roman" w:hAnsi="Times New Roman" w:cs="Times New Roman"/>
-          <w:sz w:val="24"/>
-          <w:szCs w:val="24"/>
-          <w:highlight w:val="white"/>
-        </w:rPr>
-        <w:t xml:space="preserve">o </w:t>
+        <w:t xml:space="preserve"> is true, we go to </w:t>
       </w:r>
       <w:proofErr w:type="spellStart"/>
       <w:r>
@@ -8198,16 +7558,7 @@
           <w:szCs w:val="24"/>
           <w:highlight w:val="white"/>
         </w:rPr>
-        <w:t>(). Both</w:t>
-      </w:r>
-      <w:r>
-        <w:rPr>
-          <w:rFonts w:ascii="Times New Roman" w:eastAsia="Times New Roman" w:hAnsi="Times New Roman" w:cs="Times New Roman"/>
-          <w:sz w:val="24"/>
-          <w:szCs w:val="24"/>
-          <w:highlight w:val="white"/>
-        </w:rPr>
-        <w:t xml:space="preserve"> switch cases call </w:t>
+        <w:t xml:space="preserve">(). Both switch cases call </w:t>
       </w:r>
       <w:proofErr w:type="spellStart"/>
       <w:proofErr w:type="gramStart"/>
@@ -8443,16 +7794,7 @@
           <w:szCs w:val="24"/>
           <w:highlight w:val="white"/>
         </w:rPr>
-        <w:t>Going</w:t>
-      </w:r>
-      <w:r>
-        <w:rPr>
-          <w:rFonts w:ascii="Times New Roman" w:eastAsia="Times New Roman" w:hAnsi="Times New Roman" w:cs="Times New Roman"/>
-          <w:sz w:val="24"/>
-          <w:szCs w:val="24"/>
-          <w:highlight w:val="white"/>
-        </w:rPr>
-        <w:t>InMode</w:t>
+        <w:t>GoingInMode</w:t>
       </w:r>
       <w:proofErr w:type="spellEnd"/>
       <w:r>
@@ -8637,16 +7979,7 @@
           <w:szCs w:val="24"/>
           <w:highlight w:val="white"/>
         </w:rPr>
-        <w:t>) with DUMPING_SWITCH if-st</w:t>
-      </w:r>
-      <w:r>
-        <w:rPr>
-          <w:rFonts w:ascii="Times New Roman" w:eastAsia="Times New Roman" w:hAnsi="Times New Roman" w:cs="Times New Roman"/>
-          <w:sz w:val="24"/>
-          <w:szCs w:val="24"/>
-          <w:highlight w:val="white"/>
-        </w:rPr>
-        <w:t>atement commented out does not work</w:t>
+        <w:t>) with DUMPING_SWITCH if-statement commented out does not work</w:t>
       </w:r>
     </w:p>
     <w:p>
@@ -9128,16 +8461,7 @@
           <w:szCs w:val="24"/>
           <w:highlight w:val="white"/>
         </w:rPr>
-        <w:t>(ui</w:t>
-      </w:r>
-      <w:r>
-        <w:rPr>
-          <w:rFonts w:ascii="Times New Roman" w:eastAsia="Times New Roman" w:hAnsi="Times New Roman" w:cs="Times New Roman"/>
-          <w:sz w:val="24"/>
-          <w:szCs w:val="24"/>
-          <w:highlight w:val="white"/>
-        </w:rPr>
-        <w:t>nt16_t x){ is weird...</w:t>
+        <w:t>(uint16_t x){ is weird...</w:t>
       </w:r>
     </w:p>
     <w:p>
@@ -9337,16 +8661,7 @@
           <w:szCs w:val="24"/>
           <w:highlight w:val="white"/>
         </w:rPr>
-        <w:t xml:space="preserve"> mode, there is a proper 1 second delay, during which the PID feedback domin</w:t>
-      </w:r>
-      <w:r>
-        <w:rPr>
-          <w:rFonts w:ascii="Times New Roman" w:eastAsia="Times New Roman" w:hAnsi="Times New Roman" w:cs="Times New Roman"/>
-          <w:sz w:val="24"/>
-          <w:szCs w:val="24"/>
-          <w:highlight w:val="white"/>
-        </w:rPr>
-        <w:t>ates the behavior of the robot.</w:t>
+        <w:t xml:space="preserve"> mode, there is a proper 1 second delay, during which the PID feedback dominates the behavior of the robot.</w:t>
       </w:r>
     </w:p>
     <w:p>
@@ -9443,16 +8758,7 @@
           <w:szCs w:val="24"/>
           <w:highlight w:val="white"/>
         </w:rPr>
-        <w:t xml:space="preserve"> page says “The board can operate on an external supply of 6 to 20 volts. If supplied with less than 7V, however, the 5V pin may supply less than five volts and the board</w:t>
-      </w:r>
-      <w:r>
-        <w:rPr>
-          <w:rFonts w:ascii="Times New Roman" w:eastAsia="Times New Roman" w:hAnsi="Times New Roman" w:cs="Times New Roman"/>
-          <w:sz w:val="24"/>
-          <w:szCs w:val="24"/>
-          <w:highlight w:val="white"/>
-        </w:rPr>
-        <w:t xml:space="preserve"> may be unstable. If using more than 12V, the voltage regulator may overheat and damage the board. The recommended range is 7 to 12 volts.”</w:t>
+        <w:t xml:space="preserve"> page says “The board can operate on an external supply of 6 to 20 volts. If supplied with less than 7V, however, the 5V pin may supply less than five volts and the board may be unstable. If using more than 12V, the voltage regulator may overheat and damage the board. The recommended range is 7 to 12 volts.”</w:t>
       </w:r>
     </w:p>
     <w:p>
@@ -9499,16 +8805,7 @@
           <w:szCs w:val="24"/>
           <w:highlight w:val="white"/>
         </w:rPr>
-        <w:t xml:space="preserve"> power, as we supply 5V, which is beneath the rec</w:t>
-      </w:r>
-      <w:r>
-        <w:rPr>
-          <w:rFonts w:ascii="Times New Roman" w:eastAsia="Times New Roman" w:hAnsi="Times New Roman" w:cs="Times New Roman"/>
-          <w:sz w:val="24"/>
-          <w:szCs w:val="24"/>
-          <w:highlight w:val="white"/>
-        </w:rPr>
-        <w:t>ommended range given above.</w:t>
+        <w:t xml:space="preserve"> power, as we supply 5V, which is beneath the recommended range given above.</w:t>
       </w:r>
     </w:p>
     <w:p>
@@ -9628,16 +8925,7 @@
           <w:szCs w:val="24"/>
           <w:highlight w:val="white"/>
         </w:rPr>
-        <w:t>Battery 3.6V go</w:t>
-      </w:r>
-      <w:r>
-        <w:rPr>
-          <w:rFonts w:ascii="Times New Roman" w:eastAsia="Times New Roman" w:hAnsi="Times New Roman" w:cs="Times New Roman"/>
-          <w:sz w:val="24"/>
-          <w:szCs w:val="24"/>
-          <w:highlight w:val="white"/>
-        </w:rPr>
-        <w:t>es to current sensor, and GND goes to GND.</w:t>
+        <w:t>Battery 3.6V goes to current sensor, and GND goes to GND.</w:t>
       </w:r>
     </w:p>
     <w:p>
@@ -9749,16 +9037,7 @@
           <w:szCs w:val="24"/>
           <w:highlight w:val="white"/>
         </w:rPr>
-        <w:t xml:space="preserve">I did some more reading on the recommended capacitors </w:t>
-      </w:r>
-      <w:r>
-        <w:rPr>
-          <w:rFonts w:ascii="Times New Roman" w:eastAsia="Times New Roman" w:hAnsi="Times New Roman" w:cs="Times New Roman"/>
-          <w:sz w:val="24"/>
-          <w:szCs w:val="24"/>
-          <w:highlight w:val="white"/>
-        </w:rPr>
-        <w:t xml:space="preserve">to include in the circuit near the voltage regulator </w:t>
+        <w:t xml:space="preserve">I did some more reading on the recommended capacitors to include in the circuit near the voltage regulator </w:t>
       </w:r>
       <w:hyperlink r:id="rId20">
         <w:r>
@@ -9780,16 +9059,7 @@
           <w:szCs w:val="24"/>
           <w:highlight w:val="white"/>
         </w:rPr>
-        <w:t>, and found that while the minimum recommendation the provide points to a 33 microfarad capacitor with a 35V rating, the bigger the capacitor the b</w:t>
-      </w:r>
-      <w:r>
-        <w:rPr>
-          <w:rFonts w:ascii="Times New Roman" w:eastAsia="Times New Roman" w:hAnsi="Times New Roman" w:cs="Times New Roman"/>
-          <w:sz w:val="24"/>
-          <w:szCs w:val="24"/>
-          <w:highlight w:val="white"/>
-        </w:rPr>
-        <w:t>etter so long as the dimensions of the circuit allow it. This leads me to believe that the 220 microfarad 25V capacitors will be sufficient for our purpose.</w:t>
+        <w:t>, and found that while the minimum recommendation the provide points to a 33 microfarad capacitor with a 35V rating, the bigger the capacitor the better so long as the dimensions of the circuit allow it. This leads me to believe that the 220 microfarad 25V capacitors will be sufficient for our purpose.</w:t>
       </w:r>
     </w:p>
     <w:p>
@@ -9876,16 +9146,7 @@
           <w:szCs w:val="24"/>
           <w:highlight w:val="white"/>
         </w:rPr>
-        <w:t>I am comfortable with the breadboard implementation -</w:t>
-      </w:r>
-      <w:r>
-        <w:rPr>
-          <w:rFonts w:ascii="Times New Roman" w:eastAsia="Times New Roman" w:hAnsi="Times New Roman" w:cs="Times New Roman"/>
-          <w:sz w:val="24"/>
-          <w:szCs w:val="24"/>
-          <w:highlight w:val="white"/>
-        </w:rPr>
-        <w:t>- I just need to add some wires which will enable the hookup.</w:t>
+        <w:t>I am comfortable with the breadboard implementation -- I just need to add some wires which will enable the hookup.</w:t>
       </w:r>
     </w:p>
     <w:p>
@@ -9930,16 +9191,7 @@
           <w:szCs w:val="24"/>
           <w:highlight w:val="white"/>
         </w:rPr>
-        <w:t xml:space="preserve"> after driving for a bit, likely to insufficient power. I believe I have already demonstrate</w:t>
-      </w:r>
-      <w:r>
-        <w:rPr>
-          <w:rFonts w:ascii="Times New Roman" w:eastAsia="Times New Roman" w:hAnsi="Times New Roman" w:cs="Times New Roman"/>
-          <w:sz w:val="24"/>
-          <w:szCs w:val="24"/>
-          <w:highlight w:val="white"/>
-        </w:rPr>
-        <w:t>d that this is not an issue when it is plugged into USB (therefore receiving sufficient power), but I would like to check it again.</w:t>
+        <w:t xml:space="preserve"> after driving for a bit, likely to insufficient power. I believe I have already demonstrated that this is not an issue when it is plugged into USB (therefore receiving sufficient power), but I would like to check it again.</w:t>
       </w:r>
     </w:p>
     <w:p>
@@ -10007,16 +9259,7 @@
           <w:szCs w:val="24"/>
           <w:highlight w:val="white"/>
         </w:rPr>
-        <w:t>Voltage across Vin and GND when battery pl</w:t>
-      </w:r>
-      <w:r>
-        <w:rPr>
-          <w:rFonts w:ascii="Times New Roman" w:eastAsia="Times New Roman" w:hAnsi="Times New Roman" w:cs="Times New Roman"/>
-          <w:sz w:val="24"/>
-          <w:szCs w:val="24"/>
-          <w:highlight w:val="white"/>
-        </w:rPr>
-        <w:t>ugged in, system on, and touching charger</w:t>
+        <w:t>Voltage across Vin and GND when battery plugged in, system on, and touching charger</w:t>
       </w:r>
     </w:p>
     <w:p>
@@ -10109,16 +9352,7 @@
           <w:szCs w:val="24"/>
           <w:highlight w:val="white"/>
         </w:rPr>
-        <w:t xml:space="preserve">Voltage across 5V and GND when battery plugged in and system </w:t>
-      </w:r>
-      <w:r>
-        <w:rPr>
-          <w:rFonts w:ascii="Times New Roman" w:eastAsia="Times New Roman" w:hAnsi="Times New Roman" w:cs="Times New Roman"/>
-          <w:sz w:val="24"/>
-          <w:szCs w:val="24"/>
-          <w:highlight w:val="white"/>
-        </w:rPr>
-        <w:t>on</w:t>
+        <w:t>Voltage across 5V and GND when battery plugged in and system on</w:t>
       </w:r>
     </w:p>
     <w:p>
@@ -10251,16 +9485,7 @@
           <w:szCs w:val="24"/>
           <w:highlight w:val="white"/>
         </w:rPr>
-        <w:t>There i</w:t>
-      </w:r>
-      <w:r>
-        <w:rPr>
-          <w:rFonts w:ascii="Times New Roman" w:eastAsia="Times New Roman" w:hAnsi="Times New Roman" w:cs="Times New Roman"/>
-          <w:sz w:val="24"/>
-          <w:szCs w:val="24"/>
-          <w:highlight w:val="white"/>
-        </w:rPr>
-        <w:t xml:space="preserve">s a 2V potential across the </w:t>
+        <w:t xml:space="preserve">There is a 2V potential across the </w:t>
       </w:r>
       <w:proofErr w:type="spellStart"/>
       <w:r>
@@ -10337,16 +9562,7 @@
           <w:szCs w:val="24"/>
           <w:highlight w:val="white"/>
         </w:rPr>
-        <w:t>Regulators are here and I have been struggling with the breadboard. Initial observation: if all of the systems are plugged in, then the input and output voltag</w:t>
-      </w:r>
-      <w:r>
-        <w:rPr>
-          <w:rFonts w:ascii="Times New Roman" w:eastAsia="Times New Roman" w:hAnsi="Times New Roman" w:cs="Times New Roman"/>
-          <w:sz w:val="24"/>
-          <w:szCs w:val="24"/>
-          <w:highlight w:val="white"/>
-        </w:rPr>
-        <w:t>es from the 5V regulator are inconsistent. If I unplug the 5V rail on the distribution board then the 3.3V line goes to the battery voltage.</w:t>
+        <w:t>Regulators are here and I have been struggling with the breadboard. Initial observation: if all of the systems are plugged in, then the input and output voltages from the 5V regulator are inconsistent. If I unplug the 5V rail on the distribution board then the 3.3V line goes to the battery voltage.</w:t>
       </w:r>
     </w:p>
     <w:p>
@@ -10458,16 +9674,7 @@
           <w:szCs w:val="24"/>
           <w:highlight w:val="white"/>
         </w:rPr>
-        <w:t>I took the power board from Charlie, one of the other non-working robots, and put it on Bravo, which wa</w:t>
-      </w:r>
-      <w:r>
-        <w:rPr>
-          <w:rFonts w:ascii="Times New Roman" w:eastAsia="Times New Roman" w:hAnsi="Times New Roman" w:cs="Times New Roman"/>
-          <w:sz w:val="24"/>
-          <w:szCs w:val="24"/>
-          <w:highlight w:val="white"/>
-        </w:rPr>
-        <w:t>s otherwise operational. Bravo is now working fine.</w:t>
+        <w:t>I took the power board from Charlie, one of the other non-working robots, and put it on Bravo, which was otherwise operational. Bravo is now working fine.</w:t>
       </w:r>
     </w:p>
     <w:p>
@@ -10510,43 +9717,25 @@
           <w:szCs w:val="24"/>
           <w:highlight w:val="white"/>
         </w:rPr>
-        <w:t>Several intervention was necessary when the charging rod was caught on the charging wire in the corner. This corner is a bad spot to be.</w:t>
-      </w:r>
-      <w:r>
-        <w:rPr>
-          <w:rFonts w:ascii="Times New Roman" w:eastAsia="Times New Roman" w:hAnsi="Times New Roman" w:cs="Times New Roman"/>
-          <w:sz w:val="24"/>
-          <w:szCs w:val="24"/>
-          <w:highlight w:val="white"/>
-        </w:rPr>
-        <w:t xml:space="preserve"> The table is uneven which means the robots can bottom out, and the frame holding the spring can hand on the robots’ charging rod.</w:t>
-      </w:r>
-    </w:p>
-    <w:p>
-      <w:pPr>
-        <w:rPr>
-          <w:rFonts w:ascii="Times New Roman" w:hAnsi="Times New Roman" w:cs="Times New Roman"/>
-          <w:sz w:val="24"/>
-          <w:szCs w:val="24"/>
-        </w:rPr>
-      </w:pPr>
-      <w:r>
-        <w:rPr>
-          <w:rFonts w:ascii="Times New Roman" w:eastAsia="Times New Roman" w:hAnsi="Times New Roman" w:cs="Times New Roman"/>
-          <w:sz w:val="24"/>
-          <w:szCs w:val="24"/>
-          <w:highlight w:val="white"/>
-        </w:rPr>
-        <w:t>Working on the power board and modified it a little bit to make the board run on a separate 5v regulator. The results were th</w:t>
-      </w:r>
-      <w:r>
-        <w:rPr>
-          <w:rFonts w:ascii="Times New Roman" w:eastAsia="Times New Roman" w:hAnsi="Times New Roman" w:cs="Times New Roman"/>
-          <w:sz w:val="24"/>
-          <w:szCs w:val="24"/>
-          <w:highlight w:val="white"/>
-        </w:rPr>
-        <w:t>e same. It turns out one of the 5V regulators I have been working with is toast :(</w:t>
+        <w:t>Several intervention was necessary when the charging rod was caught on the charging wire in the corner. This corner is a bad spot to be. The table is uneven which means the robots can bottom out, and the frame holding the spring can hand on the robots’ charging rod.</w:t>
+      </w:r>
+    </w:p>
+    <w:p>
+      <w:pPr>
+        <w:rPr>
+          <w:rFonts w:ascii="Times New Roman" w:hAnsi="Times New Roman" w:cs="Times New Roman"/>
+          <w:sz w:val="24"/>
+          <w:szCs w:val="24"/>
+        </w:rPr>
+      </w:pPr>
+      <w:r>
+        <w:rPr>
+          <w:rFonts w:ascii="Times New Roman" w:eastAsia="Times New Roman" w:hAnsi="Times New Roman" w:cs="Times New Roman"/>
+          <w:sz w:val="24"/>
+          <w:szCs w:val="24"/>
+          <w:highlight w:val="white"/>
+        </w:rPr>
+        <w:t>Working on the power board and modified it a little bit to make the board run on a separate 5v regulator. The results were the same. It turns out one of the 5V regulators I have been working with is toast :(</w:t>
       </w:r>
     </w:p>
     <w:p>
@@ -10602,16 +9791,7 @@
           <w:szCs w:val="24"/>
           <w:highlight w:val="white"/>
         </w:rPr>
-        <w:t xml:space="preserve"> to the </w:t>
-      </w:r>
-      <w:r>
-        <w:rPr>
-          <w:rFonts w:ascii="Times New Roman" w:eastAsia="Times New Roman" w:hAnsi="Times New Roman" w:cs="Times New Roman"/>
-          <w:sz w:val="24"/>
-          <w:szCs w:val="24"/>
-          <w:highlight w:val="white"/>
-        </w:rPr>
-        <w:t>regulators and the power going to the Power Distribution Board is not working. Try swapping with another robot.</w:t>
+        <w:t xml:space="preserve"> to the regulators and the power going to the Power Distribution Board is not working. Try swapping with another robot.</w:t>
       </w:r>
     </w:p>
     <w:p>
@@ -10657,52 +9837,34 @@
           <w:szCs w:val="24"/>
           <w:highlight w:val="white"/>
         </w:rPr>
-        <w:t xml:space="preserve">JSP got back to me about the voltage regulator swap-out I have been proposing. Apparently he tried something like this </w:t>
-      </w:r>
-      <w:r>
-        <w:rPr>
-          <w:rFonts w:ascii="Times New Roman" w:eastAsia="Times New Roman" w:hAnsi="Times New Roman" w:cs="Times New Roman"/>
-          <w:sz w:val="24"/>
-          <w:szCs w:val="24"/>
-          <w:highlight w:val="white"/>
-        </w:rPr>
-        <w:t>in the past, and came to the conclusion that the 5V regulators are sufficient. He even had a box full of 9V and 12V regulators tucked away in a red box marked “Do Not Use”. Lesson learned.</w:t>
-      </w:r>
-    </w:p>
-    <w:p>
-      <w:pPr>
-        <w:rPr>
-          <w:rFonts w:ascii="Times New Roman" w:hAnsi="Times New Roman" w:cs="Times New Roman"/>
-          <w:sz w:val="24"/>
-          <w:szCs w:val="24"/>
-        </w:rPr>
-      </w:pPr>
-    </w:p>
-    <w:p>
-      <w:pPr>
-        <w:rPr>
-          <w:rFonts w:ascii="Times New Roman" w:hAnsi="Times New Roman" w:cs="Times New Roman"/>
-          <w:sz w:val="24"/>
-          <w:szCs w:val="24"/>
-        </w:rPr>
-      </w:pPr>
-      <w:r>
-        <w:rPr>
-          <w:rFonts w:ascii="Times New Roman" w:eastAsia="Times New Roman" w:hAnsi="Times New Roman" w:cs="Times New Roman"/>
-          <w:sz w:val="24"/>
-          <w:szCs w:val="24"/>
-          <w:highlight w:val="white"/>
-        </w:rPr>
-        <w:t>Goals for the day: I believe I have 3 robots with operational hard</w:t>
-      </w:r>
-      <w:r>
-        <w:rPr>
-          <w:rFonts w:ascii="Times New Roman" w:eastAsia="Times New Roman" w:hAnsi="Times New Roman" w:cs="Times New Roman"/>
-          <w:sz w:val="24"/>
-          <w:szCs w:val="24"/>
-          <w:highlight w:val="white"/>
-        </w:rPr>
-        <w:t xml:space="preserve">ware as of now, with only some minor tweaks to get all of them totally operational. During </w:t>
+        <w:t>JSP got back to me about the voltage regulator swap-out I have been proposing. Apparently he tried something like this in the past, and came to the conclusion that the 5V regulators are sufficient. He even had a box full of 9V and 12V regulators tucked away in a red box marked “Do Not Use”. Lesson learned.</w:t>
+      </w:r>
+    </w:p>
+    <w:p>
+      <w:pPr>
+        <w:rPr>
+          <w:rFonts w:ascii="Times New Roman" w:hAnsi="Times New Roman" w:cs="Times New Roman"/>
+          <w:sz w:val="24"/>
+          <w:szCs w:val="24"/>
+        </w:rPr>
+      </w:pPr>
+    </w:p>
+    <w:p>
+      <w:pPr>
+        <w:rPr>
+          <w:rFonts w:ascii="Times New Roman" w:hAnsi="Times New Roman" w:cs="Times New Roman"/>
+          <w:sz w:val="24"/>
+          <w:szCs w:val="24"/>
+        </w:rPr>
+      </w:pPr>
+      <w:r>
+        <w:rPr>
+          <w:rFonts w:ascii="Times New Roman" w:eastAsia="Times New Roman" w:hAnsi="Times New Roman" w:cs="Times New Roman"/>
+          <w:sz w:val="24"/>
+          <w:szCs w:val="24"/>
+          <w:highlight w:val="white"/>
+        </w:rPr>
+        <w:t xml:space="preserve">Goals for the day: I believe I have 3 robots with operational hardware as of now, with only some minor tweaks to get all of them totally operational. During </w:t>
       </w:r>
       <w:proofErr w:type="spellStart"/>
       <w:r>
@@ -10722,16 +9884,7 @@
           <w:szCs w:val="24"/>
           <w:highlight w:val="white"/>
         </w:rPr>
-        <w:t xml:space="preserve"> mode, there is a software issue which causes the robots to pause at approximately 1 second intervals which needs to be resolved, but in the grand scheme of </w:t>
-      </w:r>
-      <w:r>
-        <w:rPr>
-          <w:rFonts w:ascii="Times New Roman" w:eastAsia="Times New Roman" w:hAnsi="Times New Roman" w:cs="Times New Roman"/>
-          <w:sz w:val="24"/>
-          <w:szCs w:val="24"/>
-          <w:highlight w:val="white"/>
-        </w:rPr>
-        <w:t>things this is not too big an issue.</w:t>
+        <w:t xml:space="preserve"> mode, there is a software issue which causes the robots to pause at approximately 1 second intervals which needs to be resolved, but in the grand scheme of things this is not too big an issue.</w:t>
       </w:r>
     </w:p>
     <w:p>
@@ -10841,16 +9994,7 @@
           <w:szCs w:val="24"/>
           <w:highlight w:val="white"/>
         </w:rPr>
-        <w:t>Tune PID paramet</w:t>
-      </w:r>
-      <w:r>
-        <w:rPr>
-          <w:rFonts w:ascii="Times New Roman" w:eastAsia="Times New Roman" w:hAnsi="Times New Roman" w:cs="Times New Roman"/>
-          <w:sz w:val="24"/>
-          <w:szCs w:val="24"/>
-          <w:highlight w:val="white"/>
-        </w:rPr>
-        <w:t xml:space="preserve">ers of Alpha: Done - Reduced BASE_SPEED and increased </w:t>
+        <w:t xml:space="preserve">Tune PID parameters of Alpha: Done - Reduced BASE_SPEED and increased </w:t>
       </w:r>
       <w:proofErr w:type="spellStart"/>
       <w:r>
@@ -10959,17 +10103,7 @@
           <w:szCs w:val="24"/>
           <w:highlight w:val="white"/>
         </w:rPr>
-        <w:t>Da</w:t>
-      </w:r>
-      <w:r>
-        <w:rPr>
-          <w:rFonts w:ascii="Times New Roman" w:eastAsia="Times New Roman" w:hAnsi="Times New Roman" w:cs="Times New Roman"/>
-          <w:b/>
-          <w:sz w:val="24"/>
-          <w:szCs w:val="24"/>
-          <w:highlight w:val="white"/>
-        </w:rPr>
-        <w:t>te: November 14, 2016</w:t>
+        <w:t>Date: November 14, 2016</w:t>
       </w:r>
     </w:p>
     <w:p>
@@ -11037,16 +10171,7 @@
           <w:szCs w:val="24"/>
           <w:highlight w:val="white"/>
         </w:rPr>
-        <w:t>Also note that when you want to actually start running trials, you should take the USB cables off! The wheels get caught</w:t>
-      </w:r>
-      <w:r>
-        <w:rPr>
-          <w:rFonts w:ascii="Times New Roman" w:eastAsia="Times New Roman" w:hAnsi="Times New Roman" w:cs="Times New Roman"/>
-          <w:sz w:val="24"/>
-          <w:szCs w:val="24"/>
-          <w:highlight w:val="white"/>
-        </w:rPr>
-        <w:t xml:space="preserve"> on the cables of other robots very easily.</w:t>
+        <w:t>Also note that when you want to actually start running trials, you should take the USB cables off! The wheels get caught on the cables of other robots very easily.</w:t>
       </w:r>
     </w:p>
     <w:p>
@@ -11146,16 +10271,7 @@
           <w:szCs w:val="24"/>
           <w:highlight w:val="white"/>
         </w:rPr>
-        <w:t>Fixed the capacitive panel on bravo, and got everything running. Checked the capacitive sensor values, and they had har</w:t>
-      </w:r>
-      <w:r>
-        <w:rPr>
-          <w:rFonts w:ascii="Times New Roman" w:eastAsia="Times New Roman" w:hAnsi="Times New Roman" w:cs="Times New Roman"/>
-          <w:sz w:val="24"/>
-          <w:szCs w:val="24"/>
-          <w:highlight w:val="white"/>
-        </w:rPr>
-        <w:t xml:space="preserve">dly changed, which means I might be able to increase the size of the capacitor areas on all of the robots without having to do much tuning. I will say that I think there </w:t>
+        <w:t xml:space="preserve">Fixed the capacitive panel on bravo, and got everything running. Checked the capacitive sensor values, and they had hardly changed, which means I might be able to increase the size of the capacitor areas on all of the robots without having to do much tuning. I will say that I think there </w:t>
       </w:r>
       <w:r>
         <w:rPr>
@@ -11165,16 +10281,7 @@
           <w:highlight w:val="white"/>
         </w:rPr>
         <w:lastRenderedPageBreak/>
-        <w:t>is a bug in the method which write/reads the capacitive sensor readings to the LCD scr</w:t>
-      </w:r>
-      <w:r>
-        <w:rPr>
-          <w:rFonts w:ascii="Times New Roman" w:eastAsia="Times New Roman" w:hAnsi="Times New Roman" w:cs="Times New Roman"/>
-          <w:sz w:val="24"/>
-          <w:szCs w:val="24"/>
-          <w:highlight w:val="white"/>
-        </w:rPr>
-        <w:t>een which I hypothesize is losing the last (least significant) bit of the reading.</w:t>
+        <w:t>is a bug in the method which write/reads the capacitive sensor readings to the LCD screen which I hypothesize is losing the last (least significant) bit of the reading.</w:t>
       </w:r>
     </w:p>
     <w:p>
@@ -11256,16 +10363,7 @@
           <w:szCs w:val="24"/>
           <w:highlight w:val="white"/>
         </w:rPr>
-        <w:t>Something is wrong with the IMU on Charlie? When the sensor is horizon</w:t>
-      </w:r>
-      <w:r>
-        <w:rPr>
-          <w:rFonts w:ascii="Times New Roman" w:eastAsia="Times New Roman" w:hAnsi="Times New Roman" w:cs="Times New Roman"/>
-          <w:sz w:val="24"/>
-          <w:szCs w:val="24"/>
-          <w:highlight w:val="white"/>
-        </w:rPr>
-        <w:t xml:space="preserve">tal, the values are stuck </w:t>
+        <w:t xml:space="preserve">Something is wrong with the IMU on Charlie? When the sensor is horizontal, the values are stuck </w:t>
       </w:r>
       <w:proofErr w:type="gramStart"/>
       <w:r>
@@ -11305,43 +10403,25 @@
           <w:szCs w:val="24"/>
           <w:highlight w:val="white"/>
         </w:rPr>
-        <w:t xml:space="preserve"> is also acting weird. When I plug in the Pixy to the USB connect, the entire robo</w:t>
-      </w:r>
-      <w:r>
-        <w:rPr>
-          <w:rFonts w:ascii="Times New Roman" w:eastAsia="Times New Roman" w:hAnsi="Times New Roman" w:cs="Times New Roman"/>
-          <w:sz w:val="24"/>
-          <w:szCs w:val="24"/>
-          <w:highlight w:val="white"/>
-        </w:rPr>
-        <w:t>t can power up, which does not happen for all of the other robots.</w:t>
-      </w:r>
-    </w:p>
-    <w:p>
-      <w:pPr>
-        <w:rPr>
-          <w:rFonts w:ascii="Times New Roman" w:hAnsi="Times New Roman" w:cs="Times New Roman"/>
-          <w:sz w:val="24"/>
-          <w:szCs w:val="24"/>
-        </w:rPr>
-      </w:pPr>
-      <w:r>
-        <w:rPr>
-          <w:rFonts w:ascii="Times New Roman" w:eastAsia="Times New Roman" w:hAnsi="Times New Roman" w:cs="Times New Roman"/>
-          <w:sz w:val="24"/>
-          <w:szCs w:val="24"/>
-          <w:highlight w:val="white"/>
-        </w:rPr>
-        <w:t>I found that the 5V and 3.3V lines on the Power Distribution Board of Charlie had been crossed (bad), but fixing them (and corrected the RX/TX lines) made the Pixy work. Next is the Force s</w:t>
-      </w:r>
-      <w:r>
-        <w:rPr>
-          <w:rFonts w:ascii="Times New Roman" w:eastAsia="Times New Roman" w:hAnsi="Times New Roman" w:cs="Times New Roman"/>
-          <w:sz w:val="24"/>
-          <w:szCs w:val="24"/>
-          <w:highlight w:val="white"/>
-        </w:rPr>
-        <w:t>ensors of the gripper.</w:t>
+        <w:t xml:space="preserve"> is also acting weird. When I plug in the Pixy to the USB connect, the entire robot can power up, which does not happen for all of the other robots.</w:t>
+      </w:r>
+    </w:p>
+    <w:p>
+      <w:pPr>
+        <w:rPr>
+          <w:rFonts w:ascii="Times New Roman" w:hAnsi="Times New Roman" w:cs="Times New Roman"/>
+          <w:sz w:val="24"/>
+          <w:szCs w:val="24"/>
+        </w:rPr>
+      </w:pPr>
+      <w:r>
+        <w:rPr>
+          <w:rFonts w:ascii="Times New Roman" w:eastAsia="Times New Roman" w:hAnsi="Times New Roman" w:cs="Times New Roman"/>
+          <w:sz w:val="24"/>
+          <w:szCs w:val="24"/>
+          <w:highlight w:val="white"/>
+        </w:rPr>
+        <w:t>I found that the 5V and 3.3V lines on the Power Distribution Board of Charlie had been crossed (bad), but fixing them (and corrected the RX/TX lines) made the Pixy work. Next is the Force sensors of the gripper.</w:t>
       </w:r>
     </w:p>
     <w:p>
@@ -11387,52 +10467,34 @@
           <w:szCs w:val="24"/>
           <w:highlight w:val="white"/>
         </w:rPr>
-        <w:t>Started looking into why Robot Charlie always thought there was something inside the gripper. It turns out that while the wiring on the robot matches that of the documentation, it does not match any of the ot</w:t>
-      </w:r>
-      <w:r>
-        <w:rPr>
-          <w:rFonts w:ascii="Times New Roman" w:eastAsia="Times New Roman" w:hAnsi="Times New Roman" w:cs="Times New Roman"/>
-          <w:sz w:val="24"/>
-          <w:szCs w:val="24"/>
-          <w:highlight w:val="white"/>
-        </w:rPr>
-        <w:t>her robots. The documentation for the Force Sensitive Resistor Board was wrong, and the 5V and GND wires should be flipped in order for the voltage divider to work with the current implementation of the code.</w:t>
-      </w:r>
-    </w:p>
-    <w:p>
-      <w:pPr>
-        <w:rPr>
-          <w:rFonts w:ascii="Times New Roman" w:hAnsi="Times New Roman" w:cs="Times New Roman"/>
-          <w:sz w:val="24"/>
-          <w:szCs w:val="24"/>
-        </w:rPr>
-      </w:pPr>
-    </w:p>
-    <w:p>
-      <w:pPr>
-        <w:rPr>
-          <w:rFonts w:ascii="Times New Roman" w:hAnsi="Times New Roman" w:cs="Times New Roman"/>
-          <w:sz w:val="24"/>
-          <w:szCs w:val="24"/>
-        </w:rPr>
-      </w:pPr>
-      <w:r>
-        <w:rPr>
-          <w:rFonts w:ascii="Times New Roman" w:eastAsia="Times New Roman" w:hAnsi="Times New Roman" w:cs="Times New Roman"/>
-          <w:sz w:val="24"/>
-          <w:szCs w:val="24"/>
-          <w:highlight w:val="white"/>
-        </w:rPr>
-        <w:t>Broke out the breadboard to start experimentin</w:t>
-      </w:r>
-      <w:r>
-        <w:rPr>
-          <w:rFonts w:ascii="Times New Roman" w:eastAsia="Times New Roman" w:hAnsi="Times New Roman" w:cs="Times New Roman"/>
-          <w:sz w:val="24"/>
-          <w:szCs w:val="24"/>
-          <w:highlight w:val="white"/>
-        </w:rPr>
-        <w:t xml:space="preserve">g with the IMU. By itself, the range of values is between 245 degrees and 360 degrees, so that is a bit disappointing. I was able to freeze it and </w:t>
+        <w:t>Started looking into why Robot Charlie always thought there was something inside the gripper. It turns out that while the wiring on the robot matches that of the documentation, it does not match any of the other robots. The documentation for the Force Sensitive Resistor Board was wrong, and the 5V and GND wires should be flipped in order for the voltage divider to work with the current implementation of the code.</w:t>
+      </w:r>
+    </w:p>
+    <w:p>
+      <w:pPr>
+        <w:rPr>
+          <w:rFonts w:ascii="Times New Roman" w:hAnsi="Times New Roman" w:cs="Times New Roman"/>
+          <w:sz w:val="24"/>
+          <w:szCs w:val="24"/>
+        </w:rPr>
+      </w:pPr>
+    </w:p>
+    <w:p>
+      <w:pPr>
+        <w:rPr>
+          <w:rFonts w:ascii="Times New Roman" w:hAnsi="Times New Roman" w:cs="Times New Roman"/>
+          <w:sz w:val="24"/>
+          <w:szCs w:val="24"/>
+        </w:rPr>
+      </w:pPr>
+      <w:r>
+        <w:rPr>
+          <w:rFonts w:ascii="Times New Roman" w:eastAsia="Times New Roman" w:hAnsi="Times New Roman" w:cs="Times New Roman"/>
+          <w:sz w:val="24"/>
+          <w:szCs w:val="24"/>
+          <w:highlight w:val="white"/>
+        </w:rPr>
+        <w:t xml:space="preserve">Broke out the breadboard to start experimenting with the IMU. By itself, the range of values is between 245 degrees and 360 degrees, so that is a bit disappointing. I was able to freeze it and </w:t>
       </w:r>
       <w:proofErr w:type="spellStart"/>
       <w:r>
@@ -11479,16 +10541,7 @@
           <w:szCs w:val="24"/>
           <w:highlight w:val="white"/>
         </w:rPr>
-        <w:t>I can break/reconnect either of the SCL/SDA wires an</w:t>
-      </w:r>
-      <w:r>
-        <w:rPr>
-          <w:rFonts w:ascii="Times New Roman" w:eastAsia="Times New Roman" w:hAnsi="Times New Roman" w:cs="Times New Roman"/>
-          <w:sz w:val="24"/>
-          <w:szCs w:val="24"/>
-          <w:highlight w:val="white"/>
-        </w:rPr>
-        <w:t>d operation continues. Breaking the ground connection hangs the system, but resetting gets everything going again.</w:t>
+        <w:t>I can break/reconnect either of the SCL/SDA wires and operation continues. Breaking the ground connection hangs the system, but resetting gets everything going again.</w:t>
       </w:r>
     </w:p>
     <w:p>
@@ -11540,16 +10593,7 @@
           <w:szCs w:val="24"/>
           <w:highlight w:val="white"/>
         </w:rPr>
-        <w:t xml:space="preserve">IMU not working? Check the connections and then check the power </w:t>
-      </w:r>
-      <w:r>
-        <w:rPr>
-          <w:rFonts w:ascii="Times New Roman" w:eastAsia="Times New Roman" w:hAnsi="Times New Roman" w:cs="Times New Roman"/>
-          <w:sz w:val="24"/>
-          <w:szCs w:val="24"/>
-          <w:highlight w:val="white"/>
-        </w:rPr>
-        <w:t>supply.</w:t>
+        <w:t>IMU not working? Check the connections and then check the power supply.</w:t>
       </w:r>
       <w:r>
         <w:rPr>
@@ -11596,16 +10640,7 @@
           <w:highlight w:val="white"/>
         </w:rPr>
         <w:lastRenderedPageBreak/>
-        <w:t>Took the oscilloscope to the PDB on Charlie and realized that the testing sketch would not be activating the relay supplying power to the IMU. Hooked up the relay control to 5V on the Due and everything is working fine now. The IMU range is still limited t</w:t>
-      </w:r>
-      <w:r>
-        <w:rPr>
-          <w:rFonts w:ascii="Times New Roman" w:eastAsia="Times New Roman" w:hAnsi="Times New Roman" w:cs="Times New Roman"/>
-          <w:sz w:val="24"/>
-          <w:szCs w:val="24"/>
-          <w:highlight w:val="white"/>
-        </w:rPr>
-        <w:t>o 275-360 degrees, but at least it is communicating.</w:t>
+        <w:t>Took the oscilloscope to the PDB on Charlie and realized that the testing sketch would not be activating the relay supplying power to the IMU. Hooked up the relay control to 5V on the Due and everything is working fine now. The IMU range is still limited to 275-360 degrees, but at least it is communicating.</w:t>
       </w:r>
     </w:p>
     <w:p>
@@ -11677,43 +10712,25 @@
           <w:szCs w:val="24"/>
           <w:highlight w:val="white"/>
         </w:rPr>
-        <w:t xml:space="preserve">So now let’s look at what else is connected </w:t>
-      </w:r>
-      <w:r>
-        <w:rPr>
-          <w:rFonts w:ascii="Times New Roman" w:eastAsia="Times New Roman" w:hAnsi="Times New Roman" w:cs="Times New Roman"/>
-          <w:sz w:val="24"/>
-          <w:szCs w:val="24"/>
-          <w:highlight w:val="white"/>
-        </w:rPr>
-        <w:t>to the SDA and SLC lines. Maybe something is accidentally grounded?</w:t>
-      </w:r>
-    </w:p>
-    <w:p>
-      <w:pPr>
-        <w:rPr>
-          <w:rFonts w:ascii="Times New Roman" w:hAnsi="Times New Roman" w:cs="Times New Roman"/>
-          <w:sz w:val="24"/>
-          <w:szCs w:val="24"/>
-        </w:rPr>
-      </w:pPr>
-      <w:r>
-        <w:rPr>
-          <w:rFonts w:ascii="Times New Roman" w:eastAsia="Times New Roman" w:hAnsi="Times New Roman" w:cs="Times New Roman"/>
-          <w:sz w:val="24"/>
-          <w:szCs w:val="24"/>
-          <w:highlight w:val="white"/>
-        </w:rPr>
-        <w:t>All of the actual pins on the PDB are good. I checked this by plugging in the SCL and SDA wires from the IMU to each of them with the only other connection being the jumpers going to the S</w:t>
-      </w:r>
-      <w:r>
-        <w:rPr>
-          <w:rFonts w:ascii="Times New Roman" w:eastAsia="Times New Roman" w:hAnsi="Times New Roman" w:cs="Times New Roman"/>
-          <w:sz w:val="24"/>
-          <w:szCs w:val="24"/>
-          <w:highlight w:val="white"/>
-        </w:rPr>
-        <w:t>CL/SDA pins on the Due. When I plug in the SCL/SDA wires from the capacitive sensor the IMU hangs, but when I plug in the SCL/SDA wires from the MAG, the IMU still works.</w:t>
+        <w:t>So now let’s look at what else is connected to the SDA and SLC lines. Maybe something is accidentally grounded?</w:t>
+      </w:r>
+    </w:p>
+    <w:p>
+      <w:pPr>
+        <w:rPr>
+          <w:rFonts w:ascii="Times New Roman" w:hAnsi="Times New Roman" w:cs="Times New Roman"/>
+          <w:sz w:val="24"/>
+          <w:szCs w:val="24"/>
+        </w:rPr>
+      </w:pPr>
+      <w:r>
+        <w:rPr>
+          <w:rFonts w:ascii="Times New Roman" w:eastAsia="Times New Roman" w:hAnsi="Times New Roman" w:cs="Times New Roman"/>
+          <w:sz w:val="24"/>
+          <w:szCs w:val="24"/>
+          <w:highlight w:val="white"/>
+        </w:rPr>
+        <w:t>All of the actual pins on the PDB are good. I checked this by plugging in the SCL and SDA wires from the IMU to each of them with the only other connection being the jumpers going to the SCL/SDA pins on the Due. When I plug in the SCL/SDA wires from the capacitive sensor the IMU hangs, but when I plug in the SCL/SDA wires from the MAG, the IMU still works.</w:t>
       </w:r>
     </w:p>
     <w:p>
@@ -11777,52 +10794,25 @@
           <w:szCs w:val="24"/>
           <w:highlight w:val="white"/>
         </w:rPr>
-        <w:t>Back fro</w:t>
-      </w:r>
-      <w:r>
-        <w:rPr>
-          <w:rFonts w:ascii="Times New Roman" w:eastAsia="Times New Roman" w:hAnsi="Times New Roman" w:cs="Times New Roman"/>
-          <w:sz w:val="24"/>
-          <w:szCs w:val="24"/>
-          <w:highlight w:val="white"/>
-        </w:rPr>
-        <w:t>m exams/holidays! Something on Charlie’s Pixy is weird. The data doesn’t make sense to me. Perhaps it is an issue with syncing? I’m not sure, but I want to table this and work on the other robot for now. When I come back to this, I was to write a script th</w:t>
-      </w:r>
-      <w:r>
-        <w:rPr>
-          <w:rFonts w:ascii="Times New Roman" w:eastAsia="Times New Roman" w:hAnsi="Times New Roman" w:cs="Times New Roman"/>
-          <w:sz w:val="24"/>
-          <w:szCs w:val="24"/>
-          <w:highlight w:val="white"/>
-        </w:rPr>
-        <w:t>at it Pixy-specific to see what exactly is wrong with the communication protocol.</w:t>
-      </w:r>
-    </w:p>
-    <w:p>
-      <w:pPr>
-        <w:rPr>
-          <w:rFonts w:ascii="Times New Roman" w:hAnsi="Times New Roman" w:cs="Times New Roman"/>
-          <w:sz w:val="24"/>
-          <w:szCs w:val="24"/>
-        </w:rPr>
-      </w:pPr>
-      <w:r>
-        <w:rPr>
-          <w:rFonts w:ascii="Times New Roman" w:eastAsia="Times New Roman" w:hAnsi="Times New Roman" w:cs="Times New Roman"/>
-          <w:sz w:val="24"/>
-          <w:szCs w:val="24"/>
-          <w:highlight w:val="white"/>
-        </w:rPr>
-        <w:t>I took the PDB off of Charlie and put it on Delta, and noticed that the 5V regulator which goes to the PB started heating up just like the original board’s 5V regulator. Is t</w:t>
-      </w:r>
-      <w:r>
-        <w:rPr>
-          <w:rFonts w:ascii="Times New Roman" w:eastAsia="Times New Roman" w:hAnsi="Times New Roman" w:cs="Times New Roman"/>
-          <w:sz w:val="24"/>
-          <w:szCs w:val="24"/>
-          <w:highlight w:val="white"/>
-        </w:rPr>
-        <w:t>here something wrong with the circuitry on Delta? I put the PDB back on Charlie and it is working fine now. So something is wrong on Delta.</w:t>
+        <w:t>Back from exams/holidays! Something on Charlie’s Pixy is weird. The data doesn’t make sense to me. Perhaps it is an issue with syncing? I’m not sure, but I want to table this and work on the other robot for now. When I come back to this, I was to write a script that it Pixy-specific to see what exactly is wrong with the communication protocol.</w:t>
+      </w:r>
+    </w:p>
+    <w:p>
+      <w:pPr>
+        <w:rPr>
+          <w:rFonts w:ascii="Times New Roman" w:hAnsi="Times New Roman" w:cs="Times New Roman"/>
+          <w:sz w:val="24"/>
+          <w:szCs w:val="24"/>
+        </w:rPr>
+      </w:pPr>
+      <w:r>
+        <w:rPr>
+          <w:rFonts w:ascii="Times New Roman" w:eastAsia="Times New Roman" w:hAnsi="Times New Roman" w:cs="Times New Roman"/>
+          <w:sz w:val="24"/>
+          <w:szCs w:val="24"/>
+          <w:highlight w:val="white"/>
+        </w:rPr>
+        <w:t>I took the PDB off of Charlie and put it on Delta, and noticed that the 5V regulator which goes to the PB started heating up just like the original board’s 5V regulator. Is there something wrong with the circuitry on Delta? I put the PDB back on Charlie and it is working fine now. So something is wrong on Delta.</w:t>
       </w:r>
     </w:p>
     <w:p>
@@ -11877,16 +10867,7 @@
           <w:szCs w:val="24"/>
           <w:highlight w:val="white"/>
         </w:rPr>
-        <w:t>Going to try to figure o</w:t>
-      </w:r>
-      <w:r>
-        <w:rPr>
-          <w:rFonts w:ascii="Times New Roman" w:eastAsia="Times New Roman" w:hAnsi="Times New Roman" w:cs="Times New Roman"/>
-          <w:sz w:val="24"/>
-          <w:szCs w:val="24"/>
-          <w:highlight w:val="white"/>
-        </w:rPr>
-        <w:t>ut what is wrong with the 5V line on the PB of Delta.</w:t>
+        <w:t>Going to try to figure out what is wrong with the 5V line on the PB of Delta.</w:t>
       </w:r>
     </w:p>
     <w:p>
@@ -11990,16 +10971,7 @@
           <w:highlight w:val="white"/>
         </w:rPr>
         <w:lastRenderedPageBreak/>
-        <w:t>The Gripper Servo seems to be th</w:t>
-      </w:r>
-      <w:r>
-        <w:rPr>
-          <w:rFonts w:ascii="Times New Roman" w:eastAsia="Times New Roman" w:hAnsi="Times New Roman" w:cs="Times New Roman"/>
-          <w:sz w:val="24"/>
-          <w:szCs w:val="24"/>
-          <w:highlight w:val="white"/>
-        </w:rPr>
-        <w:t>e issue. When I unplug it, the 5V line returns to 5V.</w:t>
+        <w:t>The Gripper Servo seems to be the issue. When I unplug it, the 5V line returns to 5V.</w:t>
       </w:r>
     </w:p>
     <w:p>
@@ -12035,16 +11007,7 @@
           <w:szCs w:val="24"/>
           <w:highlight w:val="white"/>
         </w:rPr>
-        <w:t xml:space="preserve">I think everything is working on Delta now. May need to replace the Gripper Servo sometime, </w:t>
-      </w:r>
-      <w:r>
-        <w:rPr>
-          <w:rFonts w:ascii="Times New Roman" w:eastAsia="Times New Roman" w:hAnsi="Times New Roman" w:cs="Times New Roman"/>
-          <w:sz w:val="24"/>
-          <w:szCs w:val="24"/>
-          <w:highlight w:val="white"/>
-        </w:rPr>
-        <w:t>but in the meantime see if you can make it work by tweaking the software.</w:t>
+        <w:t>I think everything is working on Delta now. May need to replace the Gripper Servo sometime, but in the meantime see if you can make it work by tweaking the software.</w:t>
       </w:r>
     </w:p>
     <w:p>
@@ -12101,166 +11064,301 @@
           <w:szCs w:val="24"/>
           <w:highlight w:val="white"/>
         </w:rPr>
-        <w:t xml:space="preserve">Date: </w:t>
-      </w:r>
-      <w:r>
+        <w:t>Date: December 1, 2016</w:t>
+      </w:r>
+    </w:p>
+    <w:p>
+      <w:pPr>
+        <w:rPr>
+          <w:rFonts w:ascii="Times New Roman" w:eastAsia="Times New Roman" w:hAnsi="Times New Roman" w:cs="Times New Roman"/>
+          <w:sz w:val="24"/>
+          <w:szCs w:val="24"/>
+        </w:rPr>
+      </w:pPr>
+      <w:r>
+        <w:rPr>
+          <w:rFonts w:ascii="Times New Roman" w:eastAsia="Times New Roman" w:hAnsi="Times New Roman" w:cs="Times New Roman"/>
+          <w:sz w:val="24"/>
+          <w:szCs w:val="24"/>
+        </w:rPr>
+        <w:t>Plugged the Gripper Servo into a different set of pins along the 5V regulator line and everything seems to be fine now? Why can’t things start working before I e-mail someone??</w:t>
+      </w:r>
+    </w:p>
+    <w:p>
+      <w:pPr>
+        <w:rPr>
+          <w:rFonts w:ascii="Times New Roman" w:hAnsi="Times New Roman" w:cs="Times New Roman"/>
+          <w:sz w:val="24"/>
+          <w:szCs w:val="24"/>
+        </w:rPr>
+      </w:pPr>
+      <w:r>
+        <w:rPr>
+          <w:rFonts w:ascii="Times New Roman" w:hAnsi="Times New Roman" w:cs="Times New Roman"/>
+          <w:sz w:val="24"/>
+          <w:szCs w:val="24"/>
+        </w:rPr>
+        <w:t>Robot Delta has been having an issue with tilting back on the motor mounts when it accelerates. This is because the battery pack is not placed in a very smart place. Additionally, Delta had the 3D printed battery pack on it, which made it weigh approximately 10 grams more than the original design. I replaced the 3D printed version with one of the older packs, and the robot moves much better now. It still rides on the back mounts a bit, but there is less weight on it now and it moves more like the other robots.</w:t>
+      </w:r>
+    </w:p>
+    <w:p>
+      <w:pPr>
+        <w:rPr>
+          <w:rFonts w:ascii="Times New Roman" w:hAnsi="Times New Roman" w:cs="Times New Roman"/>
+          <w:sz w:val="24"/>
+          <w:szCs w:val="24"/>
+        </w:rPr>
+      </w:pPr>
+      <w:r>
+        <w:rPr>
+          <w:rFonts w:ascii="Times New Roman" w:hAnsi="Times New Roman" w:cs="Times New Roman"/>
+          <w:sz w:val="24"/>
+          <w:szCs w:val="24"/>
+        </w:rPr>
+        <w:t>Glued the magnetometer to the robot, and now I need to recalibrate the IMU.</w:t>
+      </w:r>
+    </w:p>
+    <w:p>
+      <w:pPr>
+        <w:rPr>
+          <w:rFonts w:ascii="Times New Roman" w:hAnsi="Times New Roman" w:cs="Times New Roman"/>
+          <w:sz w:val="24"/>
+          <w:szCs w:val="24"/>
+        </w:rPr>
+      </w:pPr>
+      <w:r>
+        <w:rPr>
+          <w:rFonts w:ascii="Times New Roman" w:hAnsi="Times New Roman" w:cs="Times New Roman"/>
+          <w:sz w:val="24"/>
+          <w:szCs w:val="24"/>
+        </w:rPr>
+        <w:t>After I tuned the IMU on Delta, everything seems to be working fine!</w:t>
+      </w:r>
+    </w:p>
+    <w:p>
+      <w:pPr>
+        <w:rPr>
+          <w:rFonts w:ascii="Times New Roman" w:hAnsi="Times New Roman" w:cs="Times New Roman"/>
+          <w:sz w:val="24"/>
+          <w:szCs w:val="24"/>
+        </w:rPr>
+      </w:pPr>
+      <w:r>
+        <w:rPr>
+          <w:rFonts w:ascii="Times New Roman" w:hAnsi="Times New Roman" w:cs="Times New Roman"/>
+          <w:sz w:val="24"/>
+          <w:szCs w:val="24"/>
+        </w:rPr>
+        <w:t xml:space="preserve">Now onto Charlie. I am thinking there might just be a PID issue going on that I </w:t>
+      </w:r>
+      <w:proofErr w:type="spellStart"/>
+      <w:r>
+        <w:rPr>
+          <w:rFonts w:ascii="Times New Roman" w:hAnsi="Times New Roman" w:cs="Times New Roman"/>
+          <w:sz w:val="24"/>
+          <w:szCs w:val="24"/>
+        </w:rPr>
+        <w:t>mis</w:t>
+      </w:r>
+      <w:proofErr w:type="spellEnd"/>
+      <w:r>
+        <w:rPr>
+          <w:rFonts w:ascii="Times New Roman" w:hAnsi="Times New Roman" w:cs="Times New Roman"/>
+          <w:sz w:val="24"/>
+          <w:szCs w:val="24"/>
+        </w:rPr>
+        <w:t xml:space="preserve">-diagnosed as a </w:t>
+      </w:r>
+      <w:proofErr w:type="spellStart"/>
+      <w:r>
+        <w:rPr>
+          <w:rFonts w:ascii="Times New Roman" w:hAnsi="Times New Roman" w:cs="Times New Roman"/>
+          <w:sz w:val="24"/>
+          <w:szCs w:val="24"/>
+        </w:rPr>
+        <w:t>PixyCam</w:t>
+      </w:r>
+      <w:proofErr w:type="spellEnd"/>
+      <w:r>
+        <w:rPr>
+          <w:rFonts w:ascii="Times New Roman" w:hAnsi="Times New Roman" w:cs="Times New Roman"/>
+          <w:sz w:val="24"/>
+          <w:szCs w:val="24"/>
+        </w:rPr>
+        <w:t xml:space="preserve"> issue. Now to go back and comment out all of those print-statements I put in the Pixy files.</w:t>
+      </w:r>
+    </w:p>
+    <w:p>
+      <w:pPr>
+        <w:rPr>
+          <w:rFonts w:ascii="Times New Roman" w:hAnsi="Times New Roman" w:cs="Times New Roman"/>
+          <w:sz w:val="24"/>
+          <w:szCs w:val="24"/>
+        </w:rPr>
+      </w:pPr>
+      <w:r>
+        <w:rPr>
+          <w:rFonts w:ascii="Times New Roman" w:hAnsi="Times New Roman" w:cs="Times New Roman"/>
+          <w:sz w:val="24"/>
+          <w:szCs w:val="24"/>
+        </w:rPr>
+        <w:t>Everything is working! Tomorrow I will work on calibrating the capacitors!</w:t>
+      </w:r>
+    </w:p>
+    <w:p>
+      <w:pPr>
         <w:rPr>
           <w:rFonts w:ascii="Times New Roman" w:eastAsia="Times New Roman" w:hAnsi="Times New Roman" w:cs="Times New Roman"/>
           <w:b/>
           <w:sz w:val="24"/>
           <w:szCs w:val="24"/>
-          <w:highlight w:val="white"/>
-        </w:rPr>
-        <w:t>December 1, 2016</w:t>
-      </w:r>
-    </w:p>
-    <w:p>
-      <w:pPr>
-        <w:rPr>
-          <w:rFonts w:ascii="Times New Roman" w:eastAsia="Times New Roman" w:hAnsi="Times New Roman" w:cs="Times New Roman"/>
-          <w:sz w:val="24"/>
-          <w:szCs w:val="24"/>
-        </w:rPr>
-      </w:pPr>
-      <w:r>
-        <w:rPr>
-          <w:rFonts w:ascii="Times New Roman" w:eastAsia="Times New Roman" w:hAnsi="Times New Roman" w:cs="Times New Roman"/>
-          <w:sz w:val="24"/>
-          <w:szCs w:val="24"/>
-        </w:rPr>
-        <w:t>Plugged the Gripper Servo into a different set of pins along the 5V regulator line and everything seems to be fine now? Why can’t things start working before I e-mail someone??</w:t>
-      </w:r>
-    </w:p>
-    <w:p>
-      <w:pPr>
-        <w:rPr>
-          <w:rFonts w:ascii="Times New Roman" w:hAnsi="Times New Roman" w:cs="Times New Roman"/>
-          <w:sz w:val="24"/>
-          <w:szCs w:val="24"/>
-        </w:rPr>
-      </w:pPr>
-      <w:r>
-        <w:rPr>
-          <w:rFonts w:ascii="Times New Roman" w:hAnsi="Times New Roman" w:cs="Times New Roman"/>
-          <w:sz w:val="24"/>
-          <w:szCs w:val="24"/>
-        </w:rPr>
-        <w:t>Robot Delta has been having an issue with tilting back on the motor mounts when it accelerates. This is because the battery pack is not placed in a very smart place. Additionally, Delta had the 3D printed battery pack on it, which made it weigh approximately 10 grams more than the original design. I replaced the 3D printed version with one of the older packs, and the robot moves much better now. It still rides on the back mounts a bit, but there is less weight on it now and it moves more like the other robots.</w:t>
-      </w:r>
-    </w:p>
-    <w:p>
-      <w:pPr>
-        <w:rPr>
-          <w:rFonts w:ascii="Times New Roman" w:hAnsi="Times New Roman" w:cs="Times New Roman"/>
-          <w:sz w:val="24"/>
-          <w:szCs w:val="24"/>
-        </w:rPr>
-      </w:pPr>
-      <w:r>
-        <w:rPr>
-          <w:rFonts w:ascii="Times New Roman" w:hAnsi="Times New Roman" w:cs="Times New Roman"/>
-          <w:sz w:val="24"/>
-          <w:szCs w:val="24"/>
-        </w:rPr>
-        <w:t>Glued the magnetometer to the robot, and now I need to recalibrate the IMU.</w:t>
-      </w:r>
-    </w:p>
-    <w:p>
-      <w:pPr>
-        <w:rPr>
-          <w:rFonts w:ascii="Times New Roman" w:hAnsi="Times New Roman" w:cs="Times New Roman"/>
-          <w:sz w:val="24"/>
-          <w:szCs w:val="24"/>
-        </w:rPr>
-      </w:pPr>
-      <w:r>
-        <w:rPr>
-          <w:rFonts w:ascii="Times New Roman" w:hAnsi="Times New Roman" w:cs="Times New Roman"/>
-          <w:sz w:val="24"/>
-          <w:szCs w:val="24"/>
-        </w:rPr>
-        <w:t>After I tuned the IMU on Delta, everything seems to be working fine!</w:t>
-      </w:r>
-    </w:p>
-    <w:p>
-      <w:pPr>
-        <w:rPr>
-          <w:rFonts w:ascii="Times New Roman" w:hAnsi="Times New Roman" w:cs="Times New Roman"/>
-          <w:sz w:val="24"/>
-          <w:szCs w:val="24"/>
-        </w:rPr>
-      </w:pPr>
-      <w:r>
-        <w:rPr>
-          <w:rFonts w:ascii="Times New Roman" w:hAnsi="Times New Roman" w:cs="Times New Roman"/>
-          <w:sz w:val="24"/>
-          <w:szCs w:val="24"/>
-        </w:rPr>
-        <w:t>Now onto Charlie. I am thinking there might just be a</w:t>
+        </w:rPr>
+      </w:pPr>
+      <w:r>
+        <w:rPr>
+          <w:rFonts w:ascii="Times New Roman" w:eastAsia="Times New Roman" w:hAnsi="Times New Roman" w:cs="Times New Roman"/>
+          <w:b/>
+          <w:sz w:val="24"/>
+          <w:szCs w:val="24"/>
+          <w:highlight w:val="white"/>
+        </w:rPr>
+        <w:t xml:space="preserve">Date: December </w:t>
+      </w:r>
+      <w:r>
+        <w:rPr>
+          <w:rFonts w:ascii="Times New Roman" w:eastAsia="Times New Roman" w:hAnsi="Times New Roman" w:cs="Times New Roman"/>
+          <w:b/>
+          <w:sz w:val="24"/>
+          <w:szCs w:val="24"/>
+          <w:highlight w:val="white"/>
+        </w:rPr>
+        <w:t>2</w:t>
+      </w:r>
+      <w:r>
+        <w:rPr>
+          <w:rFonts w:ascii="Times New Roman" w:eastAsia="Times New Roman" w:hAnsi="Times New Roman" w:cs="Times New Roman"/>
+          <w:b/>
+          <w:sz w:val="24"/>
+          <w:szCs w:val="24"/>
+          <w:highlight w:val="white"/>
+        </w:rPr>
+        <w:t>, 2016</w:t>
+      </w:r>
+    </w:p>
+    <w:p>
+      <w:pPr>
+        <w:rPr>
+          <w:rFonts w:ascii="Times New Roman" w:eastAsia="Times New Roman" w:hAnsi="Times New Roman" w:cs="Times New Roman"/>
+          <w:sz w:val="24"/>
+          <w:szCs w:val="24"/>
+        </w:rPr>
+      </w:pPr>
+      <w:r>
+        <w:rPr>
+          <w:rFonts w:ascii="Times New Roman" w:eastAsia="Times New Roman" w:hAnsi="Times New Roman" w:cs="Times New Roman"/>
+          <w:sz w:val="24"/>
+          <w:szCs w:val="24"/>
+        </w:rPr>
+        <w:t>Working on getting the capacitive sensors working today.</w:t>
+      </w:r>
+      <w:r>
+        <w:rPr>
+          <w:rFonts w:ascii="Times New Roman" w:eastAsia="Times New Roman" w:hAnsi="Times New Roman" w:cs="Times New Roman"/>
+          <w:sz w:val="24"/>
+          <w:szCs w:val="24"/>
+        </w:rPr>
+        <w:t xml:space="preserve"> I have to leave early today, but Keith worked out the issues with my building access so I can come in on weekends by myself now!</w:t>
+      </w:r>
+    </w:p>
+    <w:p>
+      <w:pPr>
+        <w:rPr>
+          <w:rFonts w:ascii="Times New Roman" w:eastAsia="Times New Roman" w:hAnsi="Times New Roman" w:cs="Times New Roman"/>
+          <w:sz w:val="24"/>
+          <w:szCs w:val="24"/>
+        </w:rPr>
+      </w:pPr>
+    </w:p>
+    <w:p>
+      <w:pPr>
+        <w:rPr>
+          <w:rFonts w:ascii="Times New Roman" w:eastAsia="Times New Roman" w:hAnsi="Times New Roman" w:cs="Times New Roman"/>
+          <w:sz w:val="24"/>
+          <w:szCs w:val="24"/>
+        </w:rPr>
+      </w:pPr>
+      <w:r>
+        <w:rPr>
+          <w:rFonts w:ascii="Times New Roman" w:eastAsia="Times New Roman" w:hAnsi="Times New Roman" w:cs="Times New Roman"/>
+          <w:sz w:val="24"/>
+          <w:szCs w:val="24"/>
+        </w:rPr>
+        <w:t>Plan of attack for capacitors:</w:t>
+      </w:r>
+    </w:p>
+    <w:p>
+      <w:pPr>
+        <w:rPr>
+          <w:rFonts w:ascii="Times New Roman" w:eastAsia="Times New Roman" w:hAnsi="Times New Roman" w:cs="Times New Roman"/>
+          <w:sz w:val="24"/>
+          <w:szCs w:val="24"/>
+        </w:rPr>
+      </w:pPr>
+      <w:r>
+        <w:rPr>
+          <w:rFonts w:ascii="Times New Roman" w:eastAsia="Times New Roman" w:hAnsi="Times New Roman" w:cs="Times New Roman"/>
+          <w:sz w:val="24"/>
+          <w:szCs w:val="24"/>
+        </w:rPr>
+        <w:t xml:space="preserve">First of all, I think there is an issue with the connection between the Due and the </w:t>
+      </w:r>
+      <w:proofErr w:type="spellStart"/>
+      <w:r>
+        <w:rPr>
+          <w:rFonts w:ascii="Times New Roman" w:eastAsia="Times New Roman" w:hAnsi="Times New Roman" w:cs="Times New Roman"/>
+          <w:sz w:val="24"/>
+          <w:szCs w:val="24"/>
+        </w:rPr>
+        <w:t>Fio</w:t>
+      </w:r>
+      <w:proofErr w:type="spellEnd"/>
+      <w:r>
+        <w:rPr>
+          <w:rFonts w:ascii="Times New Roman" w:eastAsia="Times New Roman" w:hAnsi="Times New Roman" w:cs="Times New Roman"/>
+          <w:sz w:val="24"/>
+          <w:szCs w:val="24"/>
+        </w:rPr>
+        <w:t xml:space="preserve">, such that the last (least-significant) digit of the write-out is lost. I will test this by writing to serial and to </w:t>
+      </w:r>
+      <w:proofErr w:type="spellStart"/>
+      <w:r>
+        <w:rPr>
+          <w:rFonts w:ascii="Times New Roman" w:eastAsia="Times New Roman" w:hAnsi="Times New Roman" w:cs="Times New Roman"/>
+          <w:sz w:val="24"/>
+          <w:szCs w:val="24"/>
+        </w:rPr>
+        <w:t>Fio</w:t>
+      </w:r>
+      <w:proofErr w:type="spellEnd"/>
+      <w:r>
+        <w:rPr>
+          <w:rFonts w:ascii="Times New Roman" w:eastAsia="Times New Roman" w:hAnsi="Times New Roman" w:cs="Times New Roman"/>
+          <w:sz w:val="24"/>
+          <w:szCs w:val="24"/>
+        </w:rPr>
+        <w:t xml:space="preserve"> and comparing the output.</w:t>
       </w:r>
       <w:bookmarkStart w:id="5" w:name="_GoBack"/>
       <w:bookmarkEnd w:id="5"/>
-      <w:r>
-        <w:rPr>
-          <w:rFonts w:ascii="Times New Roman" w:hAnsi="Times New Roman" w:cs="Times New Roman"/>
-          <w:sz w:val="24"/>
-          <w:szCs w:val="24"/>
-        </w:rPr>
-        <w:t xml:space="preserve"> PID issue going on that I </w:t>
-      </w:r>
-      <w:proofErr w:type="spellStart"/>
-      <w:r>
-        <w:rPr>
-          <w:rFonts w:ascii="Times New Roman" w:hAnsi="Times New Roman" w:cs="Times New Roman"/>
-          <w:sz w:val="24"/>
-          <w:szCs w:val="24"/>
-        </w:rPr>
-        <w:t>mis</w:t>
-      </w:r>
-      <w:proofErr w:type="spellEnd"/>
-      <w:r>
-        <w:rPr>
-          <w:rFonts w:ascii="Times New Roman" w:hAnsi="Times New Roman" w:cs="Times New Roman"/>
-          <w:sz w:val="24"/>
-          <w:szCs w:val="24"/>
-        </w:rPr>
-        <w:t xml:space="preserve">-diagnosed as a </w:t>
-      </w:r>
-      <w:proofErr w:type="spellStart"/>
-      <w:r>
-        <w:rPr>
-          <w:rFonts w:ascii="Times New Roman" w:hAnsi="Times New Roman" w:cs="Times New Roman"/>
-          <w:sz w:val="24"/>
-          <w:szCs w:val="24"/>
-        </w:rPr>
-        <w:t>PixyCam</w:t>
-      </w:r>
-      <w:proofErr w:type="spellEnd"/>
-      <w:r>
-        <w:rPr>
-          <w:rFonts w:ascii="Times New Roman" w:hAnsi="Times New Roman" w:cs="Times New Roman"/>
-          <w:sz w:val="24"/>
-          <w:szCs w:val="24"/>
-        </w:rPr>
-        <w:t xml:space="preserve"> issue. Now to go back and comment out all of those print-statements I put in the Pixy files.</w:t>
-      </w:r>
-    </w:p>
-    <w:p>
-      <w:pPr>
-        <w:rPr>
-          <w:rFonts w:ascii="Times New Roman" w:hAnsi="Times New Roman" w:cs="Times New Roman"/>
-          <w:sz w:val="24"/>
-          <w:szCs w:val="24"/>
-        </w:rPr>
-      </w:pPr>
-      <w:r>
-        <w:rPr>
-          <w:rFonts w:ascii="Times New Roman" w:hAnsi="Times New Roman" w:cs="Times New Roman"/>
-          <w:sz w:val="24"/>
-          <w:szCs w:val="24"/>
-        </w:rPr>
-        <w:t>Everything is working! Tomorrow I will work on calibrating the capacitors!</w:t>
-      </w:r>
+    </w:p>
+    <w:p>
+      <w:pPr>
+        <w:rPr>
+          <w:rFonts w:ascii="Times New Roman" w:hAnsi="Times New Roman" w:cs="Times New Roman"/>
+          <w:sz w:val="24"/>
+          <w:szCs w:val="24"/>
+        </w:rPr>
+      </w:pPr>
     </w:p>
     <w:sectPr>
       <w:pgSz w:w="12240" w:h="15840"/>
@@ -12298,13 +11396,7 @@
         <w:rPr>
           <w:rFonts w:ascii="Arial" w:eastAsia="Arial" w:hAnsi="Arial" w:cs="Arial"/>
         </w:rPr>
-        <w:t>Ask J</w:t>
-      </w:r>
-      <w:r>
-        <w:rPr>
-          <w:rFonts w:ascii="Arial" w:eastAsia="Arial" w:hAnsi="Arial" w:cs="Arial"/>
-        </w:rPr>
-        <w:t>SP about this in your Skype conversation</w:t>
+        <w:t>Ask JSP about this in your Skype conversation</w:t>
       </w:r>
     </w:p>
   </w:comment>

</xml_diff>

<commit_message>
More tuning stuff. Close to running things?
</commit_message>
<xml_diff>
--- a/docs/ResearchJournal.docx
+++ b/docs/ResearchJournal.docx
@@ -9095,35 +9095,159 @@
         </w:rPr>
         <w:t>Perhaps add a check for the IMU WHO_I_AM?</w:t>
       </w:r>
+    </w:p>
+    <w:p>
+      <w:pPr>
+        <w:rPr>
+          <w:rFonts w:ascii="Times New Roman" w:eastAsia="Times New Roman" w:hAnsi="Times New Roman" w:cs="Times New Roman"/>
+          <w:b/>
+          <w:sz w:val="24"/>
+          <w:szCs w:val="24"/>
+        </w:rPr>
+      </w:pPr>
+      <w:r>
+        <w:rPr>
+          <w:rFonts w:ascii="Times New Roman" w:eastAsia="Times New Roman" w:hAnsi="Times New Roman" w:cs="Times New Roman"/>
+          <w:b/>
+          <w:sz w:val="24"/>
+          <w:szCs w:val="24"/>
+          <w:highlight w:val="white"/>
+        </w:rPr>
+        <w:t>Date: December 1</w:t>
+      </w:r>
+      <w:r>
+        <w:rPr>
+          <w:rFonts w:ascii="Times New Roman" w:eastAsia="Times New Roman" w:hAnsi="Times New Roman" w:cs="Times New Roman"/>
+          <w:b/>
+          <w:sz w:val="24"/>
+          <w:szCs w:val="24"/>
+          <w:highlight w:val="white"/>
+        </w:rPr>
+        <w:t>5</w:t>
+      </w:r>
+      <w:r>
+        <w:rPr>
+          <w:rFonts w:ascii="Times New Roman" w:eastAsia="Times New Roman" w:hAnsi="Times New Roman" w:cs="Times New Roman"/>
+          <w:b/>
+          <w:sz w:val="24"/>
+          <w:szCs w:val="24"/>
+          <w:highlight w:val="white"/>
+        </w:rPr>
+        <w:t>, 2016</w:t>
+      </w:r>
+    </w:p>
+    <w:p>
+      <w:pPr>
+        <w:rPr>
+          <w:rFonts w:ascii="Times New Roman" w:eastAsia="Times New Roman" w:hAnsi="Times New Roman" w:cs="Times New Roman"/>
+          <w:sz w:val="24"/>
+          <w:szCs w:val="24"/>
+        </w:rPr>
+      </w:pPr>
+      <w:r>
+        <w:rPr>
+          <w:rFonts w:ascii="Times New Roman" w:eastAsia="Times New Roman" w:hAnsi="Times New Roman" w:cs="Times New Roman"/>
+          <w:sz w:val="24"/>
+          <w:szCs w:val="24"/>
+        </w:rPr>
+        <w:t>Need to tune the PID parameters of Bravo, and figure out why it doesn’t dig well. Also need to tune the IMU a little.</w:t>
+      </w:r>
+    </w:p>
+    <w:p>
+      <w:pPr>
+        <w:rPr>
+          <w:rFonts w:ascii="Times New Roman" w:eastAsia="Times New Roman" w:hAnsi="Times New Roman" w:cs="Times New Roman"/>
+          <w:sz w:val="24"/>
+          <w:szCs w:val="24"/>
+        </w:rPr>
+      </w:pPr>
+      <w:r>
+        <w:rPr>
+          <w:rFonts w:ascii="Times New Roman" w:eastAsia="Times New Roman" w:hAnsi="Times New Roman" w:cs="Times New Roman"/>
+          <w:sz w:val="24"/>
+          <w:szCs w:val="24"/>
+        </w:rPr>
+        <w:t>Finished tuning the PID parameters for Bravo. Still need to tune the IMU.</w:t>
+      </w:r>
+    </w:p>
+    <w:p>
+      <w:pPr>
+        <w:rPr>
+          <w:rFonts w:ascii="Times New Roman" w:eastAsia="Times New Roman" w:hAnsi="Times New Roman" w:cs="Times New Roman"/>
+          <w:sz w:val="24"/>
+          <w:szCs w:val="24"/>
+        </w:rPr>
+      </w:pPr>
+      <w:r>
+        <w:rPr>
+          <w:rFonts w:ascii="Times New Roman" w:eastAsia="Times New Roman" w:hAnsi="Times New Roman" w:cs="Times New Roman"/>
+          <w:sz w:val="24"/>
+          <w:szCs w:val="24"/>
+        </w:rPr>
+        <w:t xml:space="preserve">Also </w:t>
+      </w:r>
+      <w:r>
+        <w:rPr>
+          <w:rFonts w:ascii="Times New Roman" w:eastAsia="Times New Roman" w:hAnsi="Times New Roman" w:cs="Times New Roman"/>
+          <w:sz w:val="24"/>
+          <w:szCs w:val="24"/>
+        </w:rPr>
+        <w:t>need to tune the IMU on Charlie.</w:t>
+      </w:r>
+    </w:p>
+    <w:p>
+      <w:pPr>
+        <w:rPr>
+          <w:rFonts w:ascii="Times New Roman" w:eastAsia="Times New Roman" w:hAnsi="Times New Roman" w:cs="Times New Roman"/>
+          <w:sz w:val="24"/>
+          <w:szCs w:val="24"/>
+        </w:rPr>
+      </w:pPr>
+      <w:r>
+        <w:rPr>
+          <w:rFonts w:ascii="Times New Roman" w:eastAsia="Times New Roman" w:hAnsi="Times New Roman" w:cs="Times New Roman"/>
+          <w:sz w:val="24"/>
+          <w:szCs w:val="24"/>
+        </w:rPr>
+        <w:lastRenderedPageBreak/>
+        <w:t>Rewrite the implementation of checkWrongDirections so that instead of checking all of the other directions, we only check the direction we are actively moving towards.</w:t>
+      </w:r>
+    </w:p>
+    <w:p>
+      <w:pPr>
+        <w:rPr>
+          <w:rFonts w:ascii="Times New Roman" w:eastAsia="Times New Roman" w:hAnsi="Times New Roman" w:cs="Times New Roman"/>
+          <w:sz w:val="24"/>
+          <w:szCs w:val="24"/>
+        </w:rPr>
+      </w:pPr>
+    </w:p>
+    <w:p>
+      <w:pPr>
+        <w:rPr>
+          <w:rFonts w:ascii="Times New Roman" w:hAnsi="Times New Roman" w:cs="Times New Roman"/>
+          <w:sz w:val="24"/>
+          <w:szCs w:val="24"/>
+        </w:rPr>
+      </w:pPr>
+      <w:r>
+        <w:rPr>
+          <w:rFonts w:ascii="Times New Roman" w:hAnsi="Times New Roman" w:cs="Times New Roman"/>
+          <w:sz w:val="24"/>
+          <w:szCs w:val="24"/>
+        </w:rPr>
+        <w:t xml:space="preserve">Spent all day working on getting battery packs prepared and tuning some PID stuff. </w:t>
+      </w:r>
       <w:bookmarkStart w:id="5" w:name="_GoBack"/>
       <w:bookmarkEnd w:id="5"/>
-    </w:p>
-    <w:p>
-      <w:pPr>
-        <w:rPr>
-          <w:rFonts w:ascii="Times New Roman" w:eastAsia="Times New Roman" w:hAnsi="Times New Roman" w:cs="Times New Roman"/>
-          <w:sz w:val="24"/>
-          <w:szCs w:val="24"/>
-        </w:rPr>
-      </w:pPr>
-    </w:p>
-    <w:p>
-      <w:pPr>
-        <w:rPr>
-          <w:rFonts w:ascii="Times New Roman" w:eastAsia="Times New Roman" w:hAnsi="Times New Roman" w:cs="Times New Roman"/>
-          <w:sz w:val="24"/>
-          <w:szCs w:val="24"/>
-        </w:rPr>
-      </w:pPr>
-    </w:p>
-    <w:p>
-      <w:pPr>
-        <w:rPr>
-          <w:rFonts w:ascii="Times New Roman" w:hAnsi="Times New Roman" w:cs="Times New Roman"/>
-          <w:sz w:val="24"/>
-          <w:szCs w:val="24"/>
-        </w:rPr>
-      </w:pPr>
+      <w:r>
+        <w:rPr>
+          <w:rFonts w:ascii="Times New Roman" w:hAnsi="Times New Roman" w:cs="Times New Roman"/>
+          <w:sz w:val="24"/>
+          <w:szCs w:val="24"/>
+        </w:rPr>
+        <w:t>Work on getting all robots running together tomorrow.</w:t>
+      </w:r>
     </w:p>
     <w:sectPr>
       <w:pgSz w:w="12240" w:h="15840"/>

</xml_diff>

<commit_message>
Lorenz and Timeout Behavior
</commit_message>
<xml_diff>
--- a/docs/ResearchJournal.docx
+++ b/docs/ResearchJournal.docx
@@ -14642,25 +14642,7 @@
           <w:sz w:val="24"/>
           <w:szCs w:val="24"/>
         </w:rPr>
-        <w:t xml:space="preserve">January </w:t>
-      </w:r>
-      <w:r>
-        <w:rPr>
-          <w:rFonts w:ascii="Times New Roman" w:eastAsia="Times New Roman" w:hAnsi="Times New Roman" w:cs="Times New Roman"/>
-          <w:b/>
-          <w:sz w:val="24"/>
-          <w:szCs w:val="24"/>
-        </w:rPr>
-        <w:t>3</w:t>
-      </w:r>
-      <w:r>
-        <w:rPr>
-          <w:rFonts w:ascii="Times New Roman" w:eastAsia="Times New Roman" w:hAnsi="Times New Roman" w:cs="Times New Roman"/>
-          <w:b/>
-          <w:sz w:val="24"/>
-          <w:szCs w:val="24"/>
-        </w:rPr>
-        <w:t>, 2017</w:t>
+        <w:t>January 3, 2017</w:t>
       </w:r>
     </w:p>
     <w:p>
@@ -14714,8 +14696,6 @@
         </w:rPr>
         <w:t>Ants are likely to reverse as they go into the tunnel if they bump into another ant which is currently holding something.</w:t>
       </w:r>
-      <w:bookmarkStart w:id="5" w:name="_GoBack"/>
-      <w:bookmarkEnd w:id="5"/>
     </w:p>
     <w:p>
       <w:pPr>
@@ -14839,6 +14819,466 @@
           <w:szCs w:val="24"/>
         </w:rPr>
         <w:t xml:space="preserve"> functionality from the code.</w:t>
+      </w:r>
+    </w:p>
+    <w:p>
+      <w:pPr>
+        <w:rPr>
+          <w:rFonts w:ascii="Times New Roman" w:hAnsi="Times New Roman" w:cs="Times New Roman"/>
+          <w:sz w:val="24"/>
+          <w:szCs w:val="24"/>
+        </w:rPr>
+      </w:pPr>
+      <w:r>
+        <w:rPr>
+          <w:rFonts w:ascii="Times New Roman" w:hAnsi="Times New Roman" w:cs="Times New Roman"/>
+          <w:sz w:val="24"/>
+          <w:szCs w:val="24"/>
+        </w:rPr>
+        <w:t xml:space="preserve">Changed a recursive call in the dumping method to a do-while loop. </w:t>
+      </w:r>
+      <w:commentRangeStart w:id="5"/>
+      <w:r>
+        <w:rPr>
+          <w:rFonts w:ascii="Times New Roman" w:hAnsi="Times New Roman" w:cs="Times New Roman"/>
+          <w:sz w:val="24"/>
+          <w:szCs w:val="24"/>
+        </w:rPr>
+        <w:t>This can be modified with a counter in the future to prevent the robots from getting stuck in the dumping state if there is an issue with the cohesive material being stuck in the gripper.</w:t>
+      </w:r>
+      <w:commentRangeEnd w:id="5"/>
+      <w:r>
+        <w:rPr>
+          <w:rStyle w:val="CommentReference"/>
+        </w:rPr>
+        <w:commentReference w:id="5"/>
+      </w:r>
+    </w:p>
+    <w:p>
+      <w:pPr>
+        <w:rPr>
+          <w:rFonts w:ascii="Times New Roman" w:hAnsi="Times New Roman" w:cs="Times New Roman"/>
+          <w:sz w:val="24"/>
+          <w:szCs w:val="24"/>
+        </w:rPr>
+      </w:pPr>
+    </w:p>
+    <w:p>
+      <w:pPr>
+        <w:rPr>
+          <w:rFonts w:ascii="Times New Roman" w:hAnsi="Times New Roman" w:cs="Times New Roman"/>
+          <w:sz w:val="24"/>
+          <w:szCs w:val="24"/>
+        </w:rPr>
+      </w:pPr>
+      <w:r>
+        <w:rPr>
+          <w:rFonts w:ascii="Times New Roman" w:hAnsi="Times New Roman" w:cs="Times New Roman"/>
+          <w:sz w:val="24"/>
+          <w:szCs w:val="24"/>
+        </w:rPr>
+        <w:t>Possible changes for tomorrow:</w:t>
+      </w:r>
+    </w:p>
+    <w:p>
+      <w:pPr>
+        <w:rPr>
+          <w:rFonts w:ascii="Times New Roman" w:hAnsi="Times New Roman" w:cs="Times New Roman"/>
+          <w:sz w:val="24"/>
+          <w:szCs w:val="24"/>
+        </w:rPr>
+      </w:pPr>
+      <w:r>
+        <w:rPr>
+          <w:rFonts w:ascii="Times New Roman" w:hAnsi="Times New Roman" w:cs="Times New Roman"/>
+          <w:sz w:val="24"/>
+          <w:szCs w:val="24"/>
+        </w:rPr>
+        <w:t xml:space="preserve">DUMPING_SWITCH is now longer useful in </w:t>
+      </w:r>
+      <w:proofErr w:type="spellStart"/>
+      <w:r>
+        <w:rPr>
+          <w:rFonts w:ascii="Times New Roman" w:hAnsi="Times New Roman" w:cs="Times New Roman"/>
+          <w:sz w:val="24"/>
+          <w:szCs w:val="24"/>
+        </w:rPr>
+        <w:t>goingIn</w:t>
+      </w:r>
+      <w:proofErr w:type="spellEnd"/>
+      <w:r>
+        <w:rPr>
+          <w:rFonts w:ascii="Times New Roman" w:hAnsi="Times New Roman" w:cs="Times New Roman"/>
+          <w:sz w:val="24"/>
+          <w:szCs w:val="24"/>
+        </w:rPr>
+        <w:t xml:space="preserve"> mode.</w:t>
+      </w:r>
+    </w:p>
+    <w:p>
+      <w:pPr>
+        <w:rPr>
+          <w:rFonts w:ascii="Times New Roman" w:hAnsi="Times New Roman" w:cs="Times New Roman"/>
+          <w:sz w:val="24"/>
+          <w:szCs w:val="24"/>
+        </w:rPr>
+      </w:pPr>
+      <w:proofErr w:type="spellStart"/>
+      <w:r>
+        <w:rPr>
+          <w:rFonts w:ascii="Times New Roman" w:hAnsi="Times New Roman" w:cs="Times New Roman"/>
+          <w:sz w:val="24"/>
+          <w:szCs w:val="24"/>
+        </w:rPr>
+        <w:t>CheckPayload</w:t>
+      </w:r>
+      <w:proofErr w:type="spellEnd"/>
+      <w:r>
+        <w:rPr>
+          <w:rFonts w:ascii="Times New Roman" w:hAnsi="Times New Roman" w:cs="Times New Roman"/>
+          <w:sz w:val="24"/>
+          <w:szCs w:val="24"/>
+        </w:rPr>
+        <w:t xml:space="preserve"> is not necessary in </w:t>
+      </w:r>
+      <w:proofErr w:type="spellStart"/>
+      <w:r>
+        <w:rPr>
+          <w:rFonts w:ascii="Times New Roman" w:hAnsi="Times New Roman" w:cs="Times New Roman"/>
+          <w:sz w:val="24"/>
+          <w:szCs w:val="24"/>
+        </w:rPr>
+        <w:t>GoingOutModeRoss</w:t>
+      </w:r>
+      <w:proofErr w:type="spellEnd"/>
+      <w:r>
+        <w:rPr>
+          <w:rFonts w:ascii="Times New Roman" w:hAnsi="Times New Roman" w:cs="Times New Roman"/>
+          <w:sz w:val="24"/>
+          <w:szCs w:val="24"/>
+        </w:rPr>
+        <w:t>.</w:t>
+      </w:r>
+    </w:p>
+    <w:p>
+      <w:pPr>
+        <w:rPr>
+          <w:rFonts w:ascii="Times New Roman" w:hAnsi="Times New Roman" w:cs="Times New Roman"/>
+          <w:sz w:val="24"/>
+          <w:szCs w:val="24"/>
+        </w:rPr>
+      </w:pPr>
+      <w:r>
+        <w:rPr>
+          <w:rFonts w:ascii="Times New Roman" w:hAnsi="Times New Roman" w:cs="Times New Roman"/>
+          <w:sz w:val="24"/>
+          <w:szCs w:val="24"/>
+        </w:rPr>
+        <w:t xml:space="preserve">For </w:t>
+      </w:r>
+      <w:proofErr w:type="spellStart"/>
+      <w:r>
+        <w:rPr>
+          <w:rFonts w:ascii="Times New Roman" w:hAnsi="Times New Roman" w:cs="Times New Roman"/>
+          <w:sz w:val="24"/>
+          <w:szCs w:val="24"/>
+        </w:rPr>
+        <w:t>goingIn</w:t>
+      </w:r>
+      <w:proofErr w:type="spellEnd"/>
+      <w:r>
+        <w:rPr>
+          <w:rFonts w:ascii="Times New Roman" w:hAnsi="Times New Roman" w:cs="Times New Roman"/>
+          <w:sz w:val="24"/>
+          <w:szCs w:val="24"/>
+        </w:rPr>
+        <w:t xml:space="preserve"> method, </w:t>
+      </w:r>
+      <w:proofErr w:type="spellStart"/>
+      <w:r>
+        <w:rPr>
+          <w:rFonts w:ascii="Times New Roman" w:hAnsi="Times New Roman" w:cs="Times New Roman"/>
+          <w:sz w:val="24"/>
+          <w:szCs w:val="24"/>
+        </w:rPr>
+        <w:t>enable_</w:t>
+      </w:r>
+      <w:proofErr w:type="gramStart"/>
+      <w:r>
+        <w:rPr>
+          <w:rFonts w:ascii="Times New Roman" w:hAnsi="Times New Roman" w:cs="Times New Roman"/>
+          <w:sz w:val="24"/>
+          <w:szCs w:val="24"/>
+        </w:rPr>
+        <w:t>turnReversalMode</w:t>
+      </w:r>
+      <w:proofErr w:type="spellEnd"/>
+      <w:r>
+        <w:rPr>
+          <w:rFonts w:ascii="Times New Roman" w:hAnsi="Times New Roman" w:cs="Times New Roman"/>
+          <w:sz w:val="24"/>
+          <w:szCs w:val="24"/>
+        </w:rPr>
+        <w:t>(</w:t>
+      </w:r>
+      <w:proofErr w:type="gramEnd"/>
+      <w:r>
+        <w:rPr>
+          <w:rFonts w:ascii="Times New Roman" w:hAnsi="Times New Roman" w:cs="Times New Roman"/>
+          <w:sz w:val="24"/>
+          <w:szCs w:val="24"/>
+        </w:rPr>
+        <w:t xml:space="preserve">7) redirects the flow of control to </w:t>
+      </w:r>
+      <w:proofErr w:type="spellStart"/>
+      <w:r>
+        <w:rPr>
+          <w:rFonts w:ascii="Times New Roman" w:hAnsi="Times New Roman" w:cs="Times New Roman"/>
+          <w:sz w:val="24"/>
+          <w:szCs w:val="24"/>
+        </w:rPr>
+        <w:t>exitTunnel</w:t>
+      </w:r>
+      <w:proofErr w:type="spellEnd"/>
+      <w:r>
+        <w:rPr>
+          <w:rFonts w:ascii="Times New Roman" w:hAnsi="Times New Roman" w:cs="Times New Roman"/>
+          <w:sz w:val="24"/>
+          <w:szCs w:val="24"/>
+        </w:rPr>
+        <w:t xml:space="preserve">, instead of </w:t>
+      </w:r>
+      <w:proofErr w:type="spellStart"/>
+      <w:r>
+        <w:rPr>
+          <w:rFonts w:ascii="Times New Roman" w:hAnsi="Times New Roman" w:cs="Times New Roman"/>
+          <w:sz w:val="24"/>
+          <w:szCs w:val="24"/>
+        </w:rPr>
+        <w:t>goingOut</w:t>
+      </w:r>
+      <w:proofErr w:type="spellEnd"/>
+      <w:r>
+        <w:rPr>
+          <w:rFonts w:ascii="Times New Roman" w:hAnsi="Times New Roman" w:cs="Times New Roman"/>
+          <w:sz w:val="24"/>
+          <w:szCs w:val="24"/>
+        </w:rPr>
+        <w:t xml:space="preserve"> mode.</w:t>
+      </w:r>
+    </w:p>
+    <w:p>
+      <w:pPr>
+        <w:rPr>
+          <w:rFonts w:ascii="Times New Roman" w:hAnsi="Times New Roman" w:cs="Times New Roman"/>
+          <w:sz w:val="24"/>
+          <w:szCs w:val="24"/>
+        </w:rPr>
+      </w:pPr>
+      <w:bookmarkStart w:id="6" w:name="_GoBack"/>
+      <w:bookmarkEnd w:id="6"/>
+    </w:p>
+    <w:p>
+      <w:pPr>
+        <w:rPr>
+          <w:rFonts w:ascii="Times New Roman" w:hAnsi="Times New Roman" w:cs="Times New Roman"/>
+          <w:sz w:val="24"/>
+          <w:szCs w:val="24"/>
+        </w:rPr>
+      </w:pPr>
+      <w:r>
+        <w:rPr>
+          <w:rFonts w:ascii="Times New Roman" w:hAnsi="Times New Roman" w:cs="Times New Roman"/>
+          <w:sz w:val="24"/>
+          <w:szCs w:val="24"/>
+        </w:rPr>
+        <w:t>Besides these minor changes, I think I understand the code for the turn-reversal behavior well. Next is the Lorenz runs.</w:t>
+      </w:r>
+    </w:p>
+    <w:p>
+      <w:pPr>
+        <w:rPr>
+          <w:rFonts w:ascii="Times New Roman" w:hAnsi="Times New Roman" w:cs="Times New Roman"/>
+          <w:sz w:val="24"/>
+          <w:szCs w:val="24"/>
+        </w:rPr>
+      </w:pPr>
+      <w:proofErr w:type="spellStart"/>
+      <w:proofErr w:type="gramStart"/>
+      <w:r>
+        <w:rPr>
+          <w:rFonts w:ascii="Times New Roman" w:hAnsi="Times New Roman" w:cs="Times New Roman"/>
+          <w:sz w:val="24"/>
+          <w:szCs w:val="24"/>
+        </w:rPr>
+        <w:t>leaveDumpingSite</w:t>
+      </w:r>
+      <w:proofErr w:type="spellEnd"/>
+      <w:r>
+        <w:rPr>
+          <w:rFonts w:ascii="Times New Roman" w:hAnsi="Times New Roman" w:cs="Times New Roman"/>
+          <w:sz w:val="24"/>
+          <w:szCs w:val="24"/>
+        </w:rPr>
+        <w:t>(</w:t>
+      </w:r>
+      <w:proofErr w:type="gramEnd"/>
+      <w:r>
+        <w:rPr>
+          <w:rFonts w:ascii="Times New Roman" w:hAnsi="Times New Roman" w:cs="Times New Roman"/>
+          <w:sz w:val="24"/>
+          <w:szCs w:val="24"/>
+        </w:rPr>
+        <w:t xml:space="preserve">) has </w:t>
+      </w:r>
+      <w:proofErr w:type="spellStart"/>
+      <w:r>
+        <w:rPr>
+          <w:rFonts w:ascii="Times New Roman" w:hAnsi="Times New Roman" w:cs="Times New Roman"/>
+          <w:sz w:val="24"/>
+          <w:szCs w:val="24"/>
+        </w:rPr>
+        <w:t>bumpDelay</w:t>
+      </w:r>
+      <w:proofErr w:type="spellEnd"/>
+      <w:r>
+        <w:rPr>
+          <w:rFonts w:ascii="Times New Roman" w:hAnsi="Times New Roman" w:cs="Times New Roman"/>
+          <w:sz w:val="24"/>
+          <w:szCs w:val="24"/>
+        </w:rPr>
+        <w:t>() in it…not sure it works.</w:t>
+      </w:r>
+    </w:p>
+    <w:p>
+      <w:pPr>
+        <w:rPr>
+          <w:rFonts w:ascii="Times New Roman" w:hAnsi="Times New Roman" w:cs="Times New Roman"/>
+          <w:sz w:val="24"/>
+          <w:szCs w:val="24"/>
+        </w:rPr>
+      </w:pPr>
+    </w:p>
+    <w:p>
+      <w:pPr>
+        <w:rPr>
+          <w:rFonts w:ascii="Times New Roman" w:hAnsi="Times New Roman" w:cs="Times New Roman"/>
+          <w:sz w:val="24"/>
+          <w:szCs w:val="24"/>
+        </w:rPr>
+      </w:pPr>
+      <w:r>
+        <w:rPr>
+          <w:rFonts w:ascii="Times New Roman" w:hAnsi="Times New Roman" w:cs="Times New Roman"/>
+          <w:sz w:val="24"/>
+          <w:szCs w:val="24"/>
+        </w:rPr>
+        <w:t>Is charging always allowed</w:t>
+      </w:r>
+      <w:proofErr w:type="gramStart"/>
+      <w:r>
+        <w:rPr>
+          <w:rFonts w:ascii="Times New Roman" w:hAnsi="Times New Roman" w:cs="Times New Roman"/>
+          <w:sz w:val="24"/>
+          <w:szCs w:val="24"/>
+        </w:rPr>
+        <w:t>?</w:t>
+      </w:r>
+      <w:r>
+        <w:rPr>
+          <w:rFonts w:ascii="Times New Roman" w:hAnsi="Times New Roman" w:cs="Times New Roman"/>
+          <w:sz w:val="24"/>
+          <w:szCs w:val="24"/>
+        </w:rPr>
+        <w:t>...</w:t>
+      </w:r>
+      <w:proofErr w:type="gramEnd"/>
+      <w:r>
+        <w:rPr>
+          <w:rFonts w:ascii="Times New Roman" w:hAnsi="Times New Roman" w:cs="Times New Roman"/>
+          <w:sz w:val="24"/>
+          <w:szCs w:val="24"/>
+        </w:rPr>
+        <w:t>this might be what had been causing the robots to restart?</w:t>
+      </w:r>
+    </w:p>
+    <w:p>
+      <w:pPr>
+        <w:rPr>
+          <w:rFonts w:ascii="Times New Roman" w:hAnsi="Times New Roman" w:cs="Times New Roman"/>
+          <w:sz w:val="24"/>
+          <w:szCs w:val="24"/>
+        </w:rPr>
+      </w:pPr>
+      <w:r>
+        <w:rPr>
+          <w:rFonts w:ascii="Times New Roman" w:hAnsi="Times New Roman" w:cs="Times New Roman"/>
+          <w:sz w:val="24"/>
+          <w:szCs w:val="24"/>
+        </w:rPr>
+        <w:t>Charging stuff is pretty messy.</w:t>
+      </w:r>
+    </w:p>
+    <w:p>
+      <w:pPr>
+        <w:rPr>
+          <w:rFonts w:ascii="Times New Roman" w:hAnsi="Times New Roman" w:cs="Times New Roman"/>
+          <w:sz w:val="24"/>
+          <w:szCs w:val="24"/>
+        </w:rPr>
+      </w:pPr>
+    </w:p>
+    <w:p>
+      <w:pPr>
+        <w:rPr>
+          <w:rFonts w:ascii="Times New Roman" w:hAnsi="Times New Roman" w:cs="Times New Roman"/>
+          <w:sz w:val="24"/>
+          <w:szCs w:val="24"/>
+        </w:rPr>
+      </w:pPr>
+      <w:r>
+        <w:rPr>
+          <w:rFonts w:ascii="Times New Roman" w:hAnsi="Times New Roman" w:cs="Times New Roman"/>
+          <w:sz w:val="24"/>
+          <w:szCs w:val="24"/>
+        </w:rPr>
+        <w:t xml:space="preserve">Spoke with Will about when Lorenz-evaluations take place. Currently the code only checks after a dumping event takes place, which is not in line with what Will has done. Instead, it might be </w:t>
+      </w:r>
+      <w:proofErr w:type="gramStart"/>
+      <w:r>
+        <w:rPr>
+          <w:rFonts w:ascii="Times New Roman" w:hAnsi="Times New Roman" w:cs="Times New Roman"/>
+          <w:sz w:val="24"/>
+          <w:szCs w:val="24"/>
+        </w:rPr>
+        <w:t>better</w:t>
+      </w:r>
+      <w:proofErr w:type="gramEnd"/>
+      <w:r>
+        <w:rPr>
+          <w:rFonts w:ascii="Times New Roman" w:hAnsi="Times New Roman" w:cs="Times New Roman"/>
+          <w:sz w:val="24"/>
+          <w:szCs w:val="24"/>
+        </w:rPr>
+        <w:t xml:space="preserve"> to have the Lorenz check in the </w:t>
+      </w:r>
+      <w:proofErr w:type="spellStart"/>
+      <w:r>
+        <w:rPr>
+          <w:rFonts w:ascii="Times New Roman" w:hAnsi="Times New Roman" w:cs="Times New Roman"/>
+          <w:sz w:val="24"/>
+          <w:szCs w:val="24"/>
+        </w:rPr>
+        <w:t>goingIn</w:t>
+      </w:r>
+      <w:proofErr w:type="spellEnd"/>
+      <w:r>
+        <w:rPr>
+          <w:rFonts w:ascii="Times New Roman" w:hAnsi="Times New Roman" w:cs="Times New Roman"/>
+          <w:sz w:val="24"/>
+          <w:szCs w:val="24"/>
+        </w:rPr>
+        <w:t xml:space="preserve"> portion of the control flow.</w:t>
       </w:r>
     </w:p>
     <w:sectPr>
@@ -14923,6 +15363,30 @@
       </w:r>
     </w:p>
   </w:comment>
+  <w:comment w:id="5" w:author="Vadim Linevich" w:date="2017-01-03T15:27:00Z" w:initials="VL">
+    <w:p>
+      <w:pPr>
+        <w:pStyle w:val="CommentText"/>
+      </w:pPr>
+      <w:r>
+        <w:rPr>
+          <w:rStyle w:val="CommentReference"/>
+        </w:rPr>
+        <w:annotationRef/>
+      </w:r>
+      <w:r>
+        <w:t xml:space="preserve">Talk to </w:t>
+      </w:r>
+      <w:proofErr w:type="spellStart"/>
+      <w:r>
+        <w:t>Bahni</w:t>
+      </w:r>
+      <w:proofErr w:type="spellEnd"/>
+      <w:r>
+        <w:t xml:space="preserve"> about this.</w:t>
+      </w:r>
+    </w:p>
+  </w:comment>
 </w:comments>
 </file>
 
@@ -14933,6 +15397,7 @@
   <w15:commentEx w15:paraId="1360D336" w15:done="0"/>
   <w15:commentEx w15:paraId="04936775" w15:done="0"/>
   <w15:commentEx w15:paraId="25F4A6C2" w15:done="0"/>
+  <w15:commentEx w15:paraId="32E6751D" w15:done="0"/>
 </w15:commentsEx>
 </file>
 
@@ -16304,6 +16769,14 @@
     <w:abstractNumId w:val="0"/>
   </w:num>
 </w:numbering>
+</file>
+
+<file path=word/people.xml><?xml version="1.0" encoding="utf-8"?>
+<w15:people xmlns:wpc="http://schemas.microsoft.com/office/word/2010/wordprocessingCanvas" xmlns:mc="http://schemas.openxmlformats.org/markup-compatibility/2006" xmlns:o="urn:schemas-microsoft-com:office:office" xmlns:r="http://schemas.openxmlformats.org/officeDocument/2006/relationships" xmlns:m="http://schemas.openxmlformats.org/officeDocument/2006/math" xmlns:v="urn:schemas-microsoft-com:vml" xmlns:wp14="http://schemas.microsoft.com/office/word/2010/wordprocessingDrawing" xmlns:wp="http://schemas.openxmlformats.org/drawingml/2006/wordprocessingDrawing" xmlns:w10="urn:schemas-microsoft-com:office:word" xmlns:w="http://schemas.openxmlformats.org/wordprocessingml/2006/main" xmlns:w14="http://schemas.microsoft.com/office/word/2010/wordml" xmlns:w15="http://schemas.microsoft.com/office/word/2012/wordml" xmlns:wpg="http://schemas.microsoft.com/office/word/2010/wordprocessingGroup" xmlns:wpi="http://schemas.microsoft.com/office/word/2010/wordprocessingInk" xmlns:wne="http://schemas.microsoft.com/office/word/2006/wordml" xmlns:wps="http://schemas.microsoft.com/office/word/2010/wordprocessingShape" mc:Ignorable="w14 w15 wp14">
+  <w15:person w15:author="Vadim Linevich">
+    <w15:presenceInfo w15:providerId="None" w15:userId="Vadim Linevich"/>
+  </w15:person>
+</w15:people>
 </file>
 
 <file path=word/styles.xml><?xml version="1.0" encoding="utf-8"?>
@@ -16947,6 +17420,34 @@
       <w:contextualSpacing/>
     </w:pPr>
   </w:style>
+  <w:style w:type="paragraph" w:styleId="CommentSubject">
+    <w:name w:val="annotation subject"/>
+    <w:basedOn w:val="CommentText"/>
+    <w:next w:val="CommentText"/>
+    <w:link w:val="CommentSubjectChar"/>
+    <w:uiPriority w:val="99"/>
+    <w:semiHidden/>
+    <w:unhideWhenUsed/>
+    <w:rsid w:val="00CB64E0"/>
+    <w:rPr>
+      <w:b/>
+      <w:bCs/>
+    </w:rPr>
+  </w:style>
+  <w:style w:type="character" w:customStyle="1" w:styleId="CommentSubjectChar">
+    <w:name w:val="Comment Subject Char"/>
+    <w:basedOn w:val="CommentTextChar"/>
+    <w:link w:val="CommentSubject"/>
+    <w:uiPriority w:val="99"/>
+    <w:semiHidden/>
+    <w:rsid w:val="00CB64E0"/>
+    <w:rPr>
+      <w:b/>
+      <w:bCs/>
+      <w:sz w:val="20"/>
+      <w:szCs w:val="20"/>
+    </w:rPr>
+  </w:style>
 </w:styles>
 </file>
 

</xml_diff>

<commit_message>
More PID control stuff
Also added some camera stuff back in for detecting the color green
</commit_message>
<xml_diff>
--- a/docs/ResearchJournal.docx
+++ b/docs/ResearchJournal.docx
@@ -526,27 +526,7 @@
           <w:szCs w:val="24"/>
           <w:highlight w:val="white"/>
         </w:rPr>
-        <w:t xml:space="preserve">I made a power cable to hook up to the power supply, but the power supply did not provide a high enough current to power all of the systems on the robots. I had asked Will to show me how to charge the Li-Ion batteries so I could charge them while I worked on the cable, so we were </w:t>
-      </w:r>
-      <w:proofErr w:type="gramStart"/>
-      <w:r>
-        <w:rPr>
-          <w:rFonts w:ascii="Times New Roman" w:eastAsia="Times New Roman" w:hAnsi="Times New Roman" w:cs="Times New Roman"/>
-          <w:sz w:val="24"/>
-          <w:szCs w:val="24"/>
-          <w:highlight w:val="white"/>
-        </w:rPr>
-        <w:t>able</w:t>
-      </w:r>
-      <w:proofErr w:type="gramEnd"/>
-      <w:r>
-        <w:rPr>
-          <w:rFonts w:ascii="Times New Roman" w:eastAsia="Times New Roman" w:hAnsi="Times New Roman" w:cs="Times New Roman"/>
-          <w:sz w:val="24"/>
-          <w:szCs w:val="24"/>
-          <w:highlight w:val="white"/>
-        </w:rPr>
-        <w:t xml:space="preserve"> to plug them into the battery cartridge. I also tested each of the robots with fresh set of batteries to see if they were operational, and have started a </w:t>
+        <w:t xml:space="preserve">I made a power cable to hook up to the power supply, but the power supply did not provide a high enough current to power all of the systems on the robots. I had asked Will to show me how to charge the Li-Ion batteries so I could charge them while I worked on the cable, so we were able to plug them into the battery cartridge. I also tested each of the robots with fresh set of batteries to see if they were operational, and have started a </w:t>
       </w:r>
       <w:hyperlink r:id="rId7" w:anchor="gid=0">
         <w:r>
@@ -16745,15 +16725,6 @@
           <w:szCs w:val="24"/>
         </w:rPr>
       </w:pPr>
-    </w:p>
-    <w:p>
-      <w:pPr>
-        <w:rPr>
-          <w:rFonts w:ascii="Times New Roman" w:eastAsia="Times New Roman" w:hAnsi="Times New Roman" w:cs="Times New Roman"/>
-          <w:sz w:val="24"/>
-          <w:szCs w:val="24"/>
-        </w:rPr>
-      </w:pPr>
       <w:r>
         <w:rPr>
           <w:rFonts w:ascii="Times New Roman" w:eastAsia="Times New Roman" w:hAnsi="Times New Roman" w:cs="Times New Roman"/>
@@ -17255,6 +17226,7 @@
       <w:pPr>
         <w:rPr>
           <w:rFonts w:ascii="Times New Roman" w:eastAsia="Times New Roman" w:hAnsi="Times New Roman" w:cs="Times New Roman"/>
+          <w:i/>
           <w:sz w:val="24"/>
           <w:szCs w:val="24"/>
         </w:rPr>
@@ -17303,56 +17275,246 @@
         </w:rPr>
         <w:t xml:space="preserve"> into the contact loop. </w:t>
       </w:r>
+      <w:r>
+        <w:rPr>
+          <w:rFonts w:ascii="Times New Roman" w:eastAsia="Times New Roman" w:hAnsi="Times New Roman" w:cs="Times New Roman"/>
+          <w:i/>
+          <w:sz w:val="24"/>
+          <w:szCs w:val="24"/>
+        </w:rPr>
+        <w:t xml:space="preserve">There is a 100 </w:t>
+      </w:r>
+      <w:proofErr w:type="spellStart"/>
+      <w:r>
+        <w:rPr>
+          <w:rFonts w:ascii="Times New Roman" w:eastAsia="Times New Roman" w:hAnsi="Times New Roman" w:cs="Times New Roman"/>
+          <w:i/>
+          <w:sz w:val="24"/>
+          <w:szCs w:val="24"/>
+        </w:rPr>
+        <w:t>ms</w:t>
+      </w:r>
+      <w:proofErr w:type="spellEnd"/>
+      <w:r>
+        <w:rPr>
+          <w:rFonts w:ascii="Times New Roman" w:eastAsia="Times New Roman" w:hAnsi="Times New Roman" w:cs="Times New Roman"/>
+          <w:i/>
+          <w:sz w:val="24"/>
+          <w:szCs w:val="24"/>
+        </w:rPr>
+        <w:t xml:space="preserve"> delay in there. Maybe we could make it call </w:t>
+      </w:r>
+      <w:proofErr w:type="spellStart"/>
+      <w:r>
+        <w:rPr>
+          <w:rFonts w:ascii="Times New Roman" w:eastAsia="Times New Roman" w:hAnsi="Times New Roman" w:cs="Times New Roman"/>
+          <w:i/>
+          <w:sz w:val="24"/>
+          <w:szCs w:val="24"/>
+        </w:rPr>
+        <w:t>FollowLane</w:t>
+      </w:r>
+      <w:proofErr w:type="spellEnd"/>
+      <w:r>
+        <w:rPr>
+          <w:rFonts w:ascii="Times New Roman" w:eastAsia="Times New Roman" w:hAnsi="Times New Roman" w:cs="Times New Roman"/>
+          <w:i/>
+          <w:sz w:val="24"/>
+          <w:szCs w:val="24"/>
+        </w:rPr>
+        <w:t xml:space="preserve"> for that period of time?</w:t>
+      </w:r>
+    </w:p>
+    <w:p>
+      <w:pPr>
+        <w:rPr>
+          <w:rFonts w:ascii="Times New Roman" w:eastAsia="Times New Roman" w:hAnsi="Times New Roman" w:cs="Times New Roman"/>
+          <w:b/>
+          <w:sz w:val="24"/>
+          <w:szCs w:val="24"/>
+          <w:highlight w:val="white"/>
+        </w:rPr>
+      </w:pPr>
+    </w:p>
+    <w:p>
+      <w:pPr>
+        <w:rPr>
+          <w:rFonts w:ascii="Times New Roman" w:eastAsia="Times New Roman" w:hAnsi="Times New Roman" w:cs="Times New Roman"/>
+          <w:b/>
+          <w:sz w:val="24"/>
+          <w:szCs w:val="24"/>
+        </w:rPr>
+      </w:pPr>
+      <w:r>
+        <w:rPr>
+          <w:rFonts w:ascii="Times New Roman" w:eastAsia="Times New Roman" w:hAnsi="Times New Roman" w:cs="Times New Roman"/>
+          <w:b/>
+          <w:sz w:val="24"/>
+          <w:szCs w:val="24"/>
+          <w:highlight w:val="white"/>
+        </w:rPr>
+        <w:t xml:space="preserve">Date: </w:t>
+      </w:r>
+      <w:r>
+        <w:rPr>
+          <w:rFonts w:ascii="Times New Roman" w:eastAsia="Times New Roman" w:hAnsi="Times New Roman" w:cs="Times New Roman"/>
+          <w:b/>
+          <w:sz w:val="24"/>
+          <w:szCs w:val="24"/>
+        </w:rPr>
+        <w:t xml:space="preserve">January </w:t>
+      </w:r>
+      <w:r>
+        <w:rPr>
+          <w:rFonts w:ascii="Times New Roman" w:eastAsia="Times New Roman" w:hAnsi="Times New Roman" w:cs="Times New Roman"/>
+          <w:b/>
+          <w:sz w:val="24"/>
+          <w:szCs w:val="24"/>
+        </w:rPr>
+        <w:t>7</w:t>
+      </w:r>
+      <w:r>
+        <w:rPr>
+          <w:rFonts w:ascii="Times New Roman" w:eastAsia="Times New Roman" w:hAnsi="Times New Roman" w:cs="Times New Roman"/>
+          <w:b/>
+          <w:sz w:val="24"/>
+          <w:szCs w:val="24"/>
+        </w:rPr>
+        <w:t>, 2017</w:t>
+      </w:r>
+    </w:p>
+    <w:p>
+      <w:pPr>
+        <w:rPr>
+          <w:rFonts w:ascii="Times New Roman" w:eastAsia="Times New Roman" w:hAnsi="Times New Roman" w:cs="Times New Roman"/>
+          <w:sz w:val="24"/>
+          <w:szCs w:val="24"/>
+        </w:rPr>
+      </w:pPr>
+      <w:r>
+        <w:rPr>
+          <w:rFonts w:ascii="Times New Roman" w:eastAsia="Times New Roman" w:hAnsi="Times New Roman" w:cs="Times New Roman"/>
+          <w:sz w:val="24"/>
+          <w:szCs w:val="24"/>
+        </w:rPr>
+        <w:t>Came in to work on the delay/PID handling. Alpha seems to be working well, but I need to 3D print another motor mount for it. It looks like the current one has been fixed with glue 3 or 4 times already.</w:t>
+      </w:r>
+    </w:p>
+    <w:p>
+      <w:pPr>
+        <w:rPr>
+          <w:rFonts w:ascii="Times New Roman" w:eastAsia="Times New Roman" w:hAnsi="Times New Roman" w:cs="Times New Roman"/>
+          <w:sz w:val="24"/>
+          <w:szCs w:val="24"/>
+        </w:rPr>
+      </w:pPr>
+      <w:r>
+        <w:rPr>
+          <w:rFonts w:ascii="Times New Roman" w:eastAsia="Times New Roman" w:hAnsi="Times New Roman" w:cs="Times New Roman"/>
+          <w:sz w:val="24"/>
+          <w:szCs w:val="24"/>
+        </w:rPr>
+        <w:t>I believe I found the part file in</w:t>
+      </w:r>
+    </w:p>
+    <w:p>
+      <w:pPr>
+        <w:rPr>
+          <w:rFonts w:ascii="Times New Roman" w:eastAsia="Times New Roman" w:hAnsi="Times New Roman" w:cs="Times New Roman"/>
+          <w:sz w:val="24"/>
+          <w:szCs w:val="24"/>
+        </w:rPr>
+      </w:pPr>
+      <w:r>
+        <w:rPr>
+          <w:rFonts w:ascii="Times New Roman" w:eastAsia="Times New Roman" w:hAnsi="Times New Roman" w:cs="Times New Roman"/>
+          <w:sz w:val="24"/>
+          <w:szCs w:val="24"/>
+        </w:rPr>
+        <w:lastRenderedPageBreak/>
+        <w:t xml:space="preserve">C:\Users\vlinevich3\Desktop\JSP - Ant Robot Gen 2 </w:t>
+      </w:r>
+      <w:proofErr w:type="spellStart"/>
+      <w:r>
+        <w:rPr>
+          <w:rFonts w:ascii="Times New Roman" w:eastAsia="Times New Roman" w:hAnsi="Times New Roman" w:cs="Times New Roman"/>
+          <w:sz w:val="24"/>
+          <w:szCs w:val="24"/>
+        </w:rPr>
+        <w:t>SolidWork</w:t>
+      </w:r>
+      <w:proofErr w:type="spellEnd"/>
+      <w:r>
+        <w:rPr>
+          <w:rFonts w:ascii="Times New Roman" w:eastAsia="Times New Roman" w:hAnsi="Times New Roman" w:cs="Times New Roman"/>
+          <w:sz w:val="24"/>
+          <w:szCs w:val="24"/>
+        </w:rPr>
+        <w:t xml:space="preserve"> Files\DIGGER</w:t>
+      </w:r>
+      <w:r>
+        <w:rPr>
+          <w:rFonts w:ascii="Times New Roman" w:eastAsia="Times New Roman" w:hAnsi="Times New Roman" w:cs="Times New Roman"/>
+          <w:sz w:val="24"/>
+          <w:szCs w:val="24"/>
+        </w:rPr>
+        <w:t>\</w:t>
+      </w:r>
+      <w:r>
+        <w:t xml:space="preserve"> </w:t>
+      </w:r>
+      <w:r>
+        <w:rPr>
+          <w:rFonts w:ascii="Times New Roman" w:eastAsia="Times New Roman" w:hAnsi="Times New Roman" w:cs="Times New Roman"/>
+          <w:sz w:val="24"/>
+          <w:szCs w:val="24"/>
+        </w:rPr>
+        <w:t xml:space="preserve">Motor Mount Block </w:t>
+      </w:r>
+      <w:proofErr w:type="spellStart"/>
+      <w:r>
+        <w:rPr>
+          <w:rFonts w:ascii="Times New Roman" w:eastAsia="Times New Roman" w:hAnsi="Times New Roman" w:cs="Times New Roman"/>
+          <w:sz w:val="24"/>
+          <w:szCs w:val="24"/>
+        </w:rPr>
+        <w:t>Sideways_Modified.SLDPRT</w:t>
+      </w:r>
+      <w:proofErr w:type="spellEnd"/>
+    </w:p>
+    <w:p>
+      <w:pPr>
+        <w:rPr>
+          <w:rFonts w:ascii="Times New Roman" w:eastAsia="Times New Roman" w:hAnsi="Times New Roman" w:cs="Times New Roman"/>
+          <w:sz w:val="24"/>
+          <w:szCs w:val="24"/>
+        </w:rPr>
+      </w:pPr>
+      <w:r>
+        <w:rPr>
+          <w:rFonts w:ascii="Times New Roman" w:eastAsia="Times New Roman" w:hAnsi="Times New Roman" w:cs="Times New Roman"/>
+          <w:sz w:val="24"/>
+          <w:szCs w:val="24"/>
+        </w:rPr>
+        <w:t>G</w:t>
+      </w:r>
+      <w:r>
+        <w:rPr>
+          <w:rFonts w:ascii="Times New Roman" w:eastAsia="Times New Roman" w:hAnsi="Times New Roman" w:cs="Times New Roman"/>
+          <w:sz w:val="24"/>
+          <w:szCs w:val="24"/>
+        </w:rPr>
+        <w:t>oing to switch to Robot Charlie – Need to calibrate capacitive sensors</w:t>
+      </w:r>
+      <w:r>
+        <w:rPr>
+          <w:rFonts w:ascii="Times New Roman" w:eastAsia="Times New Roman" w:hAnsi="Times New Roman" w:cs="Times New Roman"/>
+          <w:sz w:val="24"/>
+          <w:szCs w:val="24"/>
+        </w:rPr>
+        <w:t>.</w:t>
+      </w:r>
       <w:bookmarkStart w:id="7" w:name="_GoBack"/>
-      <w:r>
-        <w:rPr>
-          <w:rFonts w:ascii="Times New Roman" w:eastAsia="Times New Roman" w:hAnsi="Times New Roman" w:cs="Times New Roman"/>
-          <w:i/>
-          <w:sz w:val="24"/>
-          <w:szCs w:val="24"/>
-        </w:rPr>
-        <w:t xml:space="preserve">There is a 100 </w:t>
-      </w:r>
-      <w:proofErr w:type="spellStart"/>
-      <w:r>
-        <w:rPr>
-          <w:rFonts w:ascii="Times New Roman" w:eastAsia="Times New Roman" w:hAnsi="Times New Roman" w:cs="Times New Roman"/>
-          <w:i/>
-          <w:sz w:val="24"/>
-          <w:szCs w:val="24"/>
-        </w:rPr>
-        <w:t>ms</w:t>
-      </w:r>
-      <w:proofErr w:type="spellEnd"/>
-      <w:r>
-        <w:rPr>
-          <w:rFonts w:ascii="Times New Roman" w:eastAsia="Times New Roman" w:hAnsi="Times New Roman" w:cs="Times New Roman"/>
-          <w:i/>
-          <w:sz w:val="24"/>
-          <w:szCs w:val="24"/>
-        </w:rPr>
-        <w:t xml:space="preserve"> delay in there. Maybe we could make it call </w:t>
-      </w:r>
-      <w:proofErr w:type="spellStart"/>
-      <w:r>
-        <w:rPr>
-          <w:rFonts w:ascii="Times New Roman" w:eastAsia="Times New Roman" w:hAnsi="Times New Roman" w:cs="Times New Roman"/>
-          <w:i/>
-          <w:sz w:val="24"/>
-          <w:szCs w:val="24"/>
-        </w:rPr>
-        <w:t>FollowLane</w:t>
-      </w:r>
-      <w:proofErr w:type="spellEnd"/>
-      <w:r>
-        <w:rPr>
-          <w:rFonts w:ascii="Times New Roman" w:eastAsia="Times New Roman" w:hAnsi="Times New Roman" w:cs="Times New Roman"/>
-          <w:i/>
-          <w:sz w:val="24"/>
-          <w:szCs w:val="24"/>
-        </w:rPr>
-        <w:t xml:space="preserve"> for that period of time?</w:t>
-      </w:r>
       <w:bookmarkEnd w:id="7"/>
     </w:p>
     <w:sectPr>

</xml_diff>

<commit_message>
Updated goingOut implementation and tuned caps
</commit_message>
<xml_diff>
--- a/docs/ResearchJournal.docx
+++ b/docs/ResearchJournal.docx
@@ -17157,18 +17157,16 @@
           <w:sz w:val="24"/>
           <w:szCs w:val="24"/>
         </w:rPr>
-        <w:t xml:space="preserve"> method that takes care of turning the relay back on </w:t>
-      </w:r>
-      <w:proofErr w:type="gramStart"/>
-      <w:r>
-        <w:rPr>
-          <w:rFonts w:ascii="Times New Roman" w:eastAsia="Times New Roman" w:hAnsi="Times New Roman" w:cs="Times New Roman"/>
-          <w:sz w:val="24"/>
-          <w:szCs w:val="24"/>
-        </w:rPr>
-        <w:t>an</w:t>
-      </w:r>
-      <w:proofErr w:type="gramEnd"/>
+        <w:t xml:space="preserve"> method that takes care of turning the relay back on an</w:t>
+      </w:r>
+      <w:r>
+        <w:rPr>
+          <w:rFonts w:ascii="Times New Roman" w:eastAsia="Times New Roman" w:hAnsi="Times New Roman" w:cs="Times New Roman"/>
+          <w:sz w:val="24"/>
+          <w:szCs w:val="24"/>
+        </w:rPr>
+        <w:t>d</w:t>
+      </w:r>
       <w:r>
         <w:rPr>
           <w:rFonts w:ascii="Times New Roman" w:eastAsia="Times New Roman" w:hAnsi="Times New Roman" w:cs="Times New Roman"/>
@@ -17362,25 +17360,7 @@
           <w:sz w:val="24"/>
           <w:szCs w:val="24"/>
         </w:rPr>
-        <w:t xml:space="preserve">January </w:t>
-      </w:r>
-      <w:r>
-        <w:rPr>
-          <w:rFonts w:ascii="Times New Roman" w:eastAsia="Times New Roman" w:hAnsi="Times New Roman" w:cs="Times New Roman"/>
-          <w:b/>
-          <w:sz w:val="24"/>
-          <w:szCs w:val="24"/>
-        </w:rPr>
-        <w:t>7</w:t>
-      </w:r>
-      <w:r>
-        <w:rPr>
-          <w:rFonts w:ascii="Times New Roman" w:eastAsia="Times New Roman" w:hAnsi="Times New Roman" w:cs="Times New Roman"/>
-          <w:b/>
-          <w:sz w:val="24"/>
-          <w:szCs w:val="24"/>
-        </w:rPr>
-        <w:t>, 2017</w:t>
+        <w:t>January 7, 2017</w:t>
       </w:r>
     </w:p>
     <w:p>
@@ -17514,6 +17494,226 @@
         </w:rPr>
         <w:t>.</w:t>
       </w:r>
+    </w:p>
+    <w:p>
+      <w:pPr>
+        <w:rPr>
+          <w:rFonts w:ascii="Times New Roman" w:eastAsia="Times New Roman" w:hAnsi="Times New Roman" w:cs="Times New Roman"/>
+          <w:b/>
+          <w:sz w:val="24"/>
+          <w:szCs w:val="24"/>
+        </w:rPr>
+      </w:pPr>
+      <w:r>
+        <w:rPr>
+          <w:rFonts w:ascii="Times New Roman" w:eastAsia="Times New Roman" w:hAnsi="Times New Roman" w:cs="Times New Roman"/>
+          <w:b/>
+          <w:sz w:val="24"/>
+          <w:szCs w:val="24"/>
+          <w:highlight w:val="white"/>
+        </w:rPr>
+        <w:t xml:space="preserve">Date: </w:t>
+      </w:r>
+      <w:r>
+        <w:rPr>
+          <w:rFonts w:ascii="Times New Roman" w:eastAsia="Times New Roman" w:hAnsi="Times New Roman" w:cs="Times New Roman"/>
+          <w:b/>
+          <w:sz w:val="24"/>
+          <w:szCs w:val="24"/>
+        </w:rPr>
+        <w:t>January 8, 2017</w:t>
+      </w:r>
+    </w:p>
+    <w:p>
+      <w:pPr>
+        <w:rPr>
+          <w:rFonts w:ascii="Times New Roman" w:eastAsia="Times New Roman" w:hAnsi="Times New Roman" w:cs="Times New Roman"/>
+          <w:sz w:val="24"/>
+          <w:szCs w:val="24"/>
+        </w:rPr>
+      </w:pPr>
+      <w:r>
+        <w:rPr>
+          <w:rFonts w:ascii="Times New Roman" w:eastAsia="Times New Roman" w:hAnsi="Times New Roman" w:cs="Times New Roman"/>
+          <w:sz w:val="24"/>
+          <w:szCs w:val="24"/>
+        </w:rPr>
+        <w:t xml:space="preserve">Think I fixed the capacitive sensors on Charlie. Need to </w:t>
+      </w:r>
+      <w:r>
+        <w:rPr>
+          <w:rFonts w:ascii="Times New Roman" w:eastAsia="Times New Roman" w:hAnsi="Times New Roman" w:cs="Times New Roman"/>
+          <w:sz w:val="24"/>
+          <w:szCs w:val="24"/>
+        </w:rPr>
+        <w:t xml:space="preserve">add a nut to one of the screws in the gripper and update the software on the </w:t>
+      </w:r>
+      <w:proofErr w:type="spellStart"/>
+      <w:r>
+        <w:rPr>
+          <w:rFonts w:ascii="Times New Roman" w:eastAsia="Times New Roman" w:hAnsi="Times New Roman" w:cs="Times New Roman"/>
+          <w:sz w:val="24"/>
+          <w:szCs w:val="24"/>
+        </w:rPr>
+        <w:t>Fio</w:t>
+      </w:r>
+      <w:proofErr w:type="spellEnd"/>
+      <w:r>
+        <w:rPr>
+          <w:rFonts w:ascii="Times New Roman" w:eastAsia="Times New Roman" w:hAnsi="Times New Roman" w:cs="Times New Roman"/>
+          <w:sz w:val="24"/>
+          <w:szCs w:val="24"/>
+        </w:rPr>
+        <w:t>.</w:t>
+      </w:r>
+    </w:p>
+    <w:p>
+      <w:pPr>
+        <w:rPr>
+          <w:rFonts w:ascii="Times New Roman" w:eastAsia="Times New Roman" w:hAnsi="Times New Roman" w:cs="Times New Roman"/>
+          <w:sz w:val="24"/>
+          <w:szCs w:val="24"/>
+        </w:rPr>
+      </w:pPr>
+      <w:r>
+        <w:rPr>
+          <w:rFonts w:ascii="Times New Roman" w:eastAsia="Times New Roman" w:hAnsi="Times New Roman" w:cs="Times New Roman"/>
+          <w:sz w:val="24"/>
+          <w:szCs w:val="24"/>
+        </w:rPr>
+        <w:t xml:space="preserve">Updated </w:t>
+      </w:r>
+      <w:proofErr w:type="spellStart"/>
+      <w:r>
+        <w:rPr>
+          <w:rFonts w:ascii="Times New Roman" w:eastAsia="Times New Roman" w:hAnsi="Times New Roman" w:cs="Times New Roman"/>
+          <w:sz w:val="24"/>
+          <w:szCs w:val="24"/>
+        </w:rPr>
+        <w:t>Fio</w:t>
+      </w:r>
+      <w:proofErr w:type="spellEnd"/>
+      <w:r>
+        <w:rPr>
+          <w:rFonts w:ascii="Times New Roman" w:eastAsia="Times New Roman" w:hAnsi="Times New Roman" w:cs="Times New Roman"/>
+          <w:sz w:val="24"/>
+          <w:szCs w:val="24"/>
+        </w:rPr>
+        <w:t xml:space="preserve"> software on Charlie.</w:t>
+      </w:r>
+    </w:p>
+    <w:p>
+      <w:pPr>
+        <w:rPr>
+          <w:rFonts w:ascii="Times New Roman" w:eastAsia="Times New Roman" w:hAnsi="Times New Roman" w:cs="Times New Roman"/>
+          <w:sz w:val="24"/>
+          <w:szCs w:val="24"/>
+        </w:rPr>
+      </w:pPr>
+      <w:r>
+        <w:rPr>
+          <w:rFonts w:ascii="Times New Roman" w:eastAsia="Times New Roman" w:hAnsi="Times New Roman" w:cs="Times New Roman"/>
+          <w:sz w:val="24"/>
+          <w:szCs w:val="24"/>
+        </w:rPr>
+        <w:t xml:space="preserve">Next I need to update the </w:t>
+      </w:r>
+      <w:proofErr w:type="spellStart"/>
+      <w:r>
+        <w:rPr>
+          <w:rFonts w:ascii="Times New Roman" w:eastAsia="Times New Roman" w:hAnsi="Times New Roman" w:cs="Times New Roman"/>
+          <w:sz w:val="24"/>
+          <w:szCs w:val="24"/>
+        </w:rPr>
+        <w:t>goingOut</w:t>
+      </w:r>
+      <w:proofErr w:type="spellEnd"/>
+      <w:r>
+        <w:rPr>
+          <w:rFonts w:ascii="Times New Roman" w:eastAsia="Times New Roman" w:hAnsi="Times New Roman" w:cs="Times New Roman"/>
+          <w:sz w:val="24"/>
+          <w:szCs w:val="24"/>
+        </w:rPr>
+        <w:t xml:space="preserve"> method to behavior similar to the new </w:t>
+      </w:r>
+      <w:proofErr w:type="spellStart"/>
+      <w:r>
+        <w:rPr>
+          <w:rFonts w:ascii="Times New Roman" w:eastAsia="Times New Roman" w:hAnsi="Times New Roman" w:cs="Times New Roman"/>
+          <w:sz w:val="24"/>
+          <w:szCs w:val="24"/>
+        </w:rPr>
+        <w:t>goingIn</w:t>
+      </w:r>
+      <w:proofErr w:type="spellEnd"/>
+      <w:r>
+        <w:rPr>
+          <w:rFonts w:ascii="Times New Roman" w:eastAsia="Times New Roman" w:hAnsi="Times New Roman" w:cs="Times New Roman"/>
+          <w:sz w:val="24"/>
+          <w:szCs w:val="24"/>
+        </w:rPr>
+        <w:t xml:space="preserve"> method.</w:t>
+      </w:r>
+    </w:p>
+    <w:p>
+      <w:pPr>
+        <w:rPr>
+          <w:rFonts w:ascii="Times New Roman" w:eastAsia="Times New Roman" w:hAnsi="Times New Roman" w:cs="Times New Roman"/>
+          <w:sz w:val="24"/>
+          <w:szCs w:val="24"/>
+        </w:rPr>
+      </w:pPr>
+      <w:r>
+        <w:rPr>
+          <w:rFonts w:ascii="Times New Roman" w:eastAsia="Times New Roman" w:hAnsi="Times New Roman" w:cs="Times New Roman"/>
+          <w:sz w:val="24"/>
+          <w:szCs w:val="24"/>
+        </w:rPr>
+        <w:t>Should also probably remove the extra cable ribbons that are attached to some of the IMUs.</w:t>
+      </w:r>
+    </w:p>
+    <w:p>
+      <w:pPr>
+        <w:rPr>
+          <w:rFonts w:ascii="Times New Roman" w:eastAsia="Times New Roman" w:hAnsi="Times New Roman" w:cs="Times New Roman"/>
+          <w:sz w:val="24"/>
+          <w:szCs w:val="24"/>
+        </w:rPr>
+      </w:pPr>
+      <w:r>
+        <w:rPr>
+          <w:rFonts w:ascii="Times New Roman" w:eastAsia="Times New Roman" w:hAnsi="Times New Roman" w:cs="Times New Roman"/>
+          <w:sz w:val="24"/>
+          <w:szCs w:val="24"/>
+        </w:rPr>
+        <w:t>The ribbons on Charlie have been removed, and I did some work with the wires which I believe was causing some false positive readings from the capacitive sensors. Might need to recalibrate the IMU on Charlie, but it seems to be fine.</w:t>
+      </w:r>
+    </w:p>
+    <w:p>
+      <w:pPr>
+        <w:rPr>
+          <w:rFonts w:ascii="Times New Roman" w:eastAsia="Times New Roman" w:hAnsi="Times New Roman" w:cs="Times New Roman"/>
+          <w:sz w:val="24"/>
+          <w:szCs w:val="24"/>
+        </w:rPr>
+      </w:pPr>
+      <w:r>
+        <w:rPr>
+          <w:rFonts w:ascii="Times New Roman" w:eastAsia="Times New Roman" w:hAnsi="Times New Roman" w:cs="Times New Roman"/>
+          <w:sz w:val="24"/>
+          <w:szCs w:val="24"/>
+        </w:rPr>
+        <w:t>Tomorrow begin testing reversal, Lorenz, and reversal/Lorenz tomorrow.</w:t>
+      </w:r>
+    </w:p>
+    <w:p>
+      <w:pPr>
+        <w:rPr>
+          <w:rFonts w:ascii="Times New Roman" w:eastAsia="Times New Roman" w:hAnsi="Times New Roman" w:cs="Times New Roman"/>
+          <w:sz w:val="24"/>
+          <w:szCs w:val="24"/>
+        </w:rPr>
+      </w:pPr>
       <w:bookmarkStart w:id="7" w:name="_GoBack"/>
       <w:bookmarkEnd w:id="7"/>
     </w:p>

</xml_diff>

<commit_message>
Fio no longer resets
</commit_message>
<xml_diff>
--- a/docs/ResearchJournal.docx
+++ b/docs/ResearchJournal.docx
@@ -15529,25 +15529,7 @@
           <w:sz w:val="24"/>
           <w:szCs w:val="24"/>
         </w:rPr>
-        <w:t>January 1</w:t>
-      </w:r>
-      <w:r>
-        <w:rPr>
-          <w:rFonts w:ascii="Times New Roman" w:eastAsia="Times New Roman" w:hAnsi="Times New Roman" w:cs="Times New Roman"/>
-          <w:b/>
-          <w:sz w:val="24"/>
-          <w:szCs w:val="24"/>
-        </w:rPr>
-        <w:t>7</w:t>
-      </w:r>
-      <w:r>
-        <w:rPr>
-          <w:rFonts w:ascii="Times New Roman" w:eastAsia="Times New Roman" w:hAnsi="Times New Roman" w:cs="Times New Roman"/>
-          <w:b/>
-          <w:sz w:val="24"/>
-          <w:szCs w:val="24"/>
-        </w:rPr>
-        <w:t>, 2017</w:t>
+        <w:t>January 17, 2017</w:t>
       </w:r>
     </w:p>
     <w:p>
@@ -15850,12 +15832,188 @@
           <w:sz w:val="24"/>
           <w:szCs w:val="24"/>
         </w:rPr>
-        <w:t>January 1</w:t>
-      </w:r>
-      <w:r>
-        <w:rPr>
-          <w:rFonts w:ascii="Times New Roman" w:eastAsia="Times New Roman" w:hAnsi="Times New Roman" w:cs="Times New Roman"/>
-          <w:b/>
+        <w:t>January 18, 2017</w:t>
+      </w:r>
+    </w:p>
+    <w:p>
+      <w:pPr>
+        <w:rPr>
+          <w:rFonts w:ascii="Times New Roman" w:eastAsia="Times New Roman" w:hAnsi="Times New Roman" w:cs="Times New Roman"/>
+          <w:sz w:val="24"/>
+          <w:szCs w:val="24"/>
+        </w:rPr>
+      </w:pPr>
+      <w:r>
+        <w:rPr>
+          <w:rFonts w:ascii="Times New Roman" w:eastAsia="Times New Roman" w:hAnsi="Times New Roman" w:cs="Times New Roman"/>
+          <w:sz w:val="24"/>
+          <w:szCs w:val="24"/>
+        </w:rPr>
+        <w:t>Work on getting a run with three robots running and tack the motors in place.</w:t>
+      </w:r>
+    </w:p>
+    <w:p>
+      <w:pPr>
+        <w:rPr>
+          <w:rFonts w:ascii="Times New Roman" w:eastAsia="Times New Roman" w:hAnsi="Times New Roman" w:cs="Times New Roman"/>
+          <w:sz w:val="24"/>
+          <w:szCs w:val="24"/>
+        </w:rPr>
+      </w:pPr>
+    </w:p>
+    <w:p>
+      <w:pPr>
+        <w:shd w:val="clear" w:color="auto" w:fill="FFFFFF"/>
+        <w:spacing w:after="0" w:line="240" w:lineRule="auto"/>
+        <w:rPr>
+          <w:rFonts w:eastAsia="Times New Roman" w:cs="Times New Roman"/>
+          <w:sz w:val="24"/>
+          <w:szCs w:val="24"/>
+        </w:rPr>
+      </w:pPr>
+      <w:r>
+        <w:rPr>
+          <w:rFonts w:eastAsia="Times New Roman" w:cs="Times New Roman"/>
+          <w:sz w:val="24"/>
+          <w:szCs w:val="24"/>
+        </w:rPr>
+        <w:t>3 ants</w:t>
+      </w:r>
+      <w:r>
+        <w:rPr>
+          <w:rFonts w:eastAsia="Times New Roman" w:cs="Times New Roman"/>
+          <w:sz w:val="24"/>
+          <w:szCs w:val="24"/>
+        </w:rPr>
+        <w:t xml:space="preserve"> started at 11:09</w:t>
+      </w:r>
+      <w:r>
+        <w:rPr>
+          <w:rFonts w:eastAsia="Times New Roman" w:cs="Times New Roman"/>
+          <w:sz w:val="24"/>
+          <w:szCs w:val="24"/>
+        </w:rPr>
+        <w:t>AM</w:t>
+      </w:r>
+      <w:r>
+        <w:rPr>
+          <w:rFonts w:eastAsia="Times New Roman" w:cs="Times New Roman"/>
+          <w:sz w:val="24"/>
+          <w:szCs w:val="24"/>
+        </w:rPr>
+        <w:t xml:space="preserve"> – 12:26PM</w:t>
+      </w:r>
+      <w:r>
+        <w:rPr>
+          <w:rFonts w:eastAsia="Times New Roman" w:cs="Times New Roman"/>
+          <w:sz w:val="24"/>
+          <w:szCs w:val="24"/>
+        </w:rPr>
+        <w:t>:</w:t>
+      </w:r>
+    </w:p>
+    <w:p>
+      <w:pPr>
+        <w:shd w:val="clear" w:color="auto" w:fill="FFFFFF"/>
+        <w:spacing w:after="0" w:line="240" w:lineRule="auto"/>
+        <w:rPr>
+          <w:rFonts w:eastAsia="Times New Roman" w:cs="Times New Roman"/>
+          <w:sz w:val="24"/>
+          <w:szCs w:val="24"/>
+        </w:rPr>
+      </w:pPr>
+    </w:p>
+    <w:p>
+      <w:pPr>
+        <w:shd w:val="clear" w:color="auto" w:fill="FFFFFF"/>
+        <w:spacing w:after="0" w:line="240" w:lineRule="auto"/>
+        <w:rPr>
+          <w:rFonts w:eastAsia="Times New Roman" w:cs="Times New Roman"/>
+          <w:sz w:val="24"/>
+          <w:szCs w:val="24"/>
+        </w:rPr>
+      </w:pPr>
+    </w:p>
+    <w:p>
+      <w:pPr>
+        <w:shd w:val="clear" w:color="auto" w:fill="FFFFFF"/>
+        <w:spacing w:after="0" w:line="240" w:lineRule="auto"/>
+        <w:rPr>
+          <w:rFonts w:eastAsia="Times New Roman" w:cs="Times New Roman"/>
+          <w:sz w:val="24"/>
+          <w:szCs w:val="24"/>
+        </w:rPr>
+      </w:pPr>
+      <w:r>
+        <w:rPr>
+          <w:rFonts w:eastAsia="Times New Roman" w:cs="Times New Roman"/>
+          <w:sz w:val="24"/>
+          <w:szCs w:val="24"/>
+        </w:rPr>
+        <w:t>    0.0331</w:t>
+      </w:r>
+      <w:r>
+        <w:rPr>
+          <w:rFonts w:eastAsia="Times New Roman" w:cs="Times New Roman"/>
+          <w:sz w:val="24"/>
+          <w:szCs w:val="24"/>
+        </w:rPr>
+        <w:t xml:space="preserve"> – Alpha </w:t>
+      </w:r>
+    </w:p>
+    <w:p>
+      <w:pPr>
+        <w:shd w:val="clear" w:color="auto" w:fill="FFFFFF"/>
+        <w:spacing w:after="0" w:line="240" w:lineRule="auto"/>
+        <w:rPr>
+          <w:rFonts w:eastAsia="Times New Roman" w:cs="Times New Roman"/>
+          <w:sz w:val="24"/>
+          <w:szCs w:val="24"/>
+        </w:rPr>
+      </w:pPr>
+      <w:r>
+        <w:rPr>
+          <w:rFonts w:eastAsia="Times New Roman" w:cs="Times New Roman"/>
+          <w:sz w:val="24"/>
+          <w:szCs w:val="24"/>
+        </w:rPr>
+        <w:t>    0.2161</w:t>
+      </w:r>
+      <w:r>
+        <w:rPr>
+          <w:rFonts w:eastAsia="Times New Roman" w:cs="Times New Roman"/>
+          <w:sz w:val="24"/>
+          <w:szCs w:val="24"/>
+        </w:rPr>
+        <w:t xml:space="preserve"> – </w:t>
+      </w:r>
+      <w:r>
+        <w:rPr>
+          <w:rFonts w:eastAsia="Times New Roman" w:cs="Times New Roman"/>
+          <w:sz w:val="24"/>
+          <w:szCs w:val="24"/>
+        </w:rPr>
+        <w:t>Bravo</w:t>
+      </w:r>
+      <w:r>
+        <w:rPr>
+          <w:rFonts w:eastAsia="Times New Roman" w:cs="Times New Roman"/>
+          <w:sz w:val="24"/>
+          <w:szCs w:val="24"/>
+        </w:rPr>
+        <w:t xml:space="preserve"> </w:t>
+      </w:r>
+      <w:r>
+        <w:rPr>
+          <w:rFonts w:eastAsia="Times New Roman" w:cs="Times New Roman"/>
+          <w:sz w:val="24"/>
+          <w:szCs w:val="24"/>
+        </w:rPr>
+        <w:t xml:space="preserve">– took out for </w:t>
+      </w:r>
+      <w:r>
+        <w:rPr>
+          <w:rFonts w:eastAsia="Times New Roman" w:cs="Times New Roman"/>
           <w:sz w:val="24"/>
           <w:szCs w:val="24"/>
         </w:rPr>
@@ -15863,30 +16021,64 @@
       </w:r>
       <w:r>
         <w:rPr>
-          <w:rFonts w:ascii="Times New Roman" w:eastAsia="Times New Roman" w:hAnsi="Times New Roman" w:cs="Times New Roman"/>
-          <w:b/>
-          <w:sz w:val="24"/>
-          <w:szCs w:val="24"/>
-        </w:rPr>
-        <w:t>, 2017</w:t>
-      </w:r>
-    </w:p>
-    <w:p>
-      <w:pPr>
-        <w:rPr>
-          <w:rFonts w:ascii="Times New Roman" w:eastAsia="Times New Roman" w:hAnsi="Times New Roman" w:cs="Times New Roman"/>
-          <w:sz w:val="24"/>
-          <w:szCs w:val="24"/>
-        </w:rPr>
-      </w:pPr>
-      <w:r>
-        <w:rPr>
-          <w:rFonts w:ascii="Times New Roman" w:eastAsia="Times New Roman" w:hAnsi="Times New Roman" w:cs="Times New Roman"/>
-          <w:sz w:val="24"/>
-          <w:szCs w:val="24"/>
-        </w:rPr>
-        <w:t>Work on getting a run with three robots running and tack the motors in place.</w:t>
-      </w:r>
+          <w:rFonts w:eastAsia="Times New Roman" w:cs="Times New Roman"/>
+          <w:sz w:val="24"/>
+          <w:szCs w:val="24"/>
+        </w:rPr>
+        <w:t xml:space="preserve"> minutes starting at 11:50</w:t>
+      </w:r>
+      <w:r>
+        <w:rPr>
+          <w:rFonts w:eastAsia="Times New Roman" w:cs="Times New Roman"/>
+          <w:sz w:val="24"/>
+          <w:szCs w:val="24"/>
+        </w:rPr>
+        <w:t>. PB overheated?</w:t>
+      </w:r>
+    </w:p>
+    <w:p>
+      <w:pPr>
+        <w:shd w:val="clear" w:color="auto" w:fill="FFFFFF"/>
+        <w:spacing w:after="0" w:line="240" w:lineRule="auto"/>
+        <w:rPr>
+          <w:rFonts w:eastAsia="Times New Roman" w:cs="Times New Roman"/>
+          <w:sz w:val="24"/>
+          <w:szCs w:val="24"/>
+        </w:rPr>
+      </w:pPr>
+      <w:r>
+        <w:rPr>
+          <w:rFonts w:eastAsia="Times New Roman" w:cs="Times New Roman"/>
+          <w:sz w:val="24"/>
+          <w:szCs w:val="24"/>
+        </w:rPr>
+        <w:t>    0.7507</w:t>
+      </w:r>
+      <w:r>
+        <w:rPr>
+          <w:rFonts w:eastAsia="Times New Roman" w:cs="Times New Roman"/>
+          <w:sz w:val="24"/>
+          <w:szCs w:val="24"/>
+        </w:rPr>
+        <w:t xml:space="preserve"> – Charlie</w:t>
+      </w:r>
+      <w:r>
+        <w:rPr>
+          <w:rFonts w:eastAsia="Times New Roman" w:cs="Times New Roman"/>
+          <w:sz w:val="24"/>
+          <w:szCs w:val="24"/>
+        </w:rPr>
+        <w:t xml:space="preserve"> – started resetting on charger?</w:t>
+      </w:r>
+    </w:p>
+    <w:p>
+      <w:pPr>
+        <w:rPr>
+          <w:rFonts w:ascii="Times New Roman" w:eastAsia="Times New Roman" w:hAnsi="Times New Roman" w:cs="Times New Roman"/>
+          <w:sz w:val="24"/>
+          <w:szCs w:val="24"/>
+        </w:rPr>
+      </w:pPr>
     </w:p>
     <w:p>
       <w:pPr>
@@ -16056,10 +16248,17 @@
           <w:sz w:val="24"/>
           <w:szCs w:val="24"/>
         </w:rPr>
-        <w:t>Wires can shake loose, and hang the I2C communication. As far as I have seen, this is really only an issue for the IMU when we are turning. Regardless, I wrote a method which allows the robots to guess whether or not the I2C communication has hung and perform a quick reset to reestablish communication with the I2C devices.</w:t>
-      </w:r>
-      <w:bookmarkStart w:id="7" w:name="_GoBack"/>
-      <w:bookmarkEnd w:id="7"/>
+        <w:t xml:space="preserve">Wires can shake loose, and hang the I2C communication. As far as I have seen, this is really only an issue for the IMU when we are turning. Regardless, I wrote a </w:t>
+      </w:r>
+      <w:r>
+        <w:rPr>
+          <w:rFonts w:ascii="Times New Roman" w:eastAsia="Times New Roman" w:hAnsi="Times New Roman" w:cs="Times New Roman"/>
+          <w:sz w:val="24"/>
+          <w:szCs w:val="24"/>
+        </w:rPr>
+        <w:lastRenderedPageBreak/>
+        <w:t>method which allows the robots to guess whether or not the I2C communication has hung and perform a quick reset to reestablish communication with the I2C devices.</w:t>
+      </w:r>
     </w:p>
     <w:p>
       <w:pPr>
@@ -16081,6 +16280,2700 @@
           <w:szCs w:val="24"/>
         </w:rPr>
         <w:t>Wrote method which allows the robots to follow the pheromone trail backwards.</w:t>
+      </w:r>
+    </w:p>
+    <w:p>
+      <w:pPr>
+        <w:pStyle w:val="ListParagraph"/>
+        <w:numPr>
+          <w:ilvl w:val="0"/>
+          <w:numId w:val="7"/>
+        </w:numPr>
+        <w:rPr>
+          <w:rFonts w:ascii="Times New Roman" w:eastAsia="Times New Roman" w:hAnsi="Times New Roman" w:cs="Times New Roman"/>
+          <w:sz w:val="24"/>
+          <w:szCs w:val="24"/>
+        </w:rPr>
+      </w:pPr>
+      <w:r>
+        <w:rPr>
+          <w:rFonts w:ascii="Times New Roman" w:eastAsia="Times New Roman" w:hAnsi="Times New Roman" w:cs="Times New Roman"/>
+          <w:sz w:val="24"/>
+          <w:szCs w:val="24"/>
+        </w:rPr>
+        <w:t>Things to do this week:</w:t>
+      </w:r>
+    </w:p>
+    <w:p>
+      <w:pPr>
+        <w:pStyle w:val="ListParagraph"/>
+        <w:numPr>
+          <w:ilvl w:val="1"/>
+          <w:numId w:val="7"/>
+        </w:numPr>
+        <w:rPr>
+          <w:rFonts w:ascii="Times New Roman" w:eastAsia="Times New Roman" w:hAnsi="Times New Roman" w:cs="Times New Roman"/>
+          <w:sz w:val="24"/>
+          <w:szCs w:val="24"/>
+        </w:rPr>
+      </w:pPr>
+      <w:r>
+        <w:rPr>
+          <w:rFonts w:ascii="Times New Roman" w:eastAsia="Times New Roman" w:hAnsi="Times New Roman" w:cs="Times New Roman"/>
+          <w:sz w:val="24"/>
+          <w:szCs w:val="24"/>
+        </w:rPr>
+        <w:t>Move charging tower out of the way</w:t>
+      </w:r>
+      <w:r>
+        <w:rPr>
+          <w:rFonts w:ascii="Times New Roman" w:eastAsia="Times New Roman" w:hAnsi="Times New Roman" w:cs="Times New Roman"/>
+          <w:sz w:val="24"/>
+          <w:szCs w:val="24"/>
+        </w:rPr>
+        <w:t>. Really might need to reconstruct the whole depositing area.</w:t>
+      </w:r>
+      <w:r>
+        <w:rPr>
+          <w:rFonts w:ascii="Times New Roman" w:eastAsia="Times New Roman" w:hAnsi="Times New Roman" w:cs="Times New Roman"/>
+          <w:sz w:val="24"/>
+          <w:szCs w:val="24"/>
+        </w:rPr>
+        <w:t xml:space="preserve"> We might be able to get away with just putting another board behind the charging wires that is another unique color. If the robots can obscure parts of the board, then we can use PID control to navigate to areas where there aren’t robots.</w:t>
+      </w:r>
+    </w:p>
+    <w:p>
+      <w:pPr>
+        <w:pStyle w:val="ListParagraph"/>
+        <w:numPr>
+          <w:ilvl w:val="1"/>
+          <w:numId w:val="7"/>
+        </w:numPr>
+        <w:rPr>
+          <w:rFonts w:ascii="Times New Roman" w:eastAsia="Times New Roman" w:hAnsi="Times New Roman" w:cs="Times New Roman"/>
+          <w:sz w:val="24"/>
+          <w:szCs w:val="24"/>
+        </w:rPr>
+      </w:pPr>
+      <w:r>
+        <w:rPr>
+          <w:rFonts w:ascii="Times New Roman" w:eastAsia="Times New Roman" w:hAnsi="Times New Roman" w:cs="Times New Roman"/>
+          <w:sz w:val="24"/>
+          <w:szCs w:val="24"/>
+        </w:rPr>
+        <w:t>The capacitive sensors need to be recalibrated, because replacing the motor brackets moved some of the wires around that are pretty sensitive to position.</w:t>
+      </w:r>
+    </w:p>
+    <w:p>
+      <w:pPr>
+        <w:pStyle w:val="ListParagraph"/>
+        <w:numPr>
+          <w:ilvl w:val="1"/>
+          <w:numId w:val="7"/>
+        </w:numPr>
+        <w:rPr>
+          <w:rFonts w:ascii="Times New Roman" w:eastAsia="Times New Roman" w:hAnsi="Times New Roman" w:cs="Times New Roman"/>
+          <w:sz w:val="24"/>
+          <w:szCs w:val="24"/>
+        </w:rPr>
+      </w:pPr>
+      <w:r>
+        <w:rPr>
+          <w:rFonts w:ascii="Times New Roman" w:eastAsia="Times New Roman" w:hAnsi="Times New Roman" w:cs="Times New Roman"/>
+          <w:sz w:val="24"/>
+          <w:szCs w:val="24"/>
+        </w:rPr>
+        <w:t>Work on adding in a sort of reversal behavior that is probability based like Will’s CA work?</w:t>
+      </w:r>
+    </w:p>
+    <w:p>
+      <w:pPr>
+        <w:pStyle w:val="ListParagraph"/>
+        <w:numPr>
+          <w:ilvl w:val="1"/>
+          <w:numId w:val="7"/>
+        </w:numPr>
+        <w:rPr>
+          <w:rFonts w:ascii="Times New Roman" w:eastAsia="Times New Roman" w:hAnsi="Times New Roman" w:cs="Times New Roman"/>
+          <w:sz w:val="24"/>
+          <w:szCs w:val="24"/>
+        </w:rPr>
+      </w:pPr>
+      <w:r>
+        <w:rPr>
+          <w:rFonts w:ascii="Times New Roman" w:eastAsia="Times New Roman" w:hAnsi="Times New Roman" w:cs="Times New Roman"/>
+          <w:sz w:val="24"/>
+          <w:szCs w:val="24"/>
+        </w:rPr>
+        <w:t>The contact handling code still needs to be cleaned up</w:t>
+      </w:r>
+    </w:p>
+    <w:p>
+      <w:pPr>
+        <w:pStyle w:val="ListParagraph"/>
+        <w:numPr>
+          <w:ilvl w:val="1"/>
+          <w:numId w:val="7"/>
+        </w:numPr>
+        <w:rPr>
+          <w:rFonts w:ascii="Times New Roman" w:eastAsia="Times New Roman" w:hAnsi="Times New Roman" w:cs="Times New Roman"/>
+          <w:sz w:val="24"/>
+          <w:szCs w:val="24"/>
+        </w:rPr>
+      </w:pPr>
+      <w:r>
+        <w:rPr>
+          <w:rFonts w:ascii="Times New Roman" w:eastAsia="Times New Roman" w:hAnsi="Times New Roman" w:cs="Times New Roman"/>
+          <w:sz w:val="24"/>
+          <w:szCs w:val="24"/>
+        </w:rPr>
+        <w:t>Direction stuff while dumping</w:t>
+      </w:r>
+    </w:p>
+    <w:p>
+      <w:pPr>
+        <w:pStyle w:val="ListParagraph"/>
+        <w:numPr>
+          <w:ilvl w:val="2"/>
+          <w:numId w:val="7"/>
+        </w:numPr>
+        <w:rPr>
+          <w:rFonts w:ascii="Times New Roman" w:eastAsia="Times New Roman" w:hAnsi="Times New Roman" w:cs="Times New Roman"/>
+          <w:sz w:val="24"/>
+          <w:szCs w:val="24"/>
+        </w:rPr>
+      </w:pPr>
+      <w:r>
+        <w:rPr>
+          <w:rFonts w:ascii="Times New Roman" w:eastAsia="Times New Roman" w:hAnsi="Times New Roman" w:cs="Times New Roman"/>
+          <w:sz w:val="24"/>
+          <w:szCs w:val="24"/>
+        </w:rPr>
+        <w:t>Probably should add an optional parameter to the tolerance for turning</w:t>
+      </w:r>
+      <w:r>
+        <w:rPr>
+          <w:rFonts w:ascii="Times New Roman" w:eastAsia="Times New Roman" w:hAnsi="Times New Roman" w:cs="Times New Roman"/>
+          <w:sz w:val="24"/>
+          <w:szCs w:val="24"/>
+        </w:rPr>
+        <w:t xml:space="preserve">, as seen </w:t>
+      </w:r>
+      <w:hyperlink r:id="rId27" w:history="1">
+        <w:r>
+          <w:rPr>
+            <w:rStyle w:val="Hyperlink"/>
+            <w:rFonts w:ascii="Times New Roman" w:eastAsia="Times New Roman" w:hAnsi="Times New Roman" w:cs="Times New Roman"/>
+            <w:sz w:val="24"/>
+            <w:szCs w:val="24"/>
+          </w:rPr>
+          <w:t>here</w:t>
+        </w:r>
+      </w:hyperlink>
+      <w:r>
+        <w:rPr>
+          <w:rFonts w:ascii="Times New Roman" w:eastAsia="Times New Roman" w:hAnsi="Times New Roman" w:cs="Times New Roman"/>
+          <w:sz w:val="24"/>
+          <w:szCs w:val="24"/>
+        </w:rPr>
+        <w:t>.</w:t>
+      </w:r>
+    </w:p>
+    <w:p>
+      <w:pPr>
+        <w:pStyle w:val="ListParagraph"/>
+        <w:numPr>
+          <w:ilvl w:val="1"/>
+          <w:numId w:val="7"/>
+        </w:numPr>
+        <w:rPr>
+          <w:rFonts w:ascii="Times New Roman" w:eastAsia="Times New Roman" w:hAnsi="Times New Roman" w:cs="Times New Roman"/>
+          <w:sz w:val="24"/>
+          <w:szCs w:val="24"/>
+        </w:rPr>
+      </w:pPr>
+      <w:r>
+        <w:rPr>
+          <w:rFonts w:ascii="Times New Roman" w:eastAsia="Times New Roman" w:hAnsi="Times New Roman" w:cs="Times New Roman"/>
+          <w:sz w:val="24"/>
+          <w:szCs w:val="24"/>
+        </w:rPr>
+        <w:t>Granular media while turning seems to be causing some trouble</w:t>
+      </w:r>
+    </w:p>
+    <w:p>
+      <w:pPr>
+        <w:pStyle w:val="ListParagraph"/>
+        <w:numPr>
+          <w:ilvl w:val="1"/>
+          <w:numId w:val="7"/>
+        </w:numPr>
+        <w:rPr>
+          <w:rFonts w:ascii="Times New Roman" w:eastAsia="Times New Roman" w:hAnsi="Times New Roman" w:cs="Times New Roman"/>
+          <w:b/>
+          <w:sz w:val="24"/>
+          <w:szCs w:val="24"/>
+        </w:rPr>
+      </w:pPr>
+      <w:r>
+        <w:rPr>
+          <w:rFonts w:ascii="Times New Roman" w:eastAsia="Times New Roman" w:hAnsi="Times New Roman" w:cs="Times New Roman"/>
+          <w:sz w:val="24"/>
+          <w:szCs w:val="24"/>
+        </w:rPr>
+        <w:t xml:space="preserve">Write a initiateVoltageDetector(), similar to initiateChargingDetector in ChargingDetector.h and implement it in </w:t>
+      </w:r>
+    </w:p>
+    <w:p>
+      <w:pPr>
+        <w:pStyle w:val="ListParagraph"/>
+        <w:numPr>
+          <w:ilvl w:val="1"/>
+          <w:numId w:val="7"/>
+        </w:numPr>
+        <w:rPr>
+          <w:rFonts w:ascii="Times New Roman" w:eastAsia="Times New Roman" w:hAnsi="Times New Roman" w:cs="Times New Roman"/>
+          <w:b/>
+          <w:sz w:val="24"/>
+          <w:szCs w:val="24"/>
+        </w:rPr>
+      </w:pPr>
+      <w:r>
+        <w:rPr>
+          <w:rFonts w:ascii="Times New Roman" w:eastAsia="Times New Roman" w:hAnsi="Times New Roman" w:cs="Times New Roman"/>
+          <w:b/>
+          <w:sz w:val="24"/>
+          <w:szCs w:val="24"/>
+        </w:rPr>
+        <w:t>Work on tracking the robots</w:t>
+      </w:r>
+    </w:p>
+    <w:p>
+      <w:pPr>
+        <w:rPr>
+          <w:rFonts w:ascii="Times New Roman" w:eastAsia="Times New Roman" w:hAnsi="Times New Roman" w:cs="Times New Roman"/>
+          <w:b/>
+          <w:sz w:val="24"/>
+          <w:szCs w:val="24"/>
+        </w:rPr>
+      </w:pPr>
+      <w:r>
+        <w:rPr>
+          <w:rFonts w:ascii="Times New Roman" w:eastAsia="Times New Roman" w:hAnsi="Times New Roman" w:cs="Times New Roman"/>
+          <w:b/>
+          <w:sz w:val="24"/>
+          <w:szCs w:val="24"/>
+          <w:highlight w:val="white"/>
+        </w:rPr>
+        <w:t xml:space="preserve">Date: </w:t>
+      </w:r>
+      <w:r>
+        <w:rPr>
+          <w:rFonts w:ascii="Times New Roman" w:eastAsia="Times New Roman" w:hAnsi="Times New Roman" w:cs="Times New Roman"/>
+          <w:b/>
+          <w:sz w:val="24"/>
+          <w:szCs w:val="24"/>
+        </w:rPr>
+        <w:t>January 1</w:t>
+      </w:r>
+      <w:r>
+        <w:rPr>
+          <w:rFonts w:ascii="Times New Roman" w:eastAsia="Times New Roman" w:hAnsi="Times New Roman" w:cs="Times New Roman"/>
+          <w:b/>
+          <w:sz w:val="24"/>
+          <w:szCs w:val="24"/>
+        </w:rPr>
+        <w:t>9</w:t>
+      </w:r>
+      <w:r>
+        <w:rPr>
+          <w:rFonts w:ascii="Times New Roman" w:eastAsia="Times New Roman" w:hAnsi="Times New Roman" w:cs="Times New Roman"/>
+          <w:b/>
+          <w:sz w:val="24"/>
+          <w:szCs w:val="24"/>
+        </w:rPr>
+        <w:t>, 2017</w:t>
+      </w:r>
+    </w:p>
+    <w:p>
+      <w:pPr>
+        <w:rPr>
+          <w:rFonts w:ascii="Times New Roman" w:eastAsia="Times New Roman" w:hAnsi="Times New Roman" w:cs="Times New Roman"/>
+          <w:sz w:val="24"/>
+          <w:szCs w:val="24"/>
+        </w:rPr>
+      </w:pPr>
+      <w:r>
+        <w:rPr>
+          <w:rFonts w:ascii="Times New Roman" w:eastAsia="Times New Roman" w:hAnsi="Times New Roman" w:cs="Times New Roman"/>
+          <w:sz w:val="24"/>
+          <w:szCs w:val="24"/>
+        </w:rPr>
+        <w:t>Will and Andi were showing me how to record video with OBS. We got the settings all in order, and now I need to figure out a way to identify the robots from each other. A color triangle is what Will thinks is best.</w:t>
+      </w:r>
+    </w:p>
+    <w:p>
+      <w:pPr>
+        <w:rPr>
+          <w:rFonts w:ascii="Times New Roman" w:eastAsia="Times New Roman" w:hAnsi="Times New Roman" w:cs="Times New Roman"/>
+          <w:sz w:val="24"/>
+          <w:szCs w:val="24"/>
+        </w:rPr>
+      </w:pPr>
+      <w:r>
+        <w:rPr>
+          <w:rFonts w:ascii="Times New Roman" w:eastAsia="Times New Roman" w:hAnsi="Times New Roman" w:cs="Times New Roman"/>
+          <w:sz w:val="24"/>
+          <w:szCs w:val="24"/>
+        </w:rPr>
+        <w:t>Alpha – Red</w:t>
+      </w:r>
+    </w:p>
+    <w:p>
+      <w:pPr>
+        <w:rPr>
+          <w:rFonts w:ascii="Times New Roman" w:eastAsia="Times New Roman" w:hAnsi="Times New Roman" w:cs="Times New Roman"/>
+          <w:sz w:val="24"/>
+          <w:szCs w:val="24"/>
+        </w:rPr>
+      </w:pPr>
+      <w:r>
+        <w:rPr>
+          <w:rFonts w:ascii="Times New Roman" w:eastAsia="Times New Roman" w:hAnsi="Times New Roman" w:cs="Times New Roman"/>
+          <w:sz w:val="24"/>
+          <w:szCs w:val="24"/>
+        </w:rPr>
+        <w:t>Bravo – Orange</w:t>
+      </w:r>
+    </w:p>
+    <w:p>
+      <w:pPr>
+        <w:rPr>
+          <w:rFonts w:ascii="Times New Roman" w:eastAsia="Times New Roman" w:hAnsi="Times New Roman" w:cs="Times New Roman"/>
+          <w:sz w:val="24"/>
+          <w:szCs w:val="24"/>
+        </w:rPr>
+      </w:pPr>
+      <w:r>
+        <w:rPr>
+          <w:rFonts w:ascii="Times New Roman" w:eastAsia="Times New Roman" w:hAnsi="Times New Roman" w:cs="Times New Roman"/>
+          <w:sz w:val="24"/>
+          <w:szCs w:val="24"/>
+        </w:rPr>
+        <w:t>Charlie – Yellow</w:t>
+      </w:r>
+    </w:p>
+    <w:p>
+      <w:pPr>
+        <w:rPr>
+          <w:rFonts w:ascii="Times New Roman" w:eastAsia="Times New Roman" w:hAnsi="Times New Roman" w:cs="Times New Roman"/>
+          <w:sz w:val="24"/>
+          <w:szCs w:val="24"/>
+        </w:rPr>
+      </w:pPr>
+      <w:r>
+        <w:rPr>
+          <w:rFonts w:ascii="Times New Roman" w:eastAsia="Times New Roman" w:hAnsi="Times New Roman" w:cs="Times New Roman"/>
+          <w:sz w:val="24"/>
+          <w:szCs w:val="24"/>
+        </w:rPr>
+        <w:t>Skip green…</w:t>
+      </w:r>
+    </w:p>
+    <w:p>
+      <w:pPr>
+        <w:rPr>
+          <w:rFonts w:ascii="Times New Roman" w:eastAsia="Times New Roman" w:hAnsi="Times New Roman" w:cs="Times New Roman"/>
+          <w:sz w:val="24"/>
+          <w:szCs w:val="24"/>
+        </w:rPr>
+      </w:pPr>
+      <w:r>
+        <w:rPr>
+          <w:rFonts w:ascii="Times New Roman" w:eastAsia="Times New Roman" w:hAnsi="Times New Roman" w:cs="Times New Roman"/>
+          <w:sz w:val="24"/>
+          <w:szCs w:val="24"/>
+        </w:rPr>
+        <w:t>Delta – Blue</w:t>
+      </w:r>
+    </w:p>
+    <w:p>
+      <w:pPr>
+        <w:rPr>
+          <w:rFonts w:ascii="Times New Roman" w:eastAsia="Times New Roman" w:hAnsi="Times New Roman" w:cs="Times New Roman"/>
+          <w:sz w:val="24"/>
+          <w:szCs w:val="24"/>
+        </w:rPr>
+      </w:pPr>
+      <w:r>
+        <w:rPr>
+          <w:rFonts w:ascii="Times New Roman" w:eastAsia="Times New Roman" w:hAnsi="Times New Roman" w:cs="Times New Roman"/>
+          <w:sz w:val="24"/>
+          <w:szCs w:val="24"/>
+        </w:rPr>
+        <w:t>Echo – Violet</w:t>
+      </w:r>
+    </w:p>
+    <w:p>
+      <w:pPr>
+        <w:rPr>
+          <w:rFonts w:ascii="Times New Roman" w:eastAsia="Times New Roman" w:hAnsi="Times New Roman" w:cs="Times New Roman"/>
+          <w:b/>
+          <w:sz w:val="24"/>
+          <w:szCs w:val="24"/>
+        </w:rPr>
+      </w:pPr>
+      <w:r>
+        <w:rPr>
+          <w:rFonts w:ascii="Times New Roman" w:eastAsia="Times New Roman" w:hAnsi="Times New Roman" w:cs="Times New Roman"/>
+          <w:b/>
+          <w:sz w:val="24"/>
+          <w:szCs w:val="24"/>
+          <w:highlight w:val="white"/>
+        </w:rPr>
+        <w:t xml:space="preserve">Date: </w:t>
+      </w:r>
+      <w:r>
+        <w:rPr>
+          <w:rFonts w:ascii="Times New Roman" w:eastAsia="Times New Roman" w:hAnsi="Times New Roman" w:cs="Times New Roman"/>
+          <w:b/>
+          <w:sz w:val="24"/>
+          <w:szCs w:val="24"/>
+        </w:rPr>
+        <w:t xml:space="preserve">January </w:t>
+      </w:r>
+      <w:r>
+        <w:rPr>
+          <w:rFonts w:ascii="Times New Roman" w:eastAsia="Times New Roman" w:hAnsi="Times New Roman" w:cs="Times New Roman"/>
+          <w:b/>
+          <w:sz w:val="24"/>
+          <w:szCs w:val="24"/>
+        </w:rPr>
+        <w:t>23</w:t>
+      </w:r>
+      <w:r>
+        <w:rPr>
+          <w:rFonts w:ascii="Times New Roman" w:eastAsia="Times New Roman" w:hAnsi="Times New Roman" w:cs="Times New Roman"/>
+          <w:b/>
+          <w:sz w:val="24"/>
+          <w:szCs w:val="24"/>
+        </w:rPr>
+        <w:t>, 2017</w:t>
+      </w:r>
+    </w:p>
+    <w:p>
+      <w:pPr>
+        <w:rPr>
+          <w:rFonts w:ascii="Times New Roman" w:eastAsia="Times New Roman" w:hAnsi="Times New Roman" w:cs="Times New Roman"/>
+          <w:sz w:val="24"/>
+          <w:szCs w:val="24"/>
+        </w:rPr>
+      </w:pPr>
+      <w:r>
+        <w:rPr>
+          <w:rFonts w:ascii="Times New Roman" w:eastAsia="Times New Roman" w:hAnsi="Times New Roman" w:cs="Times New Roman"/>
+          <w:sz w:val="24"/>
+          <w:szCs w:val="24"/>
+        </w:rPr>
+        <w:t>Spent the past week trying to get a tracking matlab code running. I think I have something decent working for a single robot, but I need to test it with multiple robots today.</w:t>
+      </w:r>
+      <w:r>
+        <w:rPr>
+          <w:rFonts w:ascii="Times New Roman" w:eastAsia="Times New Roman" w:hAnsi="Times New Roman" w:cs="Times New Roman"/>
+          <w:sz w:val="24"/>
+          <w:szCs w:val="24"/>
+        </w:rPr>
+        <w:t xml:space="preserve"> Student Dave has a Youtube channel that covers topics such as the Kalman Filter and the Hungarian Algorithm to track robots that might be useful.</w:t>
+      </w:r>
+    </w:p>
+    <w:p>
+      <w:pPr>
+        <w:rPr>
+          <w:rFonts w:ascii="Times New Roman" w:eastAsia="Times New Roman" w:hAnsi="Times New Roman" w:cs="Times New Roman"/>
+          <w:sz w:val="24"/>
+          <w:szCs w:val="24"/>
+        </w:rPr>
+      </w:pPr>
+      <w:r>
+        <w:rPr>
+          <w:rFonts w:ascii="Times New Roman" w:eastAsia="Times New Roman" w:hAnsi="Times New Roman" w:cs="Times New Roman"/>
+          <w:sz w:val="24"/>
+          <w:szCs w:val="24"/>
+        </w:rPr>
+        <w:lastRenderedPageBreak/>
+        <w:t>Implemented both algorithms from Jennifer and Student Dave. I think Jennifer’s code is better for what we are hoping to do. The predictive stuff of Student Dave’s approach introduces more errors than it prevents.</w:t>
+      </w:r>
+    </w:p>
+    <w:p>
+      <w:pPr>
+        <w:rPr>
+          <w:rFonts w:ascii="Times New Roman" w:eastAsia="Times New Roman" w:hAnsi="Times New Roman" w:cs="Times New Roman"/>
+          <w:sz w:val="24"/>
+          <w:szCs w:val="24"/>
+        </w:rPr>
+      </w:pPr>
+    </w:p>
+    <w:p>
+      <w:pPr>
+        <w:rPr>
+          <w:rFonts w:ascii="Times New Roman" w:eastAsia="Times New Roman" w:hAnsi="Times New Roman" w:cs="Times New Roman"/>
+          <w:b/>
+          <w:sz w:val="24"/>
+          <w:szCs w:val="24"/>
+        </w:rPr>
+      </w:pPr>
+      <w:r>
+        <w:rPr>
+          <w:rFonts w:ascii="Times New Roman" w:eastAsia="Times New Roman" w:hAnsi="Times New Roman" w:cs="Times New Roman"/>
+          <w:b/>
+          <w:sz w:val="24"/>
+          <w:szCs w:val="24"/>
+          <w:highlight w:val="white"/>
+        </w:rPr>
+        <w:t xml:space="preserve">Date: </w:t>
+      </w:r>
+      <w:r>
+        <w:rPr>
+          <w:rFonts w:ascii="Times New Roman" w:eastAsia="Times New Roman" w:hAnsi="Times New Roman" w:cs="Times New Roman"/>
+          <w:b/>
+          <w:sz w:val="24"/>
+          <w:szCs w:val="24"/>
+        </w:rPr>
+        <w:t xml:space="preserve">January </w:t>
+      </w:r>
+      <w:r>
+        <w:rPr>
+          <w:rFonts w:ascii="Times New Roman" w:eastAsia="Times New Roman" w:hAnsi="Times New Roman" w:cs="Times New Roman"/>
+          <w:b/>
+          <w:sz w:val="24"/>
+          <w:szCs w:val="24"/>
+        </w:rPr>
+        <w:t>24</w:t>
+      </w:r>
+      <w:r>
+        <w:rPr>
+          <w:rFonts w:ascii="Times New Roman" w:eastAsia="Times New Roman" w:hAnsi="Times New Roman" w:cs="Times New Roman"/>
+          <w:b/>
+          <w:sz w:val="24"/>
+          <w:szCs w:val="24"/>
+        </w:rPr>
+        <w:t>, 2017</w:t>
+      </w:r>
+    </w:p>
+    <w:p>
+      <w:pPr>
+        <w:rPr>
+          <w:rFonts w:ascii="Times New Roman" w:eastAsia="Times New Roman" w:hAnsi="Times New Roman" w:cs="Times New Roman"/>
+          <w:sz w:val="24"/>
+          <w:szCs w:val="24"/>
+        </w:rPr>
+      </w:pPr>
+      <w:r>
+        <w:rPr>
+          <w:rFonts w:ascii="Times New Roman" w:eastAsia="Times New Roman" w:hAnsi="Times New Roman" w:cs="Times New Roman"/>
+          <w:sz w:val="24"/>
+          <w:szCs w:val="24"/>
+        </w:rPr>
+        <w:t>I like Jennifer’s method of tracking the most. I want to set up a trial with three robots to see how it does.</w:t>
+      </w:r>
+      <w:r>
+        <w:rPr>
+          <w:rFonts w:ascii="Times New Roman" w:eastAsia="Times New Roman" w:hAnsi="Times New Roman" w:cs="Times New Roman"/>
+          <w:sz w:val="24"/>
+          <w:szCs w:val="24"/>
+        </w:rPr>
+        <w:t xml:space="preserve"> The initial video processing is in stDave.m while the tracking is in testRoss.m</w:t>
+      </w:r>
+      <w:r>
+        <w:rPr>
+          <w:rFonts w:ascii="Times New Roman" w:eastAsia="Times New Roman" w:hAnsi="Times New Roman" w:cs="Times New Roman"/>
+          <w:sz w:val="24"/>
+          <w:szCs w:val="24"/>
+        </w:rPr>
+        <w:t>.</w:t>
+      </w:r>
+    </w:p>
+    <w:p>
+      <w:pPr>
+        <w:pStyle w:val="ListParagraph"/>
+        <w:numPr>
+          <w:ilvl w:val="0"/>
+          <w:numId w:val="14"/>
+        </w:numPr>
+        <w:rPr>
+          <w:rFonts w:ascii="Times New Roman" w:eastAsia="Times New Roman" w:hAnsi="Times New Roman" w:cs="Times New Roman"/>
+          <w:sz w:val="24"/>
+          <w:szCs w:val="24"/>
+        </w:rPr>
+      </w:pPr>
+      <w:r>
+        <w:rPr>
+          <w:rFonts w:ascii="Times New Roman" w:eastAsia="Times New Roman" w:hAnsi="Times New Roman" w:cs="Times New Roman"/>
+          <w:sz w:val="24"/>
+          <w:szCs w:val="24"/>
+        </w:rPr>
+        <w:t>Start recording background</w:t>
+      </w:r>
+      <w:r>
+        <w:rPr>
+          <w:rFonts w:ascii="Times New Roman" w:eastAsia="Times New Roman" w:hAnsi="Times New Roman" w:cs="Times New Roman"/>
+          <w:sz w:val="24"/>
+          <w:szCs w:val="24"/>
+        </w:rPr>
+        <w:t xml:space="preserve">z </w:t>
+      </w:r>
+      <w:r>
+        <w:rPr>
+          <w:rFonts w:ascii="Times New Roman" w:eastAsia="Times New Roman" w:hAnsi="Times New Roman" w:cs="Times New Roman"/>
+          <w:sz w:val="24"/>
+          <w:szCs w:val="24"/>
+        </w:rPr>
+        <w:t>–</w:t>
+      </w:r>
+      <w:r>
+        <w:rPr>
+          <w:rFonts w:ascii="Times New Roman" w:eastAsia="Times New Roman" w:hAnsi="Times New Roman" w:cs="Times New Roman"/>
+          <w:sz w:val="24"/>
+          <w:szCs w:val="24"/>
+        </w:rPr>
+        <w:t xml:space="preserve"> </w:t>
+      </w:r>
+      <w:r>
+        <w:rPr>
+          <w:rFonts w:ascii="Times New Roman" w:eastAsia="Times New Roman" w:hAnsi="Times New Roman" w:cs="Times New Roman"/>
+          <w:sz w:val="24"/>
+          <w:szCs w:val="24"/>
+        </w:rPr>
+        <w:t>done</w:t>
+      </w:r>
+    </w:p>
+    <w:p>
+      <w:pPr>
+        <w:pStyle w:val="ListParagraph"/>
+        <w:numPr>
+          <w:ilvl w:val="0"/>
+          <w:numId w:val="14"/>
+        </w:numPr>
+        <w:rPr>
+          <w:rFonts w:ascii="Times New Roman" w:eastAsia="Times New Roman" w:hAnsi="Times New Roman" w:cs="Times New Roman"/>
+          <w:sz w:val="24"/>
+          <w:szCs w:val="24"/>
+        </w:rPr>
+      </w:pPr>
+      <w:r>
+        <w:rPr>
+          <w:rFonts w:ascii="Times New Roman" w:eastAsia="Times New Roman" w:hAnsi="Times New Roman" w:cs="Times New Roman"/>
+          <w:sz w:val="24"/>
+          <w:szCs w:val="24"/>
+        </w:rPr>
+        <w:t>Start charging batteries</w:t>
+      </w:r>
+      <w:r>
+        <w:rPr>
+          <w:rFonts w:ascii="Times New Roman" w:eastAsia="Times New Roman" w:hAnsi="Times New Roman" w:cs="Times New Roman"/>
+          <w:sz w:val="24"/>
+          <w:szCs w:val="24"/>
+        </w:rPr>
+        <w:t xml:space="preserve"> </w:t>
+      </w:r>
+      <w:r>
+        <w:rPr>
+          <w:rFonts w:ascii="Times New Roman" w:eastAsia="Times New Roman" w:hAnsi="Times New Roman" w:cs="Times New Roman"/>
+          <w:sz w:val="24"/>
+          <w:szCs w:val="24"/>
+        </w:rPr>
+        <w:t>–</w:t>
+      </w:r>
+      <w:r>
+        <w:rPr>
+          <w:rFonts w:ascii="Times New Roman" w:eastAsia="Times New Roman" w:hAnsi="Times New Roman" w:cs="Times New Roman"/>
+          <w:sz w:val="24"/>
+          <w:szCs w:val="24"/>
+        </w:rPr>
+        <w:t xml:space="preserve"> </w:t>
+      </w:r>
+      <w:r>
+        <w:rPr>
+          <w:rFonts w:ascii="Times New Roman" w:eastAsia="Times New Roman" w:hAnsi="Times New Roman" w:cs="Times New Roman"/>
+          <w:sz w:val="24"/>
+          <w:szCs w:val="24"/>
+        </w:rPr>
+        <w:t xml:space="preserve">done </w:t>
+      </w:r>
+    </w:p>
+    <w:p>
+      <w:pPr>
+        <w:pStyle w:val="ListParagraph"/>
+        <w:numPr>
+          <w:ilvl w:val="0"/>
+          <w:numId w:val="14"/>
+        </w:numPr>
+        <w:rPr>
+          <w:rFonts w:ascii="Times New Roman" w:eastAsia="Times New Roman" w:hAnsi="Times New Roman" w:cs="Times New Roman"/>
+          <w:sz w:val="24"/>
+          <w:szCs w:val="24"/>
+        </w:rPr>
+      </w:pPr>
+      <w:r>
+        <w:rPr>
+          <w:rFonts w:ascii="Times New Roman" w:eastAsia="Times New Roman" w:hAnsi="Times New Roman" w:cs="Times New Roman"/>
+          <w:sz w:val="24"/>
+          <w:szCs w:val="24"/>
+        </w:rPr>
+        <w:t>Upload</w:t>
+      </w:r>
+      <w:r>
+        <w:rPr>
+          <w:rFonts w:ascii="Times New Roman" w:eastAsia="Times New Roman" w:hAnsi="Times New Roman" w:cs="Times New Roman"/>
+          <w:sz w:val="24"/>
+          <w:szCs w:val="24"/>
+        </w:rPr>
+        <w:t xml:space="preserve"> appropriate code to the robots </w:t>
+      </w:r>
+      <w:r>
+        <w:rPr>
+          <w:rFonts w:ascii="Times New Roman" w:eastAsia="Times New Roman" w:hAnsi="Times New Roman" w:cs="Times New Roman"/>
+          <w:sz w:val="24"/>
+          <w:szCs w:val="24"/>
+        </w:rPr>
+        <w:t>–</w:t>
+      </w:r>
+      <w:r>
+        <w:rPr>
+          <w:rFonts w:ascii="Times New Roman" w:eastAsia="Times New Roman" w:hAnsi="Times New Roman" w:cs="Times New Roman"/>
+          <w:sz w:val="24"/>
+          <w:szCs w:val="24"/>
+        </w:rPr>
+        <w:t xml:space="preserve"> running</w:t>
+      </w:r>
+    </w:p>
+    <w:p>
+      <w:pPr>
+        <w:ind w:left="720"/>
+        <w:rPr>
+          <w:rFonts w:ascii="Times New Roman" w:eastAsia="Times New Roman" w:hAnsi="Times New Roman" w:cs="Times New Roman"/>
+          <w:sz w:val="24"/>
+          <w:szCs w:val="24"/>
+        </w:rPr>
+      </w:pPr>
+    </w:p>
+    <w:p>
+      <w:pPr>
+        <w:pStyle w:val="ListParagraph"/>
+        <w:shd w:val="clear" w:color="auto" w:fill="FFFFFF"/>
+        <w:spacing w:after="0" w:line="240" w:lineRule="auto"/>
+        <w:ind w:left="1080"/>
+        <w:rPr>
+          <w:rFonts w:eastAsia="Times New Roman" w:cs="Times New Roman"/>
+          <w:sz w:val="24"/>
+          <w:szCs w:val="24"/>
+        </w:rPr>
+      </w:pPr>
+      <w:r>
+        <w:rPr>
+          <w:rFonts w:eastAsia="Times New Roman" w:cs="Times New Roman"/>
+          <w:sz w:val="24"/>
+          <w:szCs w:val="24"/>
+        </w:rPr>
+        <w:t xml:space="preserve">    0.0331 – </w:t>
+      </w:r>
+      <w:r>
+        <w:rPr>
+          <w:rFonts w:eastAsia="Times New Roman" w:cs="Times New Roman"/>
+          <w:sz w:val="24"/>
+          <w:szCs w:val="24"/>
+        </w:rPr>
+        <w:t>Bravo</w:t>
+      </w:r>
+      <w:r>
+        <w:rPr>
+          <w:rFonts w:eastAsia="Times New Roman" w:cs="Times New Roman"/>
+          <w:sz w:val="24"/>
+          <w:szCs w:val="24"/>
+        </w:rPr>
+        <w:t xml:space="preserve"> </w:t>
+      </w:r>
+      <w:r>
+        <w:rPr>
+          <w:rFonts w:eastAsia="Times New Roman" w:cs="Times New Roman"/>
+          <w:sz w:val="24"/>
+          <w:szCs w:val="24"/>
+        </w:rPr>
+        <w:t xml:space="preserve">– done </w:t>
+      </w:r>
+    </w:p>
+    <w:p>
+      <w:pPr>
+        <w:pStyle w:val="ListParagraph"/>
+        <w:shd w:val="clear" w:color="auto" w:fill="FFFFFF"/>
+        <w:spacing w:after="0" w:line="240" w:lineRule="auto"/>
+        <w:ind w:left="1080"/>
+        <w:rPr>
+          <w:rFonts w:eastAsia="Times New Roman" w:cs="Times New Roman"/>
+          <w:sz w:val="24"/>
+          <w:szCs w:val="24"/>
+        </w:rPr>
+      </w:pPr>
+      <w:r>
+        <w:rPr>
+          <w:rFonts w:eastAsia="Times New Roman" w:cs="Times New Roman"/>
+          <w:sz w:val="24"/>
+          <w:szCs w:val="24"/>
+        </w:rPr>
+        <w:t xml:space="preserve"> </w:t>
+      </w:r>
+      <w:r>
+        <w:rPr>
+          <w:rFonts w:eastAsia="Times New Roman" w:cs="Times New Roman"/>
+          <w:sz w:val="24"/>
+          <w:szCs w:val="24"/>
+        </w:rPr>
+        <w:t xml:space="preserve">   0.2161 – </w:t>
+      </w:r>
+      <w:r>
+        <w:rPr>
+          <w:rFonts w:eastAsia="Times New Roman" w:cs="Times New Roman"/>
+          <w:sz w:val="24"/>
+          <w:szCs w:val="24"/>
+        </w:rPr>
+        <w:t>Echo</w:t>
+      </w:r>
+      <w:r>
+        <w:rPr>
+          <w:rFonts w:eastAsia="Times New Roman" w:cs="Times New Roman"/>
+          <w:sz w:val="24"/>
+          <w:szCs w:val="24"/>
+        </w:rPr>
+        <w:t xml:space="preserve"> – done </w:t>
+      </w:r>
+    </w:p>
+    <w:p>
+      <w:pPr>
+        <w:pStyle w:val="ListParagraph"/>
+        <w:shd w:val="clear" w:color="auto" w:fill="FFFFFF"/>
+        <w:spacing w:after="0" w:line="240" w:lineRule="auto"/>
+        <w:ind w:left="1080"/>
+        <w:rPr>
+          <w:rFonts w:eastAsia="Times New Roman" w:cs="Times New Roman"/>
+          <w:sz w:val="24"/>
+          <w:szCs w:val="24"/>
+        </w:rPr>
+      </w:pPr>
+      <w:r>
+        <w:rPr>
+          <w:rFonts w:eastAsia="Times New Roman" w:cs="Times New Roman"/>
+          <w:sz w:val="24"/>
+          <w:szCs w:val="24"/>
+        </w:rPr>
+        <w:t>    0.7507 – Charlie</w:t>
+      </w:r>
+      <w:r>
+        <w:rPr>
+          <w:rFonts w:eastAsia="Times New Roman" w:cs="Times New Roman"/>
+          <w:sz w:val="24"/>
+          <w:szCs w:val="24"/>
+        </w:rPr>
+        <w:t xml:space="preserve"> – done </w:t>
+      </w:r>
+    </w:p>
+    <w:p>
+      <w:pPr>
+        <w:rPr>
+          <w:rFonts w:ascii="Times New Roman" w:eastAsia="Times New Roman" w:hAnsi="Times New Roman" w:cs="Times New Roman"/>
+          <w:sz w:val="24"/>
+          <w:szCs w:val="24"/>
+        </w:rPr>
+      </w:pPr>
+    </w:p>
+    <w:p>
+      <w:pPr>
+        <w:rPr>
+          <w:rFonts w:ascii="Times New Roman" w:eastAsia="Times New Roman" w:hAnsi="Times New Roman" w:cs="Times New Roman"/>
+          <w:sz w:val="24"/>
+          <w:szCs w:val="24"/>
+        </w:rPr>
+      </w:pPr>
+      <w:r>
+        <w:rPr>
+          <w:rFonts w:ascii="Times New Roman" w:eastAsia="Times New Roman" w:hAnsi="Times New Roman" w:cs="Times New Roman"/>
+          <w:sz w:val="24"/>
+          <w:szCs w:val="24"/>
+        </w:rPr>
+        <w:t>Currently running and recording!</w:t>
+      </w:r>
+      <w:r>
+        <w:rPr>
+          <w:rFonts w:ascii="Times New Roman" w:eastAsia="Times New Roman" w:hAnsi="Times New Roman" w:cs="Times New Roman"/>
+          <w:sz w:val="24"/>
+          <w:szCs w:val="24"/>
+        </w:rPr>
+        <w:t xml:space="preserve"> - done</w:t>
+      </w:r>
+    </w:p>
+    <w:p>
+      <w:pPr>
+        <w:rPr>
+          <w:rFonts w:ascii="Times New Roman" w:eastAsia="Times New Roman" w:hAnsi="Times New Roman" w:cs="Times New Roman"/>
+          <w:sz w:val="24"/>
+          <w:szCs w:val="24"/>
+        </w:rPr>
+      </w:pPr>
+    </w:p>
+    <w:p>
+      <w:pPr>
+        <w:rPr>
+          <w:rFonts w:ascii="Times New Roman" w:eastAsia="Times New Roman" w:hAnsi="Times New Roman" w:cs="Times New Roman"/>
+          <w:sz w:val="24"/>
+          <w:szCs w:val="24"/>
+        </w:rPr>
+      </w:pPr>
+      <w:r>
+        <w:rPr>
+          <w:rFonts w:ascii="Times New Roman" w:eastAsia="Times New Roman" w:hAnsi="Times New Roman" w:cs="Times New Roman"/>
+          <w:sz w:val="24"/>
+          <w:szCs w:val="24"/>
+        </w:rPr>
+        <w:t>Code stuff:</w:t>
+      </w:r>
+    </w:p>
+    <w:p>
+      <w:pPr>
+        <w:pStyle w:val="ListParagraph"/>
+        <w:numPr>
+          <w:ilvl w:val="0"/>
+          <w:numId w:val="7"/>
+        </w:numPr>
+        <w:rPr>
+          <w:rFonts w:ascii="Times New Roman" w:eastAsia="Times New Roman" w:hAnsi="Times New Roman" w:cs="Times New Roman"/>
+          <w:sz w:val="24"/>
+          <w:szCs w:val="24"/>
+        </w:rPr>
+      </w:pPr>
+      <w:r>
+        <w:rPr>
+          <w:rFonts w:ascii="Times New Roman" w:eastAsia="Times New Roman" w:hAnsi="Times New Roman" w:cs="Times New Roman"/>
+          <w:sz w:val="24"/>
+          <w:szCs w:val="24"/>
+        </w:rPr>
+        <w:t>Set time to always have a decimal</w:t>
+      </w:r>
+      <w:r>
+        <w:rPr>
+          <w:rFonts w:ascii="Times New Roman" w:eastAsia="Times New Roman" w:hAnsi="Times New Roman" w:cs="Times New Roman"/>
+          <w:sz w:val="24"/>
+          <w:szCs w:val="24"/>
+        </w:rPr>
+        <w:t xml:space="preserve"> – Done </w:t>
+      </w:r>
+    </w:p>
+    <w:p>
+      <w:pPr>
+        <w:pStyle w:val="ListParagraph"/>
+        <w:numPr>
+          <w:ilvl w:val="0"/>
+          <w:numId w:val="7"/>
+        </w:numPr>
+        <w:rPr>
+          <w:rFonts w:ascii="Times New Roman" w:eastAsia="Times New Roman" w:hAnsi="Times New Roman" w:cs="Times New Roman"/>
+          <w:sz w:val="24"/>
+          <w:szCs w:val="24"/>
+        </w:rPr>
+      </w:pPr>
+      <w:r>
+        <w:rPr>
+          <w:rFonts w:ascii="Times New Roman" w:eastAsia="Times New Roman" w:hAnsi="Times New Roman" w:cs="Times New Roman"/>
+          <w:sz w:val="24"/>
+          <w:szCs w:val="24"/>
+        </w:rPr>
+        <w:t>Add the word “Frame” to the frame counter</w:t>
+      </w:r>
+      <w:r>
+        <w:rPr>
+          <w:rFonts w:ascii="Times New Roman" w:eastAsia="Times New Roman" w:hAnsi="Times New Roman" w:cs="Times New Roman"/>
+          <w:sz w:val="24"/>
+          <w:szCs w:val="24"/>
+        </w:rPr>
+        <w:t xml:space="preserve"> – Done </w:t>
+      </w:r>
+    </w:p>
+    <w:p>
+      <w:pPr>
+        <w:rPr>
+          <w:rFonts w:ascii="Times New Roman" w:eastAsia="Times New Roman" w:hAnsi="Times New Roman" w:cs="Times New Roman"/>
+          <w:sz w:val="24"/>
+          <w:szCs w:val="24"/>
+        </w:rPr>
+      </w:pPr>
+      <w:r>
+        <w:rPr>
+          <w:rFonts w:ascii="Times New Roman" w:eastAsia="Times New Roman" w:hAnsi="Times New Roman" w:cs="Times New Roman"/>
+          <w:sz w:val="24"/>
+          <w:szCs w:val="24"/>
+        </w:rPr>
+        <w:t>I think I found one of the issues with the robot turning. I must have accidentally copy-and-pasted an incorrect snippet of code which meant the robots no longer tried turning both directions.</w:t>
+      </w:r>
+      <w:r>
+        <w:rPr>
+          <w:rFonts w:ascii="Times New Roman" w:eastAsia="Times New Roman" w:hAnsi="Times New Roman" w:cs="Times New Roman"/>
+          <w:sz w:val="24"/>
+          <w:szCs w:val="24"/>
+        </w:rPr>
+        <w:t xml:space="preserve"> There is also some inconsistency in the nomenclature for the goingIn/goingOut/exitTunnel</w:t>
+      </w:r>
+      <w:r>
+        <w:rPr>
+          <w:rFonts w:ascii="Times New Roman" w:eastAsia="Times New Roman" w:hAnsi="Times New Roman" w:cs="Times New Roman"/>
+          <w:b/>
+          <w:sz w:val="24"/>
+          <w:szCs w:val="24"/>
+        </w:rPr>
+        <w:t>Mode</w:t>
+      </w:r>
+      <w:r>
+        <w:rPr>
+          <w:rFonts w:ascii="Times New Roman" w:eastAsia="Times New Roman" w:hAnsi="Times New Roman" w:cs="Times New Roman"/>
+          <w:sz w:val="24"/>
+          <w:szCs w:val="24"/>
+        </w:rPr>
+        <w:t xml:space="preserve"> Boolean values which I had messed up in CapacitiveSensor.cpp. </w:t>
+      </w:r>
+    </w:p>
+    <w:p>
+      <w:pPr>
+        <w:rPr>
+          <w:rFonts w:ascii="Times New Roman" w:eastAsia="Times New Roman" w:hAnsi="Times New Roman" w:cs="Times New Roman"/>
+          <w:sz w:val="24"/>
+          <w:szCs w:val="24"/>
+        </w:rPr>
+      </w:pPr>
+    </w:p>
+    <w:p>
+      <w:pPr>
+        <w:rPr>
+          <w:rFonts w:ascii="Times New Roman" w:eastAsia="Times New Roman" w:hAnsi="Times New Roman" w:cs="Times New Roman"/>
+          <w:sz w:val="24"/>
+          <w:szCs w:val="24"/>
+        </w:rPr>
+      </w:pPr>
+      <w:r>
+        <w:rPr>
+          <w:rFonts w:ascii="Times New Roman" w:eastAsia="Times New Roman" w:hAnsi="Times New Roman" w:cs="Times New Roman"/>
+          <w:sz w:val="24"/>
+          <w:szCs w:val="24"/>
+        </w:rPr>
+        <w:t>The robots have started resetting after contacting the charging wires. Has something changed?</w:t>
+      </w:r>
+    </w:p>
+    <w:p>
+      <w:pPr>
+        <w:rPr>
+          <w:rFonts w:ascii="Times New Roman" w:eastAsia="Times New Roman" w:hAnsi="Times New Roman" w:cs="Times New Roman"/>
+          <w:sz w:val="24"/>
+          <w:szCs w:val="24"/>
+        </w:rPr>
+      </w:pPr>
+      <w:r>
+        <w:rPr>
+          <w:rFonts w:ascii="Times New Roman" w:eastAsia="Times New Roman" w:hAnsi="Times New Roman" w:cs="Times New Roman"/>
+          <w:sz w:val="24"/>
+          <w:szCs w:val="24"/>
+        </w:rPr>
+        <w:t>I wonder if I need to ground the capacitive sensor to the battery.</w:t>
+      </w:r>
+    </w:p>
+    <w:p>
+      <w:pPr>
+        <w:rPr>
+          <w:rFonts w:ascii="Times New Roman" w:eastAsia="Times New Roman" w:hAnsi="Times New Roman" w:cs="Times New Roman"/>
+          <w:sz w:val="24"/>
+          <w:szCs w:val="24"/>
+        </w:rPr>
+      </w:pPr>
+      <w:r>
+        <w:rPr>
+          <w:rFonts w:ascii="Times New Roman" w:eastAsia="Times New Roman" w:hAnsi="Times New Roman" w:cs="Times New Roman"/>
+          <w:sz w:val="24"/>
+          <w:szCs w:val="24"/>
+        </w:rPr>
+        <w:t>3d voxels as the structuring element?</w:t>
+      </w:r>
+    </w:p>
+    <w:p>
+      <w:pPr>
+        <w:rPr>
+          <w:rFonts w:ascii="Times New Roman" w:eastAsia="Times New Roman" w:hAnsi="Times New Roman" w:cs="Times New Roman"/>
+          <w:sz w:val="24"/>
+          <w:szCs w:val="24"/>
+        </w:rPr>
+      </w:pPr>
+      <w:r>
+        <w:rPr>
+          <w:rFonts w:ascii="Times New Roman" w:eastAsia="Times New Roman" w:hAnsi="Times New Roman" w:cs="Times New Roman"/>
+          <w:sz w:val="24"/>
+          <w:szCs w:val="24"/>
+        </w:rPr>
+        <w:t>Increase f</w:t>
+      </w:r>
+      <w:r>
+        <w:rPr>
+          <w:rFonts w:ascii="Times New Roman" w:eastAsia="Times New Roman" w:hAnsi="Times New Roman" w:cs="Times New Roman"/>
+          <w:sz w:val="24"/>
+          <w:szCs w:val="24"/>
+        </w:rPr>
+        <w:t>r</w:t>
+      </w:r>
+      <w:r>
+        <w:rPr>
+          <w:rFonts w:ascii="Times New Roman" w:eastAsia="Times New Roman" w:hAnsi="Times New Roman" w:cs="Times New Roman"/>
+          <w:sz w:val="24"/>
+          <w:szCs w:val="24"/>
+        </w:rPr>
+        <w:t>ame rate and incr</w:t>
+      </w:r>
+      <w:r>
+        <w:rPr>
+          <w:rFonts w:ascii="Times New Roman" w:eastAsia="Times New Roman" w:hAnsi="Times New Roman" w:cs="Times New Roman"/>
+          <w:sz w:val="24"/>
+          <w:szCs w:val="24"/>
+        </w:rPr>
+        <w:t>e</w:t>
+      </w:r>
+      <w:r>
+        <w:rPr>
+          <w:rFonts w:ascii="Times New Roman" w:eastAsia="Times New Roman" w:hAnsi="Times New Roman" w:cs="Times New Roman"/>
+          <w:sz w:val="24"/>
+          <w:szCs w:val="24"/>
+        </w:rPr>
+        <w:t>ase</w:t>
+      </w:r>
+      <w:r>
+        <w:rPr>
+          <w:rFonts w:ascii="Times New Roman" w:eastAsia="Times New Roman" w:hAnsi="Times New Roman" w:cs="Times New Roman"/>
+          <w:sz w:val="24"/>
+          <w:szCs w:val="24"/>
+        </w:rPr>
+        <w:t xml:space="preserve"> </w:t>
+      </w:r>
+      <w:r>
+        <w:rPr>
+          <w:rFonts w:ascii="Times New Roman" w:eastAsia="Times New Roman" w:hAnsi="Times New Roman" w:cs="Times New Roman"/>
+          <w:sz w:val="24"/>
+          <w:szCs w:val="24"/>
+        </w:rPr>
+        <w:t>frame rate</w:t>
+      </w:r>
+    </w:p>
+    <w:p>
+      <w:pPr>
+        <w:rPr>
+          <w:rFonts w:ascii="Times New Roman" w:eastAsia="Times New Roman" w:hAnsi="Times New Roman" w:cs="Times New Roman"/>
+          <w:sz w:val="24"/>
+          <w:szCs w:val="24"/>
+        </w:rPr>
+      </w:pPr>
+      <w:r>
+        <w:rPr>
+          <w:rFonts w:ascii="Times New Roman" w:eastAsia="Times New Roman" w:hAnsi="Times New Roman" w:cs="Times New Roman"/>
+          <w:sz w:val="24"/>
+          <w:szCs w:val="24"/>
+        </w:rPr>
+        <w:t>Ru</w:t>
+      </w:r>
+      <w:r>
+        <w:rPr>
+          <w:rFonts w:ascii="Times New Roman" w:eastAsia="Times New Roman" w:hAnsi="Times New Roman" w:cs="Times New Roman"/>
+          <w:sz w:val="24"/>
+          <w:szCs w:val="24"/>
+        </w:rPr>
+        <w:t>n</w:t>
+      </w:r>
+      <w:r>
+        <w:rPr>
+          <w:rFonts w:ascii="Times New Roman" w:eastAsia="Times New Roman" w:hAnsi="Times New Roman" w:cs="Times New Roman"/>
+          <w:sz w:val="24"/>
+          <w:szCs w:val="24"/>
+        </w:rPr>
+        <w:t>ning median of image</w:t>
+      </w:r>
+    </w:p>
+    <w:p>
+      <w:pPr>
+        <w:rPr>
+          <w:rFonts w:ascii="Times New Roman" w:eastAsia="Times New Roman" w:hAnsi="Times New Roman" w:cs="Times New Roman"/>
+          <w:sz w:val="24"/>
+          <w:szCs w:val="24"/>
+        </w:rPr>
+      </w:pPr>
+      <w:r>
+        <w:rPr>
+          <w:rFonts w:ascii="Times New Roman" w:eastAsia="Times New Roman" w:hAnsi="Times New Roman" w:cs="Times New Roman"/>
+          <w:sz w:val="24"/>
+          <w:szCs w:val="24"/>
+        </w:rPr>
+        <w:t>Edg</w:t>
+      </w:r>
+      <w:r>
+        <w:rPr>
+          <w:rFonts w:ascii="Times New Roman" w:eastAsia="Times New Roman" w:hAnsi="Times New Roman" w:cs="Times New Roman"/>
+          <w:sz w:val="24"/>
+          <w:szCs w:val="24"/>
+        </w:rPr>
+        <w:t>e on gaus</w:t>
+      </w:r>
+      <w:r>
+        <w:rPr>
+          <w:rFonts w:ascii="Times New Roman" w:eastAsia="Times New Roman" w:hAnsi="Times New Roman" w:cs="Times New Roman"/>
+          <w:sz w:val="24"/>
+          <w:szCs w:val="24"/>
+        </w:rPr>
+        <w:t>. Dilate and fill</w:t>
+      </w:r>
+      <w:r>
+        <w:rPr>
+          <w:rFonts w:ascii="Times New Roman" w:eastAsia="Times New Roman" w:hAnsi="Times New Roman" w:cs="Times New Roman"/>
+          <w:sz w:val="24"/>
+          <w:szCs w:val="24"/>
+        </w:rPr>
+        <w:t xml:space="preserve"> and then bwlabel from there</w:t>
+      </w:r>
+    </w:p>
+    <w:p>
+      <w:pPr>
+        <w:rPr>
+          <w:rFonts w:ascii="Times New Roman" w:eastAsia="Times New Roman" w:hAnsi="Times New Roman" w:cs="Times New Roman"/>
+          <w:b/>
+          <w:sz w:val="24"/>
+          <w:szCs w:val="24"/>
+        </w:rPr>
+      </w:pPr>
+      <w:r>
+        <w:rPr>
+          <w:rFonts w:ascii="Times New Roman" w:eastAsia="Times New Roman" w:hAnsi="Times New Roman" w:cs="Times New Roman"/>
+          <w:b/>
+          <w:sz w:val="24"/>
+          <w:szCs w:val="24"/>
+          <w:highlight w:val="white"/>
+        </w:rPr>
+        <w:t xml:space="preserve">Date: </w:t>
+      </w:r>
+      <w:r>
+        <w:rPr>
+          <w:rFonts w:ascii="Times New Roman" w:eastAsia="Times New Roman" w:hAnsi="Times New Roman" w:cs="Times New Roman"/>
+          <w:b/>
+          <w:sz w:val="24"/>
+          <w:szCs w:val="24"/>
+        </w:rPr>
+        <w:t xml:space="preserve">January </w:t>
+      </w:r>
+      <w:r>
+        <w:rPr>
+          <w:rFonts w:ascii="Times New Roman" w:eastAsia="Times New Roman" w:hAnsi="Times New Roman" w:cs="Times New Roman"/>
+          <w:b/>
+          <w:sz w:val="24"/>
+          <w:szCs w:val="24"/>
+        </w:rPr>
+        <w:t>24</w:t>
+      </w:r>
+      <w:r>
+        <w:rPr>
+          <w:rFonts w:ascii="Times New Roman" w:eastAsia="Times New Roman" w:hAnsi="Times New Roman" w:cs="Times New Roman"/>
+          <w:b/>
+          <w:sz w:val="24"/>
+          <w:szCs w:val="24"/>
+        </w:rPr>
+        <w:t>, 2017</w:t>
+      </w:r>
+    </w:p>
+    <w:p>
+      <w:pPr>
+        <w:rPr>
+          <w:rFonts w:ascii="Times New Roman" w:eastAsia="Times New Roman" w:hAnsi="Times New Roman" w:cs="Times New Roman"/>
+          <w:sz w:val="24"/>
+          <w:szCs w:val="24"/>
+        </w:rPr>
+      </w:pPr>
+      <w:r>
+        <w:rPr>
+          <w:rFonts w:ascii="Times New Roman" w:eastAsia="Times New Roman" w:hAnsi="Times New Roman" w:cs="Times New Roman"/>
+          <w:sz w:val="24"/>
+          <w:szCs w:val="24"/>
+        </w:rPr>
+        <w:lastRenderedPageBreak/>
+        <w:t>Robots will reset when they touch a resting robot, and then reset on all contacts afterwards.</w:t>
+      </w:r>
+    </w:p>
+    <w:p>
+      <w:pPr>
+        <w:rPr>
+          <w:rFonts w:ascii="Times New Roman" w:eastAsia="Times New Roman" w:hAnsi="Times New Roman" w:cs="Times New Roman"/>
+          <w:sz w:val="24"/>
+          <w:szCs w:val="24"/>
+        </w:rPr>
+      </w:pPr>
+      <w:r>
+        <w:rPr>
+          <w:rFonts w:ascii="Times New Roman" w:eastAsia="Times New Roman" w:hAnsi="Times New Roman" w:cs="Times New Roman"/>
+          <w:sz w:val="24"/>
+          <w:szCs w:val="24"/>
+        </w:rPr>
+        <w:t>Trying another setup with an increased frame rate and circular markers.</w:t>
+      </w:r>
+      <w:r>
+        <w:rPr>
+          <w:rFonts w:ascii="Times New Roman" w:eastAsia="Times New Roman" w:hAnsi="Times New Roman" w:cs="Times New Roman"/>
+          <w:sz w:val="24"/>
+          <w:szCs w:val="24"/>
+        </w:rPr>
+        <w:t xml:space="preserve"> Might be able to use the hough transform?</w:t>
+      </w:r>
+    </w:p>
+    <w:p>
+      <w:pPr>
+        <w:rPr>
+          <w:rFonts w:ascii="Times New Roman" w:eastAsia="Times New Roman" w:hAnsi="Times New Roman" w:cs="Times New Roman"/>
+          <w:sz w:val="24"/>
+          <w:szCs w:val="24"/>
+        </w:rPr>
+      </w:pPr>
+      <w:r>
+        <w:rPr>
+          <w:rFonts w:ascii="Times New Roman" w:eastAsia="Times New Roman" w:hAnsi="Times New Roman" w:cs="Times New Roman"/>
+          <w:sz w:val="24"/>
+          <w:szCs w:val="24"/>
+        </w:rPr>
+        <w:t>I tried the edge stuff that Jennifer suggested, which worked well at the beginning of the trials, but edges would appear in the granular material after digging. I tried doing a sort of background update which would exclude the regions in which the robots were detected, but the detection regions would not cover the entire robot and then the robot bodies would work their ways into the average.</w:t>
+      </w:r>
+    </w:p>
+    <w:p>
+      <w:pPr>
+        <w:rPr>
+          <w:rFonts w:ascii="Times New Roman" w:eastAsia="Times New Roman" w:hAnsi="Times New Roman" w:cs="Times New Roman"/>
+          <w:sz w:val="24"/>
+          <w:szCs w:val="24"/>
+        </w:rPr>
+      </w:pPr>
+      <w:r>
+        <w:rPr>
+          <w:rFonts w:ascii="Times New Roman" w:eastAsia="Times New Roman" w:hAnsi="Times New Roman" w:cs="Times New Roman"/>
+          <w:sz w:val="24"/>
+          <w:szCs w:val="24"/>
+        </w:rPr>
+        <w:t>Dr. Goldman has suggested just streaming the video to matlab and then getting the XY coordinates of the robots and saving those data at a high frame rate and writing the frames out to another file for actual video output.</w:t>
+      </w:r>
+    </w:p>
+    <w:p>
+      <w:pPr>
+        <w:rPr>
+          <w:rFonts w:ascii="Times New Roman" w:eastAsia="Times New Roman" w:hAnsi="Times New Roman" w:cs="Times New Roman"/>
+          <w:sz w:val="24"/>
+          <w:szCs w:val="24"/>
+        </w:rPr>
+      </w:pPr>
+      <w:r>
+        <w:rPr>
+          <w:rFonts w:ascii="Times New Roman" w:eastAsia="Times New Roman" w:hAnsi="Times New Roman" w:cs="Times New Roman"/>
+          <w:sz w:val="24"/>
+          <w:szCs w:val="24"/>
+        </w:rPr>
+        <w:t>Look at HSV and talk to Bahni about QR code.</w:t>
+      </w:r>
+    </w:p>
+    <w:p>
+      <w:pPr>
+        <w:rPr>
+          <w:rFonts w:ascii="Times New Roman" w:eastAsia="Times New Roman" w:hAnsi="Times New Roman" w:cs="Times New Roman"/>
+          <w:sz w:val="24"/>
+          <w:szCs w:val="24"/>
+        </w:rPr>
+      </w:pPr>
+      <w:r>
+        <w:rPr>
+          <w:rFonts w:ascii="Times New Roman" w:eastAsia="Times New Roman" w:hAnsi="Times New Roman" w:cs="Times New Roman"/>
+          <w:sz w:val="24"/>
+          <w:szCs w:val="24"/>
+        </w:rPr>
+        <w:t>Reversal when not see pink, contact, and facing in.</w:t>
+      </w:r>
+    </w:p>
+    <w:p>
+      <w:pPr>
+        <w:rPr>
+          <w:rFonts w:ascii="Times New Roman" w:eastAsia="Times New Roman" w:hAnsi="Times New Roman" w:cs="Times New Roman"/>
+          <w:b/>
+          <w:sz w:val="24"/>
+          <w:szCs w:val="24"/>
+        </w:rPr>
+      </w:pPr>
+      <w:r>
+        <w:rPr>
+          <w:rFonts w:ascii="Times New Roman" w:eastAsia="Times New Roman" w:hAnsi="Times New Roman" w:cs="Times New Roman"/>
+          <w:b/>
+          <w:sz w:val="24"/>
+          <w:szCs w:val="24"/>
+          <w:highlight w:val="white"/>
+        </w:rPr>
+        <w:t xml:space="preserve">Date: </w:t>
+      </w:r>
+      <w:r>
+        <w:rPr>
+          <w:rFonts w:ascii="Times New Roman" w:eastAsia="Times New Roman" w:hAnsi="Times New Roman" w:cs="Times New Roman"/>
+          <w:b/>
+          <w:sz w:val="24"/>
+          <w:szCs w:val="24"/>
+        </w:rPr>
+        <w:t xml:space="preserve">January </w:t>
+      </w:r>
+      <w:r>
+        <w:rPr>
+          <w:rFonts w:ascii="Times New Roman" w:eastAsia="Times New Roman" w:hAnsi="Times New Roman" w:cs="Times New Roman"/>
+          <w:b/>
+          <w:sz w:val="24"/>
+          <w:szCs w:val="24"/>
+        </w:rPr>
+        <w:t>2</w:t>
+      </w:r>
+      <w:r>
+        <w:rPr>
+          <w:rFonts w:ascii="Times New Roman" w:eastAsia="Times New Roman" w:hAnsi="Times New Roman" w:cs="Times New Roman"/>
+          <w:b/>
+          <w:sz w:val="24"/>
+          <w:szCs w:val="24"/>
+        </w:rPr>
+        <w:t>6</w:t>
+      </w:r>
+      <w:r>
+        <w:rPr>
+          <w:rFonts w:ascii="Times New Roman" w:eastAsia="Times New Roman" w:hAnsi="Times New Roman" w:cs="Times New Roman"/>
+          <w:b/>
+          <w:sz w:val="24"/>
+          <w:szCs w:val="24"/>
+        </w:rPr>
+        <w:t>, 2017</w:t>
+      </w:r>
+    </w:p>
+    <w:p>
+      <w:pPr>
+        <w:rPr>
+          <w:rFonts w:ascii="Times New Roman" w:eastAsia="Times New Roman" w:hAnsi="Times New Roman" w:cs="Times New Roman"/>
+          <w:sz w:val="24"/>
+          <w:szCs w:val="24"/>
+        </w:rPr>
+      </w:pPr>
+      <w:r>
+        <w:rPr>
+          <w:rFonts w:ascii="Times New Roman" w:eastAsia="Times New Roman" w:hAnsi="Times New Roman" w:cs="Times New Roman"/>
+          <w:sz w:val="24"/>
+          <w:szCs w:val="24"/>
+        </w:rPr>
+        <w:t>Bahni is using HSV with a kmeans classifier to ID painted ants. Might be able to use this with the construction paper she showed me. Also, never recor</w:t>
+      </w:r>
+      <w:r>
+        <w:rPr>
+          <w:rFonts w:ascii="Times New Roman" w:eastAsia="Times New Roman" w:hAnsi="Times New Roman" w:cs="Times New Roman"/>
+          <w:sz w:val="24"/>
+          <w:szCs w:val="24"/>
+        </w:rPr>
+        <w:t>d at 10 fps. Takes way too long to process.</w:t>
+      </w:r>
+    </w:p>
+    <w:p>
+      <w:pPr>
+        <w:rPr>
+          <w:rFonts w:ascii="Times New Roman" w:eastAsia="Times New Roman" w:hAnsi="Times New Roman" w:cs="Times New Roman"/>
+          <w:sz w:val="24"/>
+          <w:szCs w:val="24"/>
+        </w:rPr>
+      </w:pPr>
+    </w:p>
+    <w:p>
+      <w:pPr>
+        <w:rPr>
+          <w:rFonts w:ascii="Times New Roman" w:eastAsia="Times New Roman" w:hAnsi="Times New Roman" w:cs="Times New Roman"/>
+          <w:sz w:val="24"/>
+          <w:szCs w:val="24"/>
+        </w:rPr>
+      </w:pPr>
+      <w:r>
+        <w:rPr>
+          <w:rFonts w:ascii="Times New Roman" w:eastAsia="Times New Roman" w:hAnsi="Times New Roman" w:cs="Times New Roman"/>
+          <w:sz w:val="24"/>
+          <w:szCs w:val="24"/>
+        </w:rPr>
+        <w:t>So it took 26 minutes to read the images and find the centroids as I went.</w:t>
+      </w:r>
+    </w:p>
+    <w:p>
+      <w:pPr>
+        <w:rPr>
+          <w:rFonts w:ascii="Times New Roman" w:eastAsia="Times New Roman" w:hAnsi="Times New Roman" w:cs="Times New Roman"/>
+          <w:sz w:val="24"/>
+          <w:szCs w:val="24"/>
+        </w:rPr>
+      </w:pPr>
+      <w:r>
+        <w:rPr>
+          <w:rFonts w:ascii="Times New Roman" w:eastAsia="Times New Roman" w:hAnsi="Times New Roman" w:cs="Times New Roman"/>
+          <w:sz w:val="24"/>
+          <w:szCs w:val="24"/>
+        </w:rPr>
+        <w:t xml:space="preserve">Just reading the images in to f_bw </w:t>
+      </w:r>
+      <w:r>
+        <w:rPr>
+          <w:rFonts w:ascii="Times New Roman" w:eastAsia="Times New Roman" w:hAnsi="Times New Roman" w:cs="Times New Roman"/>
+          <w:sz w:val="24"/>
+          <w:szCs w:val="24"/>
+        </w:rPr>
+        <w:t xml:space="preserve">as a grayscale image </w:t>
+      </w:r>
+      <w:r>
+        <w:rPr>
+          <w:rFonts w:ascii="Times New Roman" w:eastAsia="Times New Roman" w:hAnsi="Times New Roman" w:cs="Times New Roman"/>
+          <w:sz w:val="24"/>
+          <w:szCs w:val="24"/>
+        </w:rPr>
+        <w:t xml:space="preserve">takes </w:t>
+      </w:r>
+      <w:r>
+        <w:rPr>
+          <w:rFonts w:ascii="Times New Roman" w:eastAsia="Times New Roman" w:hAnsi="Times New Roman" w:cs="Times New Roman"/>
+          <w:sz w:val="24"/>
+          <w:szCs w:val="24"/>
+        </w:rPr>
+        <w:t>2.7877</w:t>
+      </w:r>
+      <w:r>
+        <w:rPr>
+          <w:rFonts w:ascii="Times New Roman" w:eastAsia="Times New Roman" w:hAnsi="Times New Roman" w:cs="Times New Roman"/>
+          <w:sz w:val="24"/>
+          <w:szCs w:val="24"/>
+        </w:rPr>
+        <w:t xml:space="preserve"> minutes</w:t>
+      </w:r>
+    </w:p>
+    <w:p>
+      <w:pPr>
+        <w:rPr>
+          <w:rFonts w:ascii="Times New Roman" w:eastAsia="Times New Roman" w:hAnsi="Times New Roman" w:cs="Times New Roman"/>
+          <w:sz w:val="24"/>
+          <w:szCs w:val="24"/>
+        </w:rPr>
+      </w:pPr>
+      <w:r>
+        <w:rPr>
+          <w:rFonts w:ascii="Times New Roman" w:eastAsia="Times New Roman" w:hAnsi="Times New Roman" w:cs="Times New Roman"/>
+          <w:sz w:val="24"/>
+          <w:szCs w:val="24"/>
+        </w:rPr>
+        <w:t xml:space="preserve">Just reading the images in to f_bw as a red-band image takes </w:t>
+      </w:r>
+      <w:r>
+        <w:rPr>
+          <w:rFonts w:ascii="Times New Roman" w:eastAsia="Times New Roman" w:hAnsi="Times New Roman" w:cs="Times New Roman"/>
+          <w:sz w:val="24"/>
+          <w:szCs w:val="24"/>
+        </w:rPr>
+        <w:t>2.6207</w:t>
+      </w:r>
+      <w:r>
+        <w:rPr>
+          <w:rFonts w:ascii="Times New Roman" w:eastAsia="Times New Roman" w:hAnsi="Times New Roman" w:cs="Times New Roman"/>
+          <w:sz w:val="24"/>
+          <w:szCs w:val="24"/>
+        </w:rPr>
+        <w:t xml:space="preserve"> minutes</w:t>
+      </w:r>
+    </w:p>
+    <w:p>
+      <w:pPr>
+        <w:rPr>
+          <w:rFonts w:ascii="Times New Roman" w:eastAsia="Times New Roman" w:hAnsi="Times New Roman" w:cs="Times New Roman"/>
+          <w:sz w:val="24"/>
+          <w:szCs w:val="24"/>
+        </w:rPr>
+      </w:pPr>
+      <w:r>
+        <w:rPr>
+          <w:rFonts w:ascii="Times New Roman" w:eastAsia="Times New Roman" w:hAnsi="Times New Roman" w:cs="Times New Roman"/>
+          <w:sz w:val="24"/>
+          <w:szCs w:val="24"/>
+        </w:rPr>
+        <w:t>Matlab’s imfindcircles consistently takes ~0.1sec per frame.</w:t>
+      </w:r>
+    </w:p>
+    <w:p>
+      <w:pPr>
+        <w:rPr>
+          <w:rFonts w:ascii="Times New Roman" w:eastAsia="Times New Roman" w:hAnsi="Times New Roman" w:cs="Times New Roman"/>
+          <w:sz w:val="24"/>
+          <w:szCs w:val="24"/>
+        </w:rPr>
+      </w:pPr>
+    </w:p>
+    <w:p>
+      <w:pPr>
+        <w:rPr>
+          <w:rFonts w:ascii="Times New Roman" w:eastAsia="Times New Roman" w:hAnsi="Times New Roman" w:cs="Times New Roman"/>
+          <w:sz w:val="24"/>
+          <w:szCs w:val="24"/>
+        </w:rPr>
+      </w:pPr>
+      <w:r>
+        <w:rPr>
+          <w:rFonts w:ascii="Times New Roman" w:eastAsia="Times New Roman" w:hAnsi="Times New Roman" w:cs="Times New Roman"/>
+          <w:sz w:val="24"/>
+          <w:szCs w:val="24"/>
+        </w:rPr>
+        <w:t>Initialize</w:t>
+      </w:r>
+    </w:p>
+    <w:p>
+      <w:pPr>
+        <w:rPr>
+          <w:rFonts w:ascii="Times New Roman" w:eastAsia="Times New Roman" w:hAnsi="Times New Roman" w:cs="Times New Roman"/>
+          <w:sz w:val="24"/>
+          <w:szCs w:val="24"/>
+        </w:rPr>
+      </w:pPr>
+      <w:r>
+        <w:rPr>
+          <w:rFonts w:ascii="Times New Roman" w:eastAsia="Times New Roman" w:hAnsi="Times New Roman" w:cs="Times New Roman"/>
+          <w:sz w:val="24"/>
+          <w:szCs w:val="24"/>
+        </w:rPr>
+        <w:t>Read in frames to grayscale array</w:t>
+      </w:r>
+    </w:p>
+    <w:p>
+      <w:pPr>
+        <w:rPr>
+          <w:rFonts w:ascii="Times New Roman" w:eastAsia="Times New Roman" w:hAnsi="Times New Roman" w:cs="Times New Roman"/>
+          <w:b/>
+          <w:sz w:val="24"/>
+          <w:szCs w:val="24"/>
+        </w:rPr>
+      </w:pPr>
+      <w:r>
+        <w:rPr>
+          <w:rFonts w:ascii="Times New Roman" w:eastAsia="Times New Roman" w:hAnsi="Times New Roman" w:cs="Times New Roman"/>
+          <w:b/>
+          <w:sz w:val="24"/>
+          <w:szCs w:val="24"/>
+          <w:highlight w:val="white"/>
+        </w:rPr>
+        <w:t xml:space="preserve">Date: </w:t>
+      </w:r>
+      <w:r>
+        <w:rPr>
+          <w:rFonts w:ascii="Times New Roman" w:eastAsia="Times New Roman" w:hAnsi="Times New Roman" w:cs="Times New Roman"/>
+          <w:b/>
+          <w:sz w:val="24"/>
+          <w:szCs w:val="24"/>
+        </w:rPr>
+        <w:t xml:space="preserve">January </w:t>
+      </w:r>
+      <w:r>
+        <w:rPr>
+          <w:rFonts w:ascii="Times New Roman" w:eastAsia="Times New Roman" w:hAnsi="Times New Roman" w:cs="Times New Roman"/>
+          <w:b/>
+          <w:sz w:val="24"/>
+          <w:szCs w:val="24"/>
+        </w:rPr>
+        <w:t>27</w:t>
+      </w:r>
+      <w:r>
+        <w:rPr>
+          <w:rFonts w:ascii="Times New Roman" w:eastAsia="Times New Roman" w:hAnsi="Times New Roman" w:cs="Times New Roman"/>
+          <w:b/>
+          <w:sz w:val="24"/>
+          <w:szCs w:val="24"/>
+        </w:rPr>
+        <w:t>, 2017</w:t>
+      </w:r>
+    </w:p>
+    <w:p>
+      <w:pPr>
+        <w:rPr>
+          <w:rFonts w:ascii="Times New Roman" w:eastAsia="Times New Roman" w:hAnsi="Times New Roman" w:cs="Times New Roman"/>
+          <w:sz w:val="24"/>
+          <w:szCs w:val="24"/>
+        </w:rPr>
+      </w:pPr>
+      <w:r>
+        <w:rPr>
+          <w:rFonts w:ascii="Times New Roman" w:eastAsia="Times New Roman" w:hAnsi="Times New Roman" w:cs="Times New Roman"/>
+          <w:sz w:val="24"/>
+          <w:szCs w:val="24"/>
+        </w:rPr>
+        <w:t>Regarding the resets on contacts, maybe we need to add in:</w:t>
+      </w:r>
+    </w:p>
+    <w:p>
+      <w:pPr>
+        <w:ind w:firstLine="720"/>
+        <w:rPr>
+          <w:rFonts w:ascii="Times New Roman" w:eastAsia="Times New Roman" w:hAnsi="Times New Roman" w:cs="Times New Roman"/>
+          <w:sz w:val="24"/>
+          <w:szCs w:val="24"/>
+        </w:rPr>
+      </w:pPr>
+      <w:r>
+        <w:rPr>
+          <w:rFonts w:ascii="Times New Roman" w:eastAsia="Times New Roman" w:hAnsi="Times New Roman" w:cs="Times New Roman"/>
+          <w:sz w:val="24"/>
+          <w:szCs w:val="24"/>
+        </w:rPr>
+        <w:t>pinMode(irqpin, INPUT);</w:t>
+      </w:r>
+    </w:p>
+    <w:p>
+      <w:pPr>
+        <w:rPr>
+          <w:rFonts w:ascii="Times New Roman" w:eastAsia="Times New Roman" w:hAnsi="Times New Roman" w:cs="Times New Roman"/>
+          <w:sz w:val="24"/>
+          <w:szCs w:val="24"/>
+        </w:rPr>
+      </w:pPr>
+      <w:r>
+        <w:rPr>
+          <w:rFonts w:ascii="Times New Roman" w:eastAsia="Times New Roman" w:hAnsi="Times New Roman" w:cs="Times New Roman"/>
+          <w:sz w:val="24"/>
+          <w:szCs w:val="24"/>
+        </w:rPr>
+        <w:t>Turn reversal based on a probability ratio for how long they have been going in evaluated at a contact</w:t>
+      </w:r>
+    </w:p>
+    <w:p>
+      <w:pPr>
+        <w:rPr>
+          <w:rFonts w:ascii="Times New Roman" w:eastAsia="Times New Roman" w:hAnsi="Times New Roman" w:cs="Times New Roman"/>
+          <w:sz w:val="24"/>
+          <w:szCs w:val="24"/>
+        </w:rPr>
+      </w:pPr>
+      <w:r>
+        <w:rPr>
+          <w:rFonts w:ascii="Times New Roman" w:eastAsia="Times New Roman" w:hAnsi="Times New Roman" w:cs="Times New Roman"/>
+          <w:sz w:val="24"/>
+          <w:szCs w:val="24"/>
+        </w:rPr>
+        <w:t>(The amount of time they have been going in)/(the time at which they give up) is the probability that they will turn around.</w:t>
+      </w:r>
+    </w:p>
+    <w:p>
+      <w:pPr>
+        <w:rPr>
+          <w:rFonts w:ascii="Times New Roman" w:eastAsia="Times New Roman" w:hAnsi="Times New Roman" w:cs="Times New Roman"/>
+          <w:sz w:val="24"/>
+          <w:szCs w:val="24"/>
+        </w:rPr>
+      </w:pPr>
+    </w:p>
+    <w:p>
+      <w:pPr>
+        <w:rPr>
+          <w:rFonts w:ascii="Times New Roman" w:eastAsia="Times New Roman" w:hAnsi="Times New Roman" w:cs="Times New Roman"/>
+          <w:sz w:val="24"/>
+          <w:szCs w:val="24"/>
+        </w:rPr>
+      </w:pPr>
+      <w:r>
+        <w:rPr>
+          <w:rFonts w:ascii="Times New Roman" w:eastAsia="Times New Roman" w:hAnsi="Times New Roman" w:cs="Times New Roman"/>
+          <w:sz w:val="24"/>
+          <w:szCs w:val="24"/>
+        </w:rPr>
+        <w:t>Heatmap with imagesc() command</w:t>
+      </w:r>
+    </w:p>
+    <w:p>
+      <w:pPr>
+        <w:rPr>
+          <w:rFonts w:ascii="Times New Roman" w:eastAsia="Times New Roman" w:hAnsi="Times New Roman" w:cs="Times New Roman"/>
+          <w:sz w:val="24"/>
+          <w:szCs w:val="24"/>
+        </w:rPr>
+      </w:pPr>
+      <w:r>
+        <w:rPr>
+          <w:rFonts w:ascii="Times New Roman" w:eastAsia="Times New Roman" w:hAnsi="Times New Roman" w:cs="Times New Roman"/>
+          <w:sz w:val="24"/>
+          <w:szCs w:val="24"/>
+        </w:rPr>
+        <w:t>I am happy with the Hough transform method with the white circles. The tracking has not skipped a frame once, which means Jennifer’s tracking algorithm works very well.</w:t>
+      </w:r>
+    </w:p>
+    <w:p>
+      <w:pPr>
+        <w:rPr>
+          <w:rFonts w:ascii="Times New Roman" w:eastAsia="Times New Roman" w:hAnsi="Times New Roman" w:cs="Times New Roman"/>
+          <w:sz w:val="24"/>
+          <w:szCs w:val="24"/>
+        </w:rPr>
+      </w:pPr>
+      <w:r>
+        <w:rPr>
+          <w:rFonts w:ascii="Times New Roman" w:eastAsia="Times New Roman" w:hAnsi="Times New Roman" w:cs="Times New Roman"/>
+          <w:sz w:val="24"/>
+          <w:szCs w:val="24"/>
+        </w:rPr>
+        <w:t>Might want to look at ProcessData.m in Documents/MATLAB/ folder to see how to extract the data from the SIM cards.</w:t>
+      </w:r>
+    </w:p>
+    <w:p>
+      <w:pPr>
+        <w:rPr>
+          <w:rFonts w:ascii="Times New Roman" w:eastAsia="Times New Roman" w:hAnsi="Times New Roman" w:cs="Times New Roman"/>
+          <w:sz w:val="24"/>
+          <w:szCs w:val="24"/>
+        </w:rPr>
+      </w:pPr>
+      <w:r>
+        <w:rPr>
+          <w:rFonts w:ascii="Times New Roman" w:eastAsia="Times New Roman" w:hAnsi="Times New Roman" w:cs="Times New Roman"/>
+          <w:sz w:val="24"/>
+          <w:szCs w:val="24"/>
+        </w:rPr>
+        <w:t>Will showed me how to use the fire colormap, and I made this:</w:t>
+      </w:r>
+    </w:p>
+    <w:p>
+      <w:pPr>
+        <w:jc w:val="center"/>
+        <w:rPr>
+          <w:rFonts w:ascii="Times New Roman" w:eastAsia="Times New Roman" w:hAnsi="Times New Roman" w:cs="Times New Roman"/>
+          <w:sz w:val="24"/>
+          <w:szCs w:val="24"/>
+        </w:rPr>
+      </w:pPr>
+      <w:r>
+        <w:rPr>
+          <w:rFonts w:ascii="Times New Roman" w:eastAsia="Times New Roman" w:hAnsi="Times New Roman" w:cs="Times New Roman"/>
+          <w:noProof/>
+          <w:sz w:val="24"/>
+          <w:szCs w:val="24"/>
+        </w:rPr>
+        <w:drawing>
+          <wp:inline distT="0" distB="0" distL="0" distR="0" wp14:anchorId="02355390" wp14:editId="52D36DBD">
+            <wp:extent cx="5334000" cy="4000500"/>
+            <wp:effectExtent l="0" t="0" r="0" b="0"/>
+            <wp:docPr id="4" name="Picture 4"/>
+            <wp:cNvGraphicFramePr>
+              <a:graphicFrameLocks xmlns:a="http://schemas.openxmlformats.org/drawingml/2006/main" noChangeAspect="1"/>
+            </wp:cNvGraphicFramePr>
+            <a:graphic xmlns:a="http://schemas.openxmlformats.org/drawingml/2006/main">
+              <a:graphicData uri="http://schemas.openxmlformats.org/drawingml/2006/picture">
+                <pic:pic xmlns:pic="http://schemas.openxmlformats.org/drawingml/2006/picture">
+                  <pic:nvPicPr>
+                    <pic:cNvPr id="1" name=""/>
+                    <pic:cNvPicPr/>
+                  </pic:nvPicPr>
+                  <pic:blipFill>
+                    <a:blip r:embed="rId28"/>
+                    <a:stretch>
+                      <a:fillRect/>
+                    </a:stretch>
+                  </pic:blipFill>
+                  <pic:spPr>
+                    <a:xfrm>
+                      <a:off x="0" y="0"/>
+                      <a:ext cx="5334000" cy="4000500"/>
+                    </a:xfrm>
+                    <a:prstGeom prst="rect">
+                      <a:avLst/>
+                    </a:prstGeom>
+                  </pic:spPr>
+                </pic:pic>
+              </a:graphicData>
+            </a:graphic>
+          </wp:inline>
+        </w:drawing>
+      </w:r>
+    </w:p>
+    <w:p>
+      <w:pPr>
+        <w:rPr>
+          <w:rFonts w:ascii="Times New Roman" w:eastAsia="Times New Roman" w:hAnsi="Times New Roman" w:cs="Times New Roman"/>
+          <w:sz w:val="24"/>
+          <w:szCs w:val="24"/>
+        </w:rPr>
+      </w:pPr>
+      <w:r>
+        <w:rPr>
+          <w:rFonts w:ascii="Times New Roman" w:eastAsia="Times New Roman" w:hAnsi="Times New Roman" w:cs="Times New Roman"/>
+          <w:sz w:val="24"/>
+          <w:szCs w:val="24"/>
+        </w:rPr>
+        <w:t>Going to leave to work on all of the homework I have been putting off :/</w:t>
+      </w:r>
+    </w:p>
+    <w:p>
+      <w:pPr>
+        <w:rPr>
+          <w:rFonts w:ascii="Times New Roman" w:eastAsia="Times New Roman" w:hAnsi="Times New Roman" w:cs="Times New Roman"/>
+          <w:sz w:val="24"/>
+          <w:szCs w:val="24"/>
+        </w:rPr>
+      </w:pPr>
+    </w:p>
+    <w:p>
+      <w:pPr>
+        <w:rPr>
+          <w:rFonts w:ascii="Times New Roman" w:eastAsia="Times New Roman" w:hAnsi="Times New Roman" w:cs="Times New Roman"/>
+          <w:sz w:val="24"/>
+          <w:szCs w:val="24"/>
+        </w:rPr>
+      </w:pPr>
+      <w:r>
+        <w:rPr>
+          <w:rFonts w:ascii="Times New Roman" w:eastAsia="Times New Roman" w:hAnsi="Times New Roman" w:cs="Times New Roman"/>
+          <w:sz w:val="24"/>
+          <w:szCs w:val="24"/>
+        </w:rPr>
+        <w:t>Bahni stopped by and we spoke about what we want to test:</w:t>
+      </w:r>
+    </w:p>
+    <w:p>
+      <w:pPr>
+        <w:rPr>
+          <w:rFonts w:ascii="Times New Roman" w:eastAsia="Times New Roman" w:hAnsi="Times New Roman" w:cs="Times New Roman"/>
+          <w:sz w:val="24"/>
+          <w:szCs w:val="24"/>
+        </w:rPr>
+      </w:pPr>
+      <w:r>
+        <w:rPr>
+          <w:rFonts w:ascii="Times New Roman" w:eastAsia="Times New Roman" w:hAnsi="Times New Roman" w:cs="Times New Roman"/>
+          <w:sz w:val="24"/>
+          <w:szCs w:val="24"/>
+        </w:rPr>
+        <w:t>15 minute trials with 2, 3 and 4 robots</w:t>
+      </w:r>
+    </w:p>
+    <w:p>
+      <w:pPr>
+        <w:rPr>
+          <w:rFonts w:ascii="Times New Roman" w:eastAsia="Times New Roman" w:hAnsi="Times New Roman" w:cs="Times New Roman"/>
+          <w:sz w:val="24"/>
+          <w:szCs w:val="24"/>
+        </w:rPr>
+      </w:pPr>
+      <w:r>
+        <w:rPr>
+          <w:rFonts w:ascii="Times New Roman" w:eastAsia="Times New Roman" w:hAnsi="Times New Roman" w:cs="Times New Roman"/>
+          <w:sz w:val="24"/>
+          <w:szCs w:val="24"/>
+        </w:rPr>
+        <w:t>Track them and make the space-time diagrams along with a contact plot.</w:t>
+      </w:r>
+    </w:p>
+    <w:p>
+      <w:pPr>
+        <w:rPr>
+          <w:rFonts w:ascii="Times New Roman" w:eastAsia="Times New Roman" w:hAnsi="Times New Roman" w:cs="Times New Roman"/>
+          <w:sz w:val="24"/>
+          <w:szCs w:val="24"/>
+        </w:rPr>
+      </w:pPr>
+      <w:r>
+        <w:rPr>
+          <w:rFonts w:ascii="Times New Roman" w:eastAsia="Times New Roman" w:hAnsi="Times New Roman" w:cs="Times New Roman"/>
+          <w:sz w:val="24"/>
+          <w:szCs w:val="24"/>
+        </w:rPr>
+        <w:t>Also need to fix the gripper on Charlie.</w:t>
+      </w:r>
+    </w:p>
+    <w:p>
+      <w:pPr>
+        <w:rPr>
+          <w:rFonts w:ascii="Times New Roman" w:eastAsia="Times New Roman" w:hAnsi="Times New Roman" w:cs="Times New Roman"/>
+          <w:b/>
+          <w:sz w:val="24"/>
+          <w:szCs w:val="24"/>
+        </w:rPr>
+      </w:pPr>
+      <w:r>
+        <w:rPr>
+          <w:rFonts w:ascii="Times New Roman" w:eastAsia="Times New Roman" w:hAnsi="Times New Roman" w:cs="Times New Roman"/>
+          <w:b/>
+          <w:sz w:val="24"/>
+          <w:szCs w:val="24"/>
+          <w:highlight w:val="white"/>
+        </w:rPr>
+        <w:t xml:space="preserve">Date: </w:t>
+      </w:r>
+      <w:r>
+        <w:rPr>
+          <w:rFonts w:ascii="Times New Roman" w:eastAsia="Times New Roman" w:hAnsi="Times New Roman" w:cs="Times New Roman"/>
+          <w:b/>
+          <w:sz w:val="24"/>
+          <w:szCs w:val="24"/>
+        </w:rPr>
+        <w:t xml:space="preserve">January </w:t>
+      </w:r>
+      <w:r>
+        <w:rPr>
+          <w:rFonts w:ascii="Times New Roman" w:eastAsia="Times New Roman" w:hAnsi="Times New Roman" w:cs="Times New Roman"/>
+          <w:b/>
+          <w:sz w:val="24"/>
+          <w:szCs w:val="24"/>
+        </w:rPr>
+        <w:t>30</w:t>
+      </w:r>
+      <w:r>
+        <w:rPr>
+          <w:rFonts w:ascii="Times New Roman" w:eastAsia="Times New Roman" w:hAnsi="Times New Roman" w:cs="Times New Roman"/>
+          <w:b/>
+          <w:sz w:val="24"/>
+          <w:szCs w:val="24"/>
+        </w:rPr>
+        <w:t>, 2017</w:t>
+      </w:r>
+    </w:p>
+    <w:p>
+      <w:pPr>
+        <w:rPr>
+          <w:rFonts w:ascii="Times New Roman" w:eastAsia="Times New Roman" w:hAnsi="Times New Roman" w:cs="Times New Roman"/>
+          <w:sz w:val="24"/>
+          <w:szCs w:val="24"/>
+        </w:rPr>
+      </w:pPr>
+      <w:r>
+        <w:rPr>
+          <w:rFonts w:ascii="Times New Roman" w:eastAsia="Times New Roman" w:hAnsi="Times New Roman" w:cs="Times New Roman"/>
+          <w:sz w:val="24"/>
+          <w:szCs w:val="24"/>
+        </w:rPr>
+        <w:t>From “Swarm robotics: a review from the swarm engineering persepctive”</w:t>
+      </w:r>
+      <w:r>
+        <w:rPr>
+          <w:rFonts w:ascii="Times New Roman" w:eastAsia="Times New Roman" w:hAnsi="Times New Roman" w:cs="Times New Roman"/>
+          <w:sz w:val="24"/>
+          <w:szCs w:val="24"/>
+        </w:rPr>
+        <w:t xml:space="preserve"> </w:t>
+      </w:r>
+      <w:r>
+        <w:rPr>
+          <w:rFonts w:ascii="Times New Roman" w:eastAsia="Times New Roman" w:hAnsi="Times New Roman" w:cs="Times New Roman"/>
+          <w:sz w:val="24"/>
+          <w:szCs w:val="24"/>
+        </w:rPr>
+        <w:t>Pg30</w:t>
+      </w:r>
+    </w:p>
+    <w:p>
+      <w:r>
+        <w:lastRenderedPageBreak/>
+        <w:t>“</w:t>
+      </w:r>
+      <w:r>
+        <w:t>Group size regulation is the collective capability of creating or selecting a group of a desired size. This can be useful for many reasons. For example, Lerman and Galstyan (2002) showed how an excessive number of robots can reduce the performance of a system, and demonstrated for different behaviors that it is possible to identify a group size that maximizes the performance of the swarm</w:t>
+      </w:r>
+    </w:p>
+    <w:p>
+      <w:r>
+        <w:t>Melhuish et al. (1999a) used behavior inspired by fireflies to achieve the formation of groups of the desired size. Each robot can emit, at a random time, a signal. The robots then count the number of signals received over a period. The obtained number can be used by the robots to estimate the size of the group and thus to create groups of the desired size. In a related work, Brambilla et al. (2009) improved the original behavior by introducing a more strict signaling order. With this improvement the authors were able to obtain a more robust and reliable estimate of the size of the group.</w:t>
+      </w:r>
+    </w:p>
+    <w:p>
+      <w:r>
+        <w:t>Pinciroli et al. (2009, 2010) studied a collective behavior able to form groups of robots of the desired size. The swarm is composed of flying robots and terrestrial moving robots. The ground robots perform aggregation under the flying robots. The probabilities used by them to join or leave a group are communicated by the flying robots according to the size of the group itself. With this simple mechanism the robots are able to form groups of various sizes.</w:t>
+      </w:r>
+      <w:r>
+        <w:t>”</w:t>
+      </w:r>
+    </w:p>
+    <w:p/>
+    <w:p>
+      <w:pPr>
+        <w:rPr>
+          <w:rFonts w:ascii="Times New Roman" w:eastAsia="Times New Roman" w:hAnsi="Times New Roman" w:cs="Times New Roman"/>
+          <w:sz w:val="24"/>
+          <w:szCs w:val="24"/>
+        </w:rPr>
+      </w:pPr>
+      <w:r>
+        <w:t>If you have a population of ants which emit some sort of signal based on the last time that they went in, then each ant could poll those around them. If the ant poll determines that a number of them have not dug in some threshold, they have a probability of going to dig. This allows for a workforce selection to emerge like the group size selection for the fireflies.</w:t>
+      </w:r>
+    </w:p>
+    <w:p>
+      <w:pPr>
+        <w:rPr>
+          <w:rFonts w:ascii="Times New Roman" w:eastAsia="Times New Roman" w:hAnsi="Times New Roman" w:cs="Times New Roman"/>
+          <w:sz w:val="24"/>
+          <w:szCs w:val="24"/>
+        </w:rPr>
+      </w:pPr>
+    </w:p>
+    <w:p>
+      <w:pPr>
+        <w:rPr>
+          <w:rFonts w:ascii="Times New Roman" w:eastAsia="Times New Roman" w:hAnsi="Times New Roman" w:cs="Times New Roman"/>
+          <w:sz w:val="24"/>
+          <w:szCs w:val="24"/>
+        </w:rPr>
+      </w:pPr>
+      <w:r>
+        <w:rPr>
+          <w:rFonts w:ascii="Times New Roman" w:eastAsia="Times New Roman" w:hAnsi="Times New Roman" w:cs="Times New Roman"/>
+          <w:sz w:val="24"/>
+          <w:szCs w:val="24"/>
+        </w:rPr>
+        <w:t>Get the robot hand printing.</w:t>
+      </w:r>
+      <w:r>
+        <w:rPr>
+          <w:rFonts w:ascii="Times New Roman" w:eastAsia="Times New Roman" w:hAnsi="Times New Roman" w:cs="Times New Roman"/>
+          <w:sz w:val="24"/>
+          <w:szCs w:val="24"/>
+        </w:rPr>
+        <w:t xml:space="preserve"> - Done</w:t>
+      </w:r>
+    </w:p>
+    <w:p>
+      <w:pPr>
+        <w:rPr>
+          <w:rFonts w:ascii="Times New Roman" w:eastAsia="Times New Roman" w:hAnsi="Times New Roman" w:cs="Times New Roman"/>
+          <w:sz w:val="24"/>
+          <w:szCs w:val="24"/>
+        </w:rPr>
+      </w:pPr>
+      <w:r>
+        <w:rPr>
+          <w:rFonts w:ascii="Times New Roman" w:eastAsia="Times New Roman" w:hAnsi="Times New Roman" w:cs="Times New Roman"/>
+          <w:sz w:val="24"/>
+          <w:szCs w:val="24"/>
+        </w:rPr>
+        <w:t>Start the trials suggested by Bahni</w:t>
+      </w:r>
+      <w:r>
+        <w:rPr>
+          <w:rFonts w:ascii="Times New Roman" w:eastAsia="Times New Roman" w:hAnsi="Times New Roman" w:cs="Times New Roman"/>
+          <w:sz w:val="24"/>
+          <w:szCs w:val="24"/>
+        </w:rPr>
+        <w:t xml:space="preserve"> – First I will set up a trial with two robots which are in the active and non-reversal state. This will be bad, but I do not expect it to clog.</w:t>
+      </w:r>
+      <w:r>
+        <w:rPr>
+          <w:rFonts w:ascii="Times New Roman" w:eastAsia="Times New Roman" w:hAnsi="Times New Roman" w:cs="Times New Roman"/>
+          <w:sz w:val="24"/>
+          <w:szCs w:val="24"/>
+        </w:rPr>
+        <w:t xml:space="preserve"> Starts at </w:t>
+      </w:r>
+      <w:r>
+        <w:rPr>
+          <w:rFonts w:ascii="Times New Roman" w:eastAsia="Times New Roman" w:hAnsi="Times New Roman" w:cs="Times New Roman"/>
+          <w:sz w:val="24"/>
+          <w:szCs w:val="24"/>
+        </w:rPr>
+        <w:t>1:</w:t>
+      </w:r>
+      <w:r>
+        <w:rPr>
+          <w:rFonts w:ascii="Times New Roman" w:eastAsia="Times New Roman" w:hAnsi="Times New Roman" w:cs="Times New Roman"/>
+          <w:sz w:val="24"/>
+          <w:szCs w:val="24"/>
+        </w:rPr>
+        <w:t>38</w:t>
+      </w:r>
+      <w:r>
+        <w:rPr>
+          <w:rFonts w:ascii="Times New Roman" w:eastAsia="Times New Roman" w:hAnsi="Times New Roman" w:cs="Times New Roman"/>
+          <w:sz w:val="24"/>
+          <w:szCs w:val="24"/>
+        </w:rPr>
+        <w:t>, run for 15 minutes.</w:t>
+      </w:r>
+    </w:p>
+    <w:p>
+      <w:pPr>
+        <w:rPr>
+          <w:rFonts w:ascii="Times New Roman" w:eastAsia="Times New Roman" w:hAnsi="Times New Roman" w:cs="Times New Roman"/>
+          <w:sz w:val="24"/>
+          <w:szCs w:val="24"/>
+        </w:rPr>
+      </w:pPr>
+    </w:p>
+    <w:p>
+      <w:pPr>
+        <w:rPr>
+          <w:rFonts w:ascii="Times New Roman" w:eastAsia="Times New Roman" w:hAnsi="Times New Roman" w:cs="Times New Roman"/>
+          <w:sz w:val="24"/>
+          <w:szCs w:val="24"/>
+        </w:rPr>
+      </w:pPr>
+      <w:r>
+        <w:rPr>
+          <w:rFonts w:ascii="Times New Roman" w:eastAsia="Times New Roman" w:hAnsi="Times New Roman" w:cs="Times New Roman"/>
+          <w:sz w:val="24"/>
+          <w:szCs w:val="24"/>
+        </w:rPr>
+        <w:t xml:space="preserve">The robots started resetting frequently during this run. Not sure why </w:t>
+      </w:r>
+      <w:r>
+        <w:rPr>
+          <w:rFonts w:ascii="Times New Roman" w:eastAsia="Times New Roman" w:hAnsi="Times New Roman" w:cs="Times New Roman"/>
+          <w:sz w:val="24"/>
+          <w:szCs w:val="24"/>
+        </w:rPr>
+        <w:sym w:font="Wingdings" w:char="F04C"/>
+      </w:r>
+      <w:r>
+        <w:rPr>
+          <w:rFonts w:ascii="Times New Roman" w:eastAsia="Times New Roman" w:hAnsi="Times New Roman" w:cs="Times New Roman"/>
+          <w:sz w:val="24"/>
+          <w:szCs w:val="24"/>
+        </w:rPr>
+        <w:t xml:space="preserve"> I tried recreating the issue with a single robot, thinking it was a Fio issue when the reset it hit, but I couldn’t reproduce the issue. Probably a cap</w:t>
+      </w:r>
+      <w:r>
+        <w:rPr>
+          <w:rFonts w:ascii="Times New Roman" w:eastAsia="Times New Roman" w:hAnsi="Times New Roman" w:cs="Times New Roman"/>
+          <w:sz w:val="24"/>
+          <w:szCs w:val="24"/>
+        </w:rPr>
+        <w:t>a</w:t>
+      </w:r>
+      <w:r>
+        <w:rPr>
+          <w:rFonts w:ascii="Times New Roman" w:eastAsia="Times New Roman" w:hAnsi="Times New Roman" w:cs="Times New Roman"/>
+          <w:sz w:val="24"/>
+          <w:szCs w:val="24"/>
+        </w:rPr>
+        <w:t>citive sensor issue?</w:t>
+      </w:r>
+      <w:r>
+        <w:rPr>
+          <w:rFonts w:ascii="Times New Roman" w:eastAsia="Times New Roman" w:hAnsi="Times New Roman" w:cs="Times New Roman"/>
+          <w:sz w:val="24"/>
+          <w:szCs w:val="24"/>
+        </w:rPr>
+        <w:t xml:space="preserve"> I am doing a run with the reset wires unplu</w:t>
+      </w:r>
+      <w:r>
+        <w:rPr>
+          <w:rFonts w:ascii="Times New Roman" w:eastAsia="Times New Roman" w:hAnsi="Times New Roman" w:cs="Times New Roman"/>
+          <w:sz w:val="24"/>
+          <w:szCs w:val="24"/>
+        </w:rPr>
+        <w:t>gged, which seems to solve the problem? Maybe?</w:t>
+      </w:r>
+    </w:p>
+    <w:p>
+      <w:pPr>
+        <w:rPr>
+          <w:rFonts w:ascii="Times New Roman" w:eastAsia="Times New Roman" w:hAnsi="Times New Roman" w:cs="Times New Roman"/>
+          <w:sz w:val="24"/>
+          <w:szCs w:val="24"/>
+        </w:rPr>
+      </w:pPr>
+    </w:p>
+    <w:p>
+      <w:pPr>
+        <w:rPr>
+          <w:rFonts w:ascii="Times New Roman" w:eastAsia="Times New Roman" w:hAnsi="Times New Roman" w:cs="Times New Roman"/>
+          <w:sz w:val="24"/>
+          <w:szCs w:val="24"/>
+        </w:rPr>
+      </w:pPr>
+      <w:r>
+        <w:rPr>
+          <w:rFonts w:ascii="Times New Roman" w:eastAsia="Times New Roman" w:hAnsi="Times New Roman" w:cs="Times New Roman"/>
+          <w:sz w:val="24"/>
+          <w:szCs w:val="24"/>
+        </w:rPr>
+        <w:t>I am going to leave the reset wire on the Due unplugged and remove the reset calling behavior on the Fios, so that all the reset button does is wipe</w:t>
+      </w:r>
+      <w:r>
+        <w:rPr>
+          <w:rFonts w:ascii="Times New Roman" w:eastAsia="Times New Roman" w:hAnsi="Times New Roman" w:cs="Times New Roman"/>
+          <w:sz w:val="24"/>
+          <w:szCs w:val="24"/>
+        </w:rPr>
+        <w:t xml:space="preserve"> the SD cards.</w:t>
+      </w:r>
+    </w:p>
+    <w:p>
+      <w:pPr>
+        <w:rPr>
+          <w:rFonts w:ascii="Times New Roman" w:eastAsia="Times New Roman" w:hAnsi="Times New Roman" w:cs="Times New Roman"/>
+          <w:sz w:val="24"/>
+          <w:szCs w:val="24"/>
+        </w:rPr>
+      </w:pPr>
+      <w:r>
+        <w:rPr>
+          <w:rFonts w:ascii="Times New Roman" w:eastAsia="Times New Roman" w:hAnsi="Times New Roman" w:cs="Times New Roman"/>
+          <w:sz w:val="24"/>
+          <w:szCs w:val="24"/>
+        </w:rPr>
+        <w:t>Second trial started.</w:t>
+      </w:r>
+      <w:r>
+        <w:rPr>
+          <w:rFonts w:ascii="Times New Roman" w:eastAsia="Times New Roman" w:hAnsi="Times New Roman" w:cs="Times New Roman"/>
+          <w:sz w:val="24"/>
+          <w:szCs w:val="24"/>
+        </w:rPr>
+        <w:t xml:space="preserve"> Stop at 3:05</w:t>
+      </w:r>
+    </w:p>
+    <w:p>
+      <w:pPr>
+        <w:rPr>
+          <w:rFonts w:ascii="Times New Roman" w:eastAsia="Times New Roman" w:hAnsi="Times New Roman" w:cs="Times New Roman"/>
+          <w:sz w:val="24"/>
+          <w:szCs w:val="24"/>
+        </w:rPr>
+      </w:pPr>
+      <w:r>
+        <w:rPr>
+          <w:rFonts w:ascii="Times New Roman" w:eastAsia="Times New Roman" w:hAnsi="Times New Roman" w:cs="Times New Roman"/>
+          <w:sz w:val="24"/>
+          <w:szCs w:val="24"/>
+        </w:rPr>
+        <w:t xml:space="preserve">Go get the gripper part and come back to set up another trial with 2 robots in </w:t>
+      </w:r>
+      <w:r>
+        <w:rPr>
+          <w:rFonts w:ascii="Times New Roman" w:eastAsia="Times New Roman" w:hAnsi="Times New Roman" w:cs="Times New Roman"/>
+          <w:sz w:val="24"/>
+          <w:szCs w:val="24"/>
+        </w:rPr>
+        <w:t>non</w:t>
+      </w:r>
+      <w:r>
+        <w:rPr>
+          <w:rFonts w:ascii="Times New Roman" w:eastAsia="Times New Roman" w:hAnsi="Times New Roman" w:cs="Times New Roman"/>
+          <w:sz w:val="24"/>
+          <w:szCs w:val="24"/>
+        </w:rPr>
+        <w:t>reversal mode. Chip away the support material while it runs.</w:t>
+      </w:r>
+    </w:p>
+    <w:p>
+      <w:pPr>
+        <w:rPr>
+          <w:rFonts w:ascii="Times New Roman" w:eastAsia="Times New Roman" w:hAnsi="Times New Roman" w:cs="Times New Roman"/>
+          <w:b/>
+          <w:sz w:val="24"/>
+          <w:szCs w:val="24"/>
+        </w:rPr>
+      </w:pPr>
+      <w:r>
+        <w:rPr>
+          <w:rFonts w:ascii="Times New Roman" w:eastAsia="Times New Roman" w:hAnsi="Times New Roman" w:cs="Times New Roman"/>
+          <w:b/>
+          <w:sz w:val="24"/>
+          <w:szCs w:val="24"/>
+          <w:highlight w:val="white"/>
+        </w:rPr>
+        <w:lastRenderedPageBreak/>
+        <w:t xml:space="preserve">Date: </w:t>
+      </w:r>
+      <w:r>
+        <w:rPr>
+          <w:rFonts w:ascii="Times New Roman" w:eastAsia="Times New Roman" w:hAnsi="Times New Roman" w:cs="Times New Roman"/>
+          <w:b/>
+          <w:sz w:val="24"/>
+          <w:szCs w:val="24"/>
+        </w:rPr>
+        <w:t xml:space="preserve">January </w:t>
+      </w:r>
+      <w:r>
+        <w:rPr>
+          <w:rFonts w:ascii="Times New Roman" w:eastAsia="Times New Roman" w:hAnsi="Times New Roman" w:cs="Times New Roman"/>
+          <w:b/>
+          <w:sz w:val="24"/>
+          <w:szCs w:val="24"/>
+        </w:rPr>
+        <w:t>3</w:t>
+      </w:r>
+      <w:r>
+        <w:rPr>
+          <w:rFonts w:ascii="Times New Roman" w:eastAsia="Times New Roman" w:hAnsi="Times New Roman" w:cs="Times New Roman"/>
+          <w:b/>
+          <w:sz w:val="24"/>
+          <w:szCs w:val="24"/>
+        </w:rPr>
+        <w:t>1</w:t>
+      </w:r>
+      <w:r>
+        <w:rPr>
+          <w:rFonts w:ascii="Times New Roman" w:eastAsia="Times New Roman" w:hAnsi="Times New Roman" w:cs="Times New Roman"/>
+          <w:b/>
+          <w:sz w:val="24"/>
+          <w:szCs w:val="24"/>
+        </w:rPr>
+        <w:t>, 2017</w:t>
+      </w:r>
+    </w:p>
+    <w:p>
+      <w:pPr>
+        <w:rPr>
+          <w:rFonts w:ascii="Times New Roman" w:eastAsia="Times New Roman" w:hAnsi="Times New Roman" w:cs="Times New Roman"/>
+          <w:sz w:val="24"/>
+          <w:szCs w:val="24"/>
+        </w:rPr>
+      </w:pPr>
+      <w:r>
+        <w:rPr>
+          <w:rFonts w:ascii="Times New Roman" w:eastAsia="Times New Roman" w:hAnsi="Times New Roman" w:cs="Times New Roman"/>
+          <w:sz w:val="24"/>
+          <w:szCs w:val="24"/>
+        </w:rPr>
+        <w:t>Plan for the day:</w:t>
+      </w:r>
+    </w:p>
+    <w:p>
+      <w:pPr>
+        <w:pStyle w:val="ListParagraph"/>
+        <w:numPr>
+          <w:ilvl w:val="0"/>
+          <w:numId w:val="7"/>
+        </w:numPr>
+        <w:rPr>
+          <w:rFonts w:ascii="Times New Roman" w:eastAsia="Times New Roman" w:hAnsi="Times New Roman" w:cs="Times New Roman"/>
+          <w:sz w:val="24"/>
+          <w:szCs w:val="24"/>
+        </w:rPr>
+      </w:pPr>
+      <w:r>
+        <w:rPr>
+          <w:rFonts w:ascii="Times New Roman" w:eastAsia="Times New Roman" w:hAnsi="Times New Roman" w:cs="Times New Roman"/>
+          <w:sz w:val="24"/>
+          <w:szCs w:val="24"/>
+        </w:rPr>
+        <w:t>Run three robots for 15 minutes in active-no reversal</w:t>
+      </w:r>
+    </w:p>
+    <w:p>
+      <w:pPr>
+        <w:pStyle w:val="ListParagraph"/>
+        <w:numPr>
+          <w:ilvl w:val="0"/>
+          <w:numId w:val="7"/>
+        </w:numPr>
+        <w:rPr>
+          <w:rFonts w:ascii="Times New Roman" w:eastAsia="Times New Roman" w:hAnsi="Times New Roman" w:cs="Times New Roman"/>
+          <w:sz w:val="24"/>
+          <w:szCs w:val="24"/>
+        </w:rPr>
+      </w:pPr>
+      <w:r>
+        <w:rPr>
+          <w:rFonts w:ascii="Times New Roman" w:eastAsia="Times New Roman" w:hAnsi="Times New Roman" w:cs="Times New Roman"/>
+          <w:sz w:val="24"/>
+          <w:szCs w:val="24"/>
+        </w:rPr>
+        <w:t>Run 4 robots</w:t>
+      </w:r>
+      <w:r>
+        <w:rPr>
+          <w:rFonts w:ascii="Times New Roman" w:eastAsia="Times New Roman" w:hAnsi="Times New Roman" w:cs="Times New Roman"/>
+          <w:sz w:val="24"/>
+          <w:szCs w:val="24"/>
+        </w:rPr>
+        <w:t xml:space="preserve"> for 15 minutes</w:t>
+      </w:r>
+      <w:r>
+        <w:rPr>
+          <w:rFonts w:ascii="Times New Roman" w:eastAsia="Times New Roman" w:hAnsi="Times New Roman" w:cs="Times New Roman"/>
+          <w:sz w:val="24"/>
+          <w:szCs w:val="24"/>
+        </w:rPr>
+        <w:t xml:space="preserve"> in active no reversal</w:t>
+      </w:r>
+    </w:p>
+    <w:p>
+      <w:pPr>
+        <w:rPr>
+          <w:rFonts w:ascii="Times New Roman" w:eastAsia="Times New Roman" w:hAnsi="Times New Roman" w:cs="Times New Roman"/>
+          <w:sz w:val="24"/>
+          <w:szCs w:val="24"/>
+        </w:rPr>
+      </w:pPr>
+      <w:r>
+        <w:rPr>
+          <w:rFonts w:ascii="Times New Roman" w:eastAsia="Times New Roman" w:hAnsi="Times New Roman" w:cs="Times New Roman"/>
+          <w:sz w:val="24"/>
+          <w:szCs w:val="24"/>
+        </w:rPr>
+        <w:t>Need to charge the batteries</w:t>
+      </w:r>
+    </w:p>
+    <w:p>
+      <w:pPr>
+        <w:rPr>
+          <w:rFonts w:ascii="Times New Roman" w:eastAsia="Times New Roman" w:hAnsi="Times New Roman" w:cs="Times New Roman"/>
+          <w:sz w:val="24"/>
+          <w:szCs w:val="24"/>
+        </w:rPr>
+      </w:pPr>
+      <w:r>
+        <w:rPr>
+          <w:rFonts w:ascii="Times New Roman" w:eastAsia="Times New Roman" w:hAnsi="Times New Roman" w:cs="Times New Roman"/>
+          <w:sz w:val="24"/>
+          <w:szCs w:val="24"/>
+        </w:rPr>
+        <w:t>Need to get 2 more SD cards</w:t>
+      </w:r>
+    </w:p>
+    <w:p>
+      <w:pPr>
+        <w:rPr>
+          <w:rFonts w:ascii="Times New Roman" w:eastAsia="Times New Roman" w:hAnsi="Times New Roman" w:cs="Times New Roman"/>
+          <w:sz w:val="24"/>
+          <w:szCs w:val="24"/>
+        </w:rPr>
+      </w:pPr>
+      <w:r>
+        <w:rPr>
+          <w:rFonts w:ascii="Times New Roman" w:eastAsia="Times New Roman" w:hAnsi="Times New Roman" w:cs="Times New Roman"/>
+          <w:sz w:val="24"/>
+          <w:szCs w:val="24"/>
+        </w:rPr>
+        <w:t>Need to cut out 2 more circles</w:t>
+      </w:r>
+    </w:p>
+    <w:p>
+      <w:pPr>
+        <w:rPr>
+          <w:rFonts w:ascii="Times New Roman" w:eastAsia="Times New Roman" w:hAnsi="Times New Roman" w:cs="Times New Roman"/>
+          <w:sz w:val="24"/>
+          <w:szCs w:val="24"/>
+        </w:rPr>
+      </w:pPr>
+      <w:r>
+        <w:rPr>
+          <w:rFonts w:ascii="Times New Roman" w:eastAsia="Times New Roman" w:hAnsi="Times New Roman" w:cs="Times New Roman"/>
+          <w:sz w:val="24"/>
+          <w:szCs w:val="24"/>
+        </w:rPr>
+        <w:t>Need to update Fio code on 2 additional robots</w:t>
+      </w:r>
+      <w:r>
+        <w:rPr>
+          <w:rFonts w:ascii="Times New Roman" w:eastAsia="Times New Roman" w:hAnsi="Times New Roman" w:cs="Times New Roman"/>
+          <w:sz w:val="24"/>
+          <w:szCs w:val="24"/>
+        </w:rPr>
+        <w:t xml:space="preserve"> and unplug the reset wire from the Due boards</w:t>
+      </w:r>
+    </w:p>
+    <w:p>
+      <w:pPr>
+        <w:rPr>
+          <w:rFonts w:ascii="Times New Roman" w:eastAsia="Times New Roman" w:hAnsi="Times New Roman" w:cs="Times New Roman"/>
+          <w:sz w:val="24"/>
+          <w:szCs w:val="24"/>
+        </w:rPr>
+      </w:pPr>
+      <w:r>
+        <w:rPr>
+          <w:rFonts w:ascii="Times New Roman" w:eastAsia="Times New Roman" w:hAnsi="Times New Roman" w:cs="Times New Roman"/>
+          <w:sz w:val="24"/>
+          <w:szCs w:val="24"/>
+        </w:rPr>
+        <w:t>Work on writing a script to read in the all of the .txt files from the SD card</w:t>
+      </w:r>
+      <w:bookmarkStart w:id="7" w:name="_GoBack"/>
+      <w:bookmarkEnd w:id="7"/>
+    </w:p>
+    <w:p>
+      <w:pPr>
+        <w:rPr>
+          <w:rFonts w:ascii="Times New Roman" w:eastAsia="Times New Roman" w:hAnsi="Times New Roman" w:cs="Times New Roman"/>
+          <w:sz w:val="24"/>
+          <w:szCs w:val="24"/>
+        </w:rPr>
+      </w:pPr>
+    </w:p>
+    <w:p>
+      <w:pPr>
+        <w:rPr>
+          <w:rFonts w:ascii="Times New Roman" w:eastAsia="Times New Roman" w:hAnsi="Times New Roman" w:cs="Times New Roman"/>
+          <w:sz w:val="24"/>
+          <w:szCs w:val="24"/>
+        </w:rPr>
+      </w:pPr>
+      <w:r>
+        <w:rPr>
+          <w:rFonts w:ascii="Times New Roman" w:eastAsia="Times New Roman" w:hAnsi="Times New Roman" w:cs="Times New Roman"/>
+          <w:sz w:val="24"/>
+          <w:szCs w:val="24"/>
+        </w:rPr>
+        <w:t>Firefly algorithm</w:t>
+      </w:r>
+      <w:r>
+        <w:rPr>
+          <w:rFonts w:ascii="Times New Roman" w:eastAsia="Times New Roman" w:hAnsi="Times New Roman" w:cs="Times New Roman"/>
+          <w:sz w:val="24"/>
+          <w:szCs w:val="24"/>
+        </w:rPr>
+        <w:t xml:space="preserve"> reading</w:t>
+      </w:r>
+      <w:r>
+        <w:rPr>
+          <w:rFonts w:ascii="Times New Roman" w:eastAsia="Times New Roman" w:hAnsi="Times New Roman" w:cs="Times New Roman"/>
+          <w:sz w:val="24"/>
+          <w:szCs w:val="24"/>
+        </w:rPr>
+        <w:t>.</w:t>
+      </w:r>
+    </w:p>
+    <w:p>
+      <w:pPr>
+        <w:rPr>
+          <w:rFonts w:ascii="Times New Roman" w:eastAsia="Times New Roman" w:hAnsi="Times New Roman" w:cs="Times New Roman"/>
+          <w:sz w:val="24"/>
+          <w:szCs w:val="24"/>
+        </w:rPr>
+      </w:pPr>
+      <w:r>
+        <w:rPr>
+          <w:rFonts w:ascii="Times New Roman" w:eastAsia="Times New Roman" w:hAnsi="Times New Roman" w:cs="Times New Roman"/>
+          <w:sz w:val="24"/>
+          <w:szCs w:val="24"/>
+        </w:rPr>
+        <w:t>Reading not</w:t>
+      </w:r>
+      <w:r>
+        <w:rPr>
+          <w:rFonts w:ascii="Times New Roman" w:eastAsia="Times New Roman" w:hAnsi="Times New Roman" w:cs="Times New Roman"/>
+          <w:sz w:val="24"/>
+          <w:szCs w:val="24"/>
+        </w:rPr>
+        <w:t>e</w:t>
+      </w:r>
+      <w:r>
+        <w:rPr>
+          <w:rFonts w:ascii="Times New Roman" w:eastAsia="Times New Roman" w:hAnsi="Times New Roman" w:cs="Times New Roman"/>
+          <w:sz w:val="24"/>
+          <w:szCs w:val="24"/>
+        </w:rPr>
+        <w:t>s for “Mathematical Model of Forging in a Group of Robots” by Lerman and Galstyan 2002</w:t>
+      </w:r>
+      <w:r>
+        <w:rPr>
+          <w:rFonts w:ascii="Times New Roman" w:eastAsia="Times New Roman" w:hAnsi="Times New Roman" w:cs="Times New Roman"/>
+          <w:sz w:val="24"/>
+          <w:szCs w:val="24"/>
+        </w:rPr>
+        <w:t>:</w:t>
+      </w:r>
+      <w:r>
+        <w:rPr>
+          <w:rFonts w:ascii="Times New Roman" w:eastAsia="Times New Roman" w:hAnsi="Times New Roman" w:cs="Times New Roman"/>
+          <w:sz w:val="24"/>
+          <w:szCs w:val="24"/>
+        </w:rPr>
+        <w:t xml:space="preserve"> Seems very similar to what Will has found in the simulations.</w:t>
       </w:r>
     </w:p>
     <w:p>
@@ -17377,6 +20270,119 @@
     </w:lvl>
   </w:abstractNum>
   <w:abstractNum w:abstractNumId="10">
+    <w:nsid w:val="686712F4"/>
+    <w:multiLevelType w:val="multilevel"/>
+    <w:tmpl w:val="591AD37A"/>
+    <w:lvl w:ilvl="0">
+      <w:start w:val="1"/>
+      <w:numFmt w:val="decimal"/>
+      <w:lvlText w:val="%1."/>
+      <w:lvlJc w:val="left"/>
+      <w:pPr>
+        <w:ind w:left="720" w:firstLine="360"/>
+      </w:pPr>
+      <w:rPr>
+        <w:u w:val="none"/>
+      </w:rPr>
+    </w:lvl>
+    <w:lvl w:ilvl="1">
+      <w:start w:val="1"/>
+      <w:numFmt w:val="lowerLetter"/>
+      <w:lvlText w:val="%2."/>
+      <w:lvlJc w:val="left"/>
+      <w:pPr>
+        <w:ind w:left="1440" w:firstLine="1080"/>
+      </w:pPr>
+      <w:rPr>
+        <w:u w:val="none"/>
+      </w:rPr>
+    </w:lvl>
+    <w:lvl w:ilvl="2">
+      <w:start w:val="1"/>
+      <w:numFmt w:val="lowerRoman"/>
+      <w:lvlText w:val="%3."/>
+      <w:lvlJc w:val="right"/>
+      <w:pPr>
+        <w:ind w:left="2160" w:firstLine="1800"/>
+      </w:pPr>
+      <w:rPr>
+        <w:u w:val="none"/>
+      </w:rPr>
+    </w:lvl>
+    <w:lvl w:ilvl="3">
+      <w:start w:val="1"/>
+      <w:numFmt w:val="decimal"/>
+      <w:lvlText w:val="%4."/>
+      <w:lvlJc w:val="left"/>
+      <w:pPr>
+        <w:ind w:left="2880" w:firstLine="2520"/>
+      </w:pPr>
+      <w:rPr>
+        <w:u w:val="none"/>
+      </w:rPr>
+    </w:lvl>
+    <w:lvl w:ilvl="4">
+      <w:start w:val="1"/>
+      <w:numFmt w:val="lowerLetter"/>
+      <w:lvlText w:val="%5."/>
+      <w:lvlJc w:val="left"/>
+      <w:pPr>
+        <w:ind w:left="3600" w:firstLine="3240"/>
+      </w:pPr>
+      <w:rPr>
+        <w:u w:val="none"/>
+      </w:rPr>
+    </w:lvl>
+    <w:lvl w:ilvl="5">
+      <w:start w:val="1"/>
+      <w:numFmt w:val="lowerRoman"/>
+      <w:lvlText w:val="%6."/>
+      <w:lvlJc w:val="right"/>
+      <w:pPr>
+        <w:ind w:left="4320" w:firstLine="3960"/>
+      </w:pPr>
+      <w:rPr>
+        <w:u w:val="none"/>
+      </w:rPr>
+    </w:lvl>
+    <w:lvl w:ilvl="6">
+      <w:start w:val="1"/>
+      <w:numFmt w:val="decimal"/>
+      <w:lvlText w:val="%7."/>
+      <w:lvlJc w:val="left"/>
+      <w:pPr>
+        <w:ind w:left="5040" w:firstLine="4680"/>
+      </w:pPr>
+      <w:rPr>
+        <w:u w:val="none"/>
+      </w:rPr>
+    </w:lvl>
+    <w:lvl w:ilvl="7">
+      <w:start w:val="1"/>
+      <w:numFmt w:val="lowerLetter"/>
+      <w:lvlText w:val="%8."/>
+      <w:lvlJc w:val="left"/>
+      <w:pPr>
+        <w:ind w:left="5760" w:firstLine="5400"/>
+      </w:pPr>
+      <w:rPr>
+        <w:u w:val="none"/>
+      </w:rPr>
+    </w:lvl>
+    <w:lvl w:ilvl="8">
+      <w:start w:val="1"/>
+      <w:numFmt w:val="lowerRoman"/>
+      <w:lvlText w:val="%9."/>
+      <w:lvlJc w:val="right"/>
+      <w:pPr>
+        <w:ind w:left="6480" w:firstLine="6120"/>
+      </w:pPr>
+      <w:rPr>
+        <w:u w:val="none"/>
+      </w:rPr>
+    </w:lvl>
+  </w:abstractNum>
+  <w:abstractNum w:abstractNumId="11">
     <w:nsid w:val="6E2D74B9"/>
     <w:multiLevelType w:val="multilevel"/>
     <w:tmpl w:val="5A1C5BAC"/>
@@ -17489,7 +20495,7 @@
       </w:rPr>
     </w:lvl>
   </w:abstractNum>
-  <w:abstractNum w:abstractNumId="11">
+  <w:abstractNum w:abstractNumId="12">
     <w:nsid w:val="6EB1557B"/>
     <w:multiLevelType w:val="multilevel"/>
     <w:tmpl w:val="504281F2"/>
@@ -17602,7 +20608,7 @@
       </w:rPr>
     </w:lvl>
   </w:abstractNum>
-  <w:abstractNum w:abstractNumId="12">
+  <w:abstractNum w:abstractNumId="13">
     <w:nsid w:val="70D97CC4"/>
     <w:multiLevelType w:val="multilevel"/>
     <w:tmpl w:val="7F6252F8"/>
@@ -17716,7 +20722,7 @@
     </w:lvl>
   </w:abstractNum>
   <w:num w:numId="1">
-    <w:abstractNumId w:val="10"/>
+    <w:abstractNumId w:val="11"/>
   </w:num>
   <w:num w:numId="2">
     <w:abstractNumId w:val="3"/>
@@ -17728,13 +20734,13 @@
     <w:abstractNumId w:val="2"/>
   </w:num>
   <w:num w:numId="5">
-    <w:abstractNumId w:val="11"/>
+    <w:abstractNumId w:val="12"/>
   </w:num>
   <w:num w:numId="6">
     <w:abstractNumId w:val="7"/>
   </w:num>
   <w:num w:numId="7">
-    <w:abstractNumId w:val="12"/>
+    <w:abstractNumId w:val="13"/>
   </w:num>
   <w:num w:numId="8">
     <w:abstractNumId w:val="4"/>
@@ -17753,6 +20759,9 @@
   </w:num>
   <w:num w:numId="13">
     <w:abstractNumId w:val="0"/>
+  </w:num>
+  <w:num w:numId="14">
+    <w:abstractNumId w:val="10"/>
   </w:num>
 </w:numbering>
 </file>

</xml_diff>